<commit_message>
I made a change at 11:22 and pushed to GitHub - Eric
</commit_message>
<xml_diff>
--- a/Redwood DM Solution/DM Solution Documentation/Redwood Solution Documentation.docx
+++ b/Redwood DM Solution/DM Solution Documentation/Redwood Solution Documentation.docx
@@ -5,6 +5,12 @@
     <w:p>
       <w:r>
         <w:t>This file contains executive summary, business requirements and information package.</w:t>
+      </w:r>
+    </w:p>
+    <w:p/>
+    <w:p>
+      <w:r>
+        <w:t>I made a change at 11:22</w:t>
       </w:r>
       <w:bookmarkStart w:id="0" w:name="_GoBack"/>
       <w:bookmarkEnd w:id="0"/>

</xml_diff>

<commit_message>
I made a test change at 11:25 on the word doc and pushed to GitHub - Eric
</commit_message>
<xml_diff>
--- a/Redwood DM Solution/DM Solution Documentation/Redwood Solution Documentation.docx
+++ b/Redwood DM Solution/DM Solution Documentation/Redwood Solution Documentation.docx
@@ -11,6 +11,12 @@
     <w:p>
       <w:r>
         <w:t>I made a change at 11:22</w:t>
+      </w:r>
+    </w:p>
+    <w:p/>
+    <w:p>
+      <w:r>
+        <w:t>I made a change at 11:25</w:t>
       </w:r>
       <w:bookmarkStart w:id="0" w:name="_GoBack"/>
       <w:bookmarkEnd w:id="0"/>

</xml_diff>

<commit_message>
Updates to word doc and the excel doc
</commit_message>
<xml_diff>
--- a/Redwood DM Solution/DM Solution Documentation/Redwood Solution Documentation.docx
+++ b/Redwood DM Solution/DM Solution Documentation/Redwood Solution Documentation.docx
@@ -4,20 +4,1584 @@
   <w:body>
     <w:p>
       <w:r>
-        <w:t>This file contains executive summary, business requirements and information package.</w:t>
-      </w:r>
+        <w:t xml:space="preserve">Team: </w:t>
+      </w:r>
+      <w:proofErr w:type="gramStart"/>
+      <w:r>
+        <w:t>Liang  Lu</w:t>
+      </w:r>
+      <w:proofErr w:type="gramEnd"/>
+      <w:r>
+        <w:t xml:space="preserve">, Eric Stromgren, Thomas </w:t>
+      </w:r>
+      <w:proofErr w:type="spellStart"/>
+      <w:r>
+        <w:t>Platten</w:t>
+      </w:r>
+      <w:proofErr w:type="spellEnd"/>
     </w:p>
-    <w:p/>
     <w:p>
-      <w:r>
-        <w:t>I made a change at 11:22</w:t>
+      <w:pPr>
+        <w:rPr>
+          <w:b/>
+        </w:rPr>
+      </w:pPr>
+      <w:r>
+        <w:rPr>
+          <w:b/>
+        </w:rPr>
+        <w:t>Executive Summary</w:t>
       </w:r>
     </w:p>
-    <w:p/>
     <w:p>
-      <w:r>
-        <w:t>I made a change at 11:25</w:t>
-      </w:r>
+      <w:pPr>
+        <w:spacing w:after="0" w:line="240" w:lineRule="auto"/>
+        <w:rPr>
+          <w:rFonts w:ascii="Times New Roman" w:eastAsia="Times New Roman" w:hAnsi="Times New Roman" w:cs="Times New Roman"/>
+          <w:sz w:val="24"/>
+          <w:szCs w:val="24"/>
+        </w:rPr>
+      </w:pPr>
+      <w:r>
+        <w:rPr>
+          <w:rFonts w:ascii="Times New Roman" w:eastAsia="Times New Roman" w:hAnsi="Times New Roman" w:cs="Times New Roman"/>
+          <w:color w:val="000000"/>
+        </w:rPr>
+        <w:t>Redwood Realty is a small real estate firm, based out of Northern California, that serves Humboldt County. The firm is composed of 29 real estate professionals, plus support staff, that assist people in the buying and selling of homes, for a commission. The company currently has an online transaction processing (OLTP) system in place, but is now in need of a tool to assist in data analysis and key decision making. Our vision for Redwood Realty is a central source of truth that will allow quick access to accurate and reliable data. Our group recommends implementing a data mart that will address the following objectives:</w:t>
+      </w:r>
+    </w:p>
+    <w:p>
+      <w:pPr>
+        <w:spacing w:after="0" w:line="240" w:lineRule="auto"/>
+        <w:rPr>
+          <w:rFonts w:ascii="Times New Roman" w:eastAsia="Times New Roman" w:hAnsi="Times New Roman" w:cs="Times New Roman"/>
+          <w:sz w:val="24"/>
+          <w:szCs w:val="24"/>
+        </w:rPr>
+      </w:pPr>
+    </w:p>
+    <w:p>
+      <w:pPr>
+        <w:numPr>
+          <w:ilvl w:val="0"/>
+          <w:numId w:val="1"/>
+        </w:numPr>
+        <w:spacing w:after="0" w:line="240" w:lineRule="auto"/>
+        <w:textAlignment w:val="baseline"/>
+        <w:rPr>
+          <w:rFonts w:ascii="Times New Roman" w:eastAsia="Times New Roman" w:hAnsi="Times New Roman" w:cs="Times New Roman"/>
+          <w:color w:val="000000"/>
+        </w:rPr>
+      </w:pPr>
+      <w:r>
+        <w:rPr>
+          <w:rFonts w:ascii="Times New Roman" w:eastAsia="Times New Roman" w:hAnsi="Times New Roman" w:cs="Times New Roman"/>
+          <w:color w:val="000000"/>
+        </w:rPr>
+        <w:t>Consolidate data into one centralized repository</w:t>
+      </w:r>
+    </w:p>
+    <w:p>
+      <w:pPr>
+        <w:numPr>
+          <w:ilvl w:val="0"/>
+          <w:numId w:val="1"/>
+        </w:numPr>
+        <w:spacing w:after="0" w:line="240" w:lineRule="auto"/>
+        <w:textAlignment w:val="baseline"/>
+        <w:rPr>
+          <w:rFonts w:ascii="Times New Roman" w:eastAsia="Times New Roman" w:hAnsi="Times New Roman" w:cs="Times New Roman"/>
+          <w:color w:val="000000"/>
+        </w:rPr>
+      </w:pPr>
+      <w:r>
+        <w:rPr>
+          <w:rFonts w:ascii="Times New Roman" w:eastAsia="Times New Roman" w:hAnsi="Times New Roman" w:cs="Times New Roman"/>
+          <w:color w:val="000000"/>
+        </w:rPr>
+        <w:t>Create solution that will allow for more agile data querying, reporting, and analysis</w:t>
+      </w:r>
+    </w:p>
+    <w:p>
+      <w:pPr>
+        <w:numPr>
+          <w:ilvl w:val="0"/>
+          <w:numId w:val="1"/>
+        </w:numPr>
+        <w:spacing w:after="0" w:line="240" w:lineRule="auto"/>
+        <w:textAlignment w:val="baseline"/>
+        <w:rPr>
+          <w:rFonts w:ascii="Times New Roman" w:eastAsia="Times New Roman" w:hAnsi="Times New Roman" w:cs="Times New Roman"/>
+          <w:color w:val="000000"/>
+        </w:rPr>
+      </w:pPr>
+      <w:r>
+        <w:rPr>
+          <w:rFonts w:ascii="Times New Roman" w:eastAsia="Times New Roman" w:hAnsi="Times New Roman" w:cs="Times New Roman"/>
+          <w:color w:val="000000"/>
+        </w:rPr>
+        <w:t xml:space="preserve">Align the solution with the business goals of Redwood Realty to support strategy, decision making, and future growth </w:t>
+      </w:r>
+    </w:p>
+    <w:p>
+      <w:pPr>
+        <w:spacing w:after="0" w:line="240" w:lineRule="auto"/>
+        <w:rPr>
+          <w:rFonts w:ascii="Times New Roman" w:eastAsia="Times New Roman" w:hAnsi="Times New Roman" w:cs="Times New Roman"/>
+          <w:sz w:val="24"/>
+          <w:szCs w:val="24"/>
+        </w:rPr>
+      </w:pPr>
+    </w:p>
+    <w:p>
+      <w:pPr>
+        <w:spacing w:after="0" w:line="240" w:lineRule="auto"/>
+        <w:rPr>
+          <w:rFonts w:ascii="Times New Roman" w:eastAsia="Times New Roman" w:hAnsi="Times New Roman" w:cs="Times New Roman"/>
+          <w:sz w:val="24"/>
+          <w:szCs w:val="24"/>
+        </w:rPr>
+      </w:pPr>
+      <w:r>
+        <w:rPr>
+          <w:rFonts w:ascii="Times New Roman" w:eastAsia="Times New Roman" w:hAnsi="Times New Roman" w:cs="Times New Roman"/>
+          <w:color w:val="000000"/>
+        </w:rPr>
+        <w:t xml:space="preserve">Upon gathering and analyzing management's needs, we recommend that the data mart be focused around the subject of </w:t>
+      </w:r>
+      <w:r>
+        <w:rPr>
+          <w:rFonts w:ascii="Times New Roman" w:eastAsia="Times New Roman" w:hAnsi="Times New Roman" w:cs="Times New Roman"/>
+          <w:color w:val="000000"/>
+        </w:rPr>
+        <w:t>efficiency.</w:t>
+      </w:r>
+      <w:r>
+        <w:rPr>
+          <w:rFonts w:ascii="Times New Roman" w:eastAsia="Times New Roman" w:hAnsi="Times New Roman" w:cs="Times New Roman"/>
+          <w:color w:val="000000"/>
+        </w:rPr>
+        <w:t xml:space="preserve"> By focusing on the following </w:t>
+      </w:r>
+      <w:r>
+        <w:rPr>
+          <w:rFonts w:ascii="Times New Roman" w:eastAsia="Times New Roman" w:hAnsi="Times New Roman" w:cs="Times New Roman"/>
+          <w:color w:val="000000"/>
+          <w:u w:val="single"/>
+        </w:rPr>
+        <w:t>four</w:t>
+      </w:r>
+      <w:r>
+        <w:rPr>
+          <w:rFonts w:ascii="Times New Roman" w:eastAsia="Times New Roman" w:hAnsi="Times New Roman" w:cs="Times New Roman"/>
+          <w:color w:val="000000"/>
+        </w:rPr>
+        <w:t xml:space="preserve"> </w:t>
+      </w:r>
+      <w:r>
+        <w:rPr>
+          <w:rFonts w:ascii="Times New Roman" w:eastAsia="Times New Roman" w:hAnsi="Times New Roman" w:cs="Times New Roman"/>
+          <w:color w:val="000000"/>
+        </w:rPr>
+        <w:t>dimensions</w:t>
+      </w:r>
+      <w:r>
+        <w:rPr>
+          <w:rFonts w:ascii="Times New Roman" w:eastAsia="Times New Roman" w:hAnsi="Times New Roman" w:cs="Times New Roman"/>
+          <w:color w:val="000000"/>
+        </w:rPr>
+        <w:t xml:space="preserve">, the data mart can assist management in making decisions around </w:t>
+      </w:r>
+      <w:r>
+        <w:rPr>
+          <w:rFonts w:ascii="Times New Roman" w:eastAsia="Times New Roman" w:hAnsi="Times New Roman" w:cs="Times New Roman"/>
+          <w:color w:val="000000"/>
+        </w:rPr>
+        <w:t>efficiency.</w:t>
+      </w:r>
+    </w:p>
+    <w:p>
+      <w:pPr>
+        <w:spacing w:after="0" w:line="240" w:lineRule="auto"/>
+        <w:rPr>
+          <w:rFonts w:ascii="Times New Roman" w:eastAsia="Times New Roman" w:hAnsi="Times New Roman" w:cs="Times New Roman"/>
+          <w:sz w:val="24"/>
+          <w:szCs w:val="24"/>
+        </w:rPr>
+      </w:pPr>
+    </w:p>
+    <w:p>
+      <w:pPr>
+        <w:numPr>
+          <w:ilvl w:val="0"/>
+          <w:numId w:val="2"/>
+        </w:numPr>
+        <w:spacing w:after="0" w:line="240" w:lineRule="auto"/>
+        <w:textAlignment w:val="baseline"/>
+        <w:rPr>
+          <w:rFonts w:ascii="Times New Roman" w:eastAsia="Times New Roman" w:hAnsi="Times New Roman" w:cs="Times New Roman"/>
+          <w:color w:val="000000"/>
+        </w:rPr>
+      </w:pPr>
+      <w:r>
+        <w:rPr>
+          <w:rFonts w:ascii="Times New Roman" w:eastAsia="Times New Roman" w:hAnsi="Times New Roman" w:cs="Times New Roman"/>
+          <w:color w:val="000000"/>
+        </w:rPr>
+        <w:t>Date</w:t>
+      </w:r>
+    </w:p>
+    <w:p>
+      <w:pPr>
+        <w:numPr>
+          <w:ilvl w:val="0"/>
+          <w:numId w:val="2"/>
+        </w:numPr>
+        <w:spacing w:after="0" w:line="240" w:lineRule="auto"/>
+        <w:textAlignment w:val="baseline"/>
+        <w:rPr>
+          <w:rFonts w:ascii="Times New Roman" w:eastAsia="Times New Roman" w:hAnsi="Times New Roman" w:cs="Times New Roman"/>
+          <w:color w:val="000000"/>
+        </w:rPr>
+      </w:pPr>
+      <w:r>
+        <w:rPr>
+          <w:rFonts w:ascii="Times New Roman" w:eastAsia="Times New Roman" w:hAnsi="Times New Roman" w:cs="Times New Roman"/>
+          <w:color w:val="000000"/>
+        </w:rPr>
+        <w:t>Location</w:t>
+      </w:r>
+    </w:p>
+    <w:p>
+      <w:pPr>
+        <w:numPr>
+          <w:ilvl w:val="0"/>
+          <w:numId w:val="2"/>
+        </w:numPr>
+        <w:spacing w:after="0" w:line="240" w:lineRule="auto"/>
+        <w:textAlignment w:val="baseline"/>
+        <w:rPr>
+          <w:rFonts w:ascii="Times New Roman" w:eastAsia="Times New Roman" w:hAnsi="Times New Roman" w:cs="Times New Roman"/>
+          <w:color w:val="000000"/>
+        </w:rPr>
+      </w:pPr>
+      <w:r>
+        <w:rPr>
+          <w:rFonts w:ascii="Times New Roman" w:eastAsia="Times New Roman" w:hAnsi="Times New Roman" w:cs="Times New Roman"/>
+          <w:color w:val="000000"/>
+        </w:rPr>
+        <w:t>Property Characteristics</w:t>
+      </w:r>
+    </w:p>
+    <w:p>
+      <w:pPr>
+        <w:numPr>
+          <w:ilvl w:val="0"/>
+          <w:numId w:val="2"/>
+        </w:numPr>
+        <w:spacing w:after="0" w:line="240" w:lineRule="auto"/>
+        <w:textAlignment w:val="baseline"/>
+        <w:rPr>
+          <w:rFonts w:ascii="Times New Roman" w:eastAsia="Times New Roman" w:hAnsi="Times New Roman" w:cs="Times New Roman"/>
+          <w:color w:val="000000"/>
+        </w:rPr>
+      </w:pPr>
+      <w:r>
+        <w:rPr>
+          <w:rFonts w:ascii="Times New Roman" w:eastAsia="Times New Roman" w:hAnsi="Times New Roman" w:cs="Times New Roman"/>
+          <w:color w:val="000000"/>
+        </w:rPr>
+        <w:t>Agent</w:t>
+      </w:r>
+    </w:p>
+    <w:p>
+      <w:pPr>
+        <w:spacing w:after="0" w:line="240" w:lineRule="auto"/>
+        <w:rPr>
+          <w:rFonts w:ascii="Times New Roman" w:eastAsia="Times New Roman" w:hAnsi="Times New Roman" w:cs="Times New Roman"/>
+          <w:sz w:val="24"/>
+          <w:szCs w:val="24"/>
+        </w:rPr>
+      </w:pPr>
+    </w:p>
+    <w:p>
+      <w:pPr>
+        <w:spacing w:after="0" w:line="240" w:lineRule="auto"/>
+        <w:rPr>
+          <w:rFonts w:ascii="Times New Roman" w:eastAsia="Times New Roman" w:hAnsi="Times New Roman" w:cs="Times New Roman"/>
+          <w:color w:val="000000"/>
+        </w:rPr>
+      </w:pPr>
+      <w:r>
+        <w:rPr>
+          <w:rFonts w:ascii="Times New Roman" w:eastAsia="Times New Roman" w:hAnsi="Times New Roman" w:cs="Times New Roman"/>
+          <w:color w:val="000000"/>
+        </w:rPr>
+        <w:t>Post implementation, it is expected that this data mart will provide meaningful data to management, in a more timely and dependable manner. This should assist Redwood in achieving their identified business goals.  </w:t>
+      </w:r>
+    </w:p>
+    <w:p>
+      <w:pPr>
+        <w:spacing w:after="0" w:line="240" w:lineRule="auto"/>
+        <w:rPr>
+          <w:rFonts w:ascii="Times New Roman" w:eastAsia="Times New Roman" w:hAnsi="Times New Roman" w:cs="Times New Roman"/>
+          <w:color w:val="000000"/>
+        </w:rPr>
+      </w:pPr>
+    </w:p>
+    <w:p>
+      <w:pPr>
+        <w:spacing w:after="0" w:line="240" w:lineRule="auto"/>
+        <w:rPr>
+          <w:rFonts w:ascii="Times New Roman" w:eastAsia="Times New Roman" w:hAnsi="Times New Roman" w:cs="Times New Roman"/>
+          <w:b/>
+          <w:sz w:val="24"/>
+          <w:szCs w:val="24"/>
+        </w:rPr>
+      </w:pPr>
+      <w:r>
+        <w:rPr>
+          <w:rFonts w:ascii="Times New Roman" w:eastAsia="Times New Roman" w:hAnsi="Times New Roman" w:cs="Times New Roman"/>
+          <w:b/>
+          <w:color w:val="000000"/>
+        </w:rPr>
+        <w:t>Business Requirements</w:t>
+      </w:r>
+    </w:p>
+    <w:p>
+      <w:pPr>
+        <w:pStyle w:val="ListParagraph"/>
+        <w:numPr>
+          <w:ilvl w:val="0"/>
+          <w:numId w:val="3"/>
+        </w:numPr>
+        <w:spacing w:after="0" w:line="240" w:lineRule="auto"/>
+        <w:rPr>
+          <w:rFonts w:ascii="Times New Roman" w:eastAsia="Times New Roman" w:hAnsi="Times New Roman" w:cs="Times New Roman"/>
+          <w:sz w:val="24"/>
+          <w:szCs w:val="24"/>
+        </w:rPr>
+      </w:pPr>
+      <w:r>
+        <w:rPr>
+          <w:rFonts w:ascii="Times New Roman" w:eastAsia="Times New Roman" w:hAnsi="Times New Roman" w:cs="Times New Roman"/>
+          <w:color w:val="000000"/>
+        </w:rPr>
+        <w:t>Which market is the most active market by zip, by city?</w:t>
+      </w:r>
+    </w:p>
+    <w:p>
+      <w:pPr>
+        <w:pStyle w:val="ListParagraph"/>
+        <w:numPr>
+          <w:ilvl w:val="1"/>
+          <w:numId w:val="3"/>
+        </w:numPr>
+        <w:spacing w:after="0" w:line="240" w:lineRule="auto"/>
+        <w:rPr>
+          <w:rFonts w:ascii="Times New Roman" w:eastAsia="Times New Roman" w:hAnsi="Times New Roman" w:cs="Times New Roman"/>
+          <w:sz w:val="24"/>
+          <w:szCs w:val="24"/>
+        </w:rPr>
+      </w:pPr>
+      <w:r>
+        <w:rPr>
+          <w:rFonts w:ascii="Times New Roman" w:eastAsia="Times New Roman" w:hAnsi="Times New Roman" w:cs="Times New Roman"/>
+          <w:color w:val="000000"/>
+        </w:rPr>
+        <w:t xml:space="preserve">This will help Redwood Realty determine what areas </w:t>
+      </w:r>
+      <w:r>
+        <w:rPr>
+          <w:rFonts w:ascii="Times New Roman" w:eastAsia="Times New Roman" w:hAnsi="Times New Roman" w:cs="Times New Roman"/>
+          <w:color w:val="000000"/>
+        </w:rPr>
+        <w:t xml:space="preserve">in the region the firm’s </w:t>
+      </w:r>
+      <w:r>
+        <w:rPr>
+          <w:rFonts w:ascii="Times New Roman" w:eastAsia="Times New Roman" w:hAnsi="Times New Roman" w:cs="Times New Roman"/>
+          <w:color w:val="000000"/>
+        </w:rPr>
+        <w:t>agents should focus on for buying and selling properties.</w:t>
+      </w:r>
+      <w:r>
+        <w:rPr>
+          <w:rFonts w:ascii="Times New Roman" w:eastAsia="Times New Roman" w:hAnsi="Times New Roman" w:cs="Times New Roman"/>
+          <w:color w:val="000000"/>
+        </w:rPr>
+        <w:t xml:space="preserve"> </w:t>
+      </w:r>
+      <w:r>
+        <w:rPr>
+          <w:rFonts w:ascii="Times New Roman" w:eastAsia="Times New Roman" w:hAnsi="Times New Roman" w:cs="Times New Roman"/>
+          <w:color w:val="000000"/>
+        </w:rPr>
+        <w:t xml:space="preserve">We will measure with </w:t>
+      </w:r>
+      <w:proofErr w:type="gramStart"/>
+      <w:r>
+        <w:rPr>
+          <w:rFonts w:ascii="Times New Roman" w:eastAsia="Times New Roman" w:hAnsi="Times New Roman" w:cs="Times New Roman"/>
+          <w:color w:val="000000"/>
+        </w:rPr>
+        <w:t>an average days</w:t>
+      </w:r>
+      <w:proofErr w:type="gramEnd"/>
+      <w:r>
+        <w:rPr>
+          <w:rFonts w:ascii="Times New Roman" w:eastAsia="Times New Roman" w:hAnsi="Times New Roman" w:cs="Times New Roman"/>
+          <w:color w:val="000000"/>
+        </w:rPr>
+        <w:t xml:space="preserve"> on market calculation using </w:t>
+      </w:r>
+      <w:proofErr w:type="spellStart"/>
+      <w:r>
+        <w:rPr>
+          <w:rFonts w:ascii="Times New Roman" w:eastAsia="Times New Roman" w:hAnsi="Times New Roman" w:cs="Times New Roman"/>
+          <w:color w:val="000000"/>
+        </w:rPr>
+        <w:t>BeginListDate</w:t>
+      </w:r>
+      <w:proofErr w:type="spellEnd"/>
+      <w:r>
+        <w:rPr>
+          <w:rFonts w:ascii="Times New Roman" w:eastAsia="Times New Roman" w:hAnsi="Times New Roman" w:cs="Times New Roman"/>
+          <w:color w:val="000000"/>
+        </w:rPr>
+        <w:t xml:space="preserve"> and </w:t>
+      </w:r>
+      <w:proofErr w:type="spellStart"/>
+      <w:r>
+        <w:rPr>
+          <w:rFonts w:ascii="Times New Roman" w:eastAsia="Times New Roman" w:hAnsi="Times New Roman" w:cs="Times New Roman"/>
+          <w:color w:val="000000"/>
+        </w:rPr>
+        <w:t>EndListDate</w:t>
+      </w:r>
+      <w:proofErr w:type="spellEnd"/>
+      <w:r>
+        <w:rPr>
+          <w:rFonts w:ascii="Times New Roman" w:eastAsia="Times New Roman" w:hAnsi="Times New Roman" w:cs="Times New Roman"/>
+          <w:color w:val="000000"/>
+        </w:rPr>
+        <w:t>.</w:t>
+      </w:r>
+      <w:r>
+        <w:rPr>
+          <w:rFonts w:ascii="Times New Roman" w:eastAsia="Times New Roman" w:hAnsi="Times New Roman" w:cs="Times New Roman"/>
+          <w:color w:val="000000"/>
+        </w:rPr>
+        <w:t xml:space="preserve"> This will help the CEO decide where to deploy agent resources.</w:t>
+      </w:r>
+    </w:p>
+    <w:p>
+      <w:pPr>
+        <w:pStyle w:val="ListParagraph"/>
+        <w:numPr>
+          <w:ilvl w:val="0"/>
+          <w:numId w:val="3"/>
+        </w:numPr>
+        <w:spacing w:after="0" w:line="240" w:lineRule="auto"/>
+        <w:rPr>
+          <w:rFonts w:ascii="Times New Roman" w:eastAsia="Times New Roman" w:hAnsi="Times New Roman" w:cs="Times New Roman"/>
+          <w:sz w:val="24"/>
+          <w:szCs w:val="24"/>
+        </w:rPr>
+      </w:pPr>
+      <w:r>
+        <w:rPr>
+          <w:rFonts w:ascii="Times New Roman" w:eastAsia="Times New Roman" w:hAnsi="Times New Roman" w:cs="Times New Roman"/>
+          <w:color w:val="000000"/>
+        </w:rPr>
+        <w:t>What are the most popular properties in the market by characteristics, by year built, by square feet?</w:t>
+      </w:r>
+    </w:p>
+    <w:p>
+      <w:pPr>
+        <w:pStyle w:val="ListParagraph"/>
+        <w:numPr>
+          <w:ilvl w:val="1"/>
+          <w:numId w:val="3"/>
+        </w:numPr>
+        <w:spacing w:after="0" w:line="240" w:lineRule="auto"/>
+        <w:rPr>
+          <w:rFonts w:ascii="Times New Roman" w:eastAsia="Times New Roman" w:hAnsi="Times New Roman" w:cs="Times New Roman"/>
+          <w:sz w:val="24"/>
+          <w:szCs w:val="24"/>
+        </w:rPr>
+      </w:pPr>
+      <w:r>
+        <w:rPr>
+          <w:rFonts w:ascii="Times New Roman" w:eastAsia="Times New Roman" w:hAnsi="Times New Roman" w:cs="Times New Roman"/>
+          <w:color w:val="000000"/>
+        </w:rPr>
+        <w:t>This will tell the agents what kind of properties customers are finding attractive. We will measure with</w:t>
+      </w:r>
+      <w:r>
+        <w:rPr>
+          <w:rFonts w:ascii="Times New Roman" w:eastAsia="Times New Roman" w:hAnsi="Times New Roman" w:cs="Times New Roman"/>
+          <w:color w:val="000000"/>
+        </w:rPr>
+        <w:t xml:space="preserve"> </w:t>
+      </w:r>
+      <w:proofErr w:type="gramStart"/>
+      <w:r>
+        <w:rPr>
+          <w:rFonts w:ascii="Times New Roman" w:eastAsia="Times New Roman" w:hAnsi="Times New Roman" w:cs="Times New Roman"/>
+          <w:color w:val="000000"/>
+        </w:rPr>
+        <w:t>an</w:t>
+      </w:r>
+      <w:r>
+        <w:rPr>
+          <w:rFonts w:ascii="Times New Roman" w:eastAsia="Times New Roman" w:hAnsi="Times New Roman" w:cs="Times New Roman"/>
+          <w:color w:val="000000"/>
+        </w:rPr>
+        <w:t xml:space="preserve"> average days</w:t>
+      </w:r>
+      <w:proofErr w:type="gramEnd"/>
+      <w:r>
+        <w:rPr>
+          <w:rFonts w:ascii="Times New Roman" w:eastAsia="Times New Roman" w:hAnsi="Times New Roman" w:cs="Times New Roman"/>
+          <w:color w:val="000000"/>
+        </w:rPr>
+        <w:t xml:space="preserve"> on market</w:t>
+      </w:r>
+      <w:r>
+        <w:rPr>
+          <w:rFonts w:ascii="Times New Roman" w:eastAsia="Times New Roman" w:hAnsi="Times New Roman" w:cs="Times New Roman"/>
+          <w:color w:val="000000"/>
+        </w:rPr>
+        <w:t xml:space="preserve"> calculation using </w:t>
+      </w:r>
+      <w:proofErr w:type="spellStart"/>
+      <w:r>
+        <w:rPr>
+          <w:rFonts w:ascii="Times New Roman" w:eastAsia="Times New Roman" w:hAnsi="Times New Roman" w:cs="Times New Roman"/>
+          <w:color w:val="000000"/>
+        </w:rPr>
+        <w:t>BeginListDate</w:t>
+      </w:r>
+      <w:proofErr w:type="spellEnd"/>
+      <w:r>
+        <w:rPr>
+          <w:rFonts w:ascii="Times New Roman" w:eastAsia="Times New Roman" w:hAnsi="Times New Roman" w:cs="Times New Roman"/>
+          <w:color w:val="000000"/>
+        </w:rPr>
+        <w:t xml:space="preserve"> and </w:t>
+      </w:r>
+      <w:proofErr w:type="spellStart"/>
+      <w:r>
+        <w:rPr>
+          <w:rFonts w:ascii="Times New Roman" w:eastAsia="Times New Roman" w:hAnsi="Times New Roman" w:cs="Times New Roman"/>
+          <w:color w:val="000000"/>
+        </w:rPr>
+        <w:t>EndListDate</w:t>
+      </w:r>
+      <w:proofErr w:type="spellEnd"/>
+      <w:r>
+        <w:rPr>
+          <w:rFonts w:ascii="Times New Roman" w:eastAsia="Times New Roman" w:hAnsi="Times New Roman" w:cs="Times New Roman"/>
+          <w:color w:val="000000"/>
+        </w:rPr>
+        <w:t>.</w:t>
+      </w:r>
+      <w:r>
+        <w:rPr>
+          <w:rFonts w:ascii="Times New Roman" w:eastAsia="Times New Roman" w:hAnsi="Times New Roman" w:cs="Times New Roman"/>
+          <w:color w:val="000000"/>
+        </w:rPr>
+        <w:t xml:space="preserve"> </w:t>
+      </w:r>
+      <w:r>
+        <w:rPr>
+          <w:rFonts w:ascii="Times New Roman" w:hAnsi="Times New Roman" w:cs="Times New Roman"/>
+          <w:color w:val="000000"/>
+        </w:rPr>
+        <w:t xml:space="preserve">This would be important for the managing partner, as it would provide insight to how long listings are on the market for, prior to selling. Breaking it down by zip code, can allow for more targeted marketing (i.e. market more to zip codes that tend to close faster). </w:t>
+      </w:r>
+      <w:r>
+        <w:rPr>
+          <w:rFonts w:ascii="Times New Roman" w:hAnsi="Times New Roman" w:cs="Times New Roman"/>
+          <w:color w:val="000000"/>
+        </w:rPr>
+        <w:t xml:space="preserve"> This will help the CEO decide what properties the agent should focus on.</w:t>
+      </w:r>
+    </w:p>
+    <w:p>
+      <w:pPr>
+        <w:pStyle w:val="ListParagraph"/>
+        <w:numPr>
+          <w:ilvl w:val="0"/>
+          <w:numId w:val="3"/>
+        </w:numPr>
+        <w:spacing w:after="0" w:line="240" w:lineRule="auto"/>
+        <w:rPr>
+          <w:rFonts w:ascii="Times New Roman" w:eastAsia="Times New Roman" w:hAnsi="Times New Roman" w:cs="Times New Roman"/>
+          <w:sz w:val="24"/>
+          <w:szCs w:val="24"/>
+        </w:rPr>
+      </w:pPr>
+      <w:r>
+        <w:rPr>
+          <w:rFonts w:ascii="Times New Roman" w:eastAsia="Times New Roman" w:hAnsi="Times New Roman" w:cs="Times New Roman"/>
+          <w:color w:val="000000"/>
+        </w:rPr>
+        <w:t>What are the average days on market by agent, agent title and by hiring duration?</w:t>
+      </w:r>
+    </w:p>
+    <w:p>
+      <w:pPr>
+        <w:pStyle w:val="ListParagraph"/>
+        <w:numPr>
+          <w:ilvl w:val="1"/>
+          <w:numId w:val="3"/>
+        </w:numPr>
+        <w:spacing w:after="0" w:line="240" w:lineRule="auto"/>
+        <w:rPr>
+          <w:rFonts w:ascii="Times New Roman" w:eastAsia="Times New Roman" w:hAnsi="Times New Roman" w:cs="Times New Roman"/>
+          <w:sz w:val="24"/>
+          <w:szCs w:val="24"/>
+        </w:rPr>
+      </w:pPr>
+      <w:r>
+        <w:rPr>
+          <w:rFonts w:ascii="Times New Roman" w:eastAsia="Times New Roman" w:hAnsi="Times New Roman" w:cs="Times New Roman"/>
+          <w:color w:val="000000"/>
+        </w:rPr>
+        <w:t>This will show the CEO the performance of the agent and tell who is the best agent and who is</w:t>
+      </w:r>
+      <w:r>
+        <w:rPr>
+          <w:rFonts w:ascii="Times New Roman" w:eastAsia="Times New Roman" w:hAnsi="Times New Roman" w:cs="Times New Roman"/>
+          <w:color w:val="000000"/>
+        </w:rPr>
+        <w:t xml:space="preserve"> the worst agent. </w:t>
+      </w:r>
+      <w:r>
+        <w:rPr>
+          <w:rFonts w:ascii="Times New Roman" w:hAnsi="Times New Roman" w:cs="Times New Roman"/>
+          <w:color w:val="000000"/>
+        </w:rPr>
+        <w:t>Analyzing the data by sales agent, would allow the managing partner to reward sales agents that close faster and work to improve sales agents that close deals at a slower pace.</w:t>
+      </w:r>
+    </w:p>
+    <w:p>
+      <w:pPr>
+        <w:pStyle w:val="ListParagraph"/>
+        <w:spacing w:after="0" w:line="240" w:lineRule="auto"/>
+        <w:ind w:left="1440"/>
+        <w:rPr>
+          <w:rFonts w:ascii="Times New Roman" w:eastAsia="Times New Roman" w:hAnsi="Times New Roman" w:cs="Times New Roman"/>
+          <w:sz w:val="24"/>
+          <w:szCs w:val="24"/>
+        </w:rPr>
+      </w:pPr>
+    </w:p>
+    <w:p>
+      <w:pPr>
+        <w:pStyle w:val="ListParagraph"/>
+        <w:spacing w:after="0" w:line="240" w:lineRule="auto"/>
+        <w:ind w:left="1440"/>
+        <w:rPr>
+          <w:rFonts w:ascii="Times New Roman" w:eastAsia="Times New Roman" w:hAnsi="Times New Roman" w:cs="Times New Roman"/>
+        </w:rPr>
+      </w:pPr>
+    </w:p>
+    <w:p>
+      <w:pPr>
+        <w:spacing w:after="0" w:line="240" w:lineRule="auto"/>
+        <w:rPr>
+          <w:rFonts w:ascii="Times New Roman" w:eastAsia="Times New Roman" w:hAnsi="Times New Roman" w:cs="Times New Roman"/>
+          <w:b/>
+        </w:rPr>
+      </w:pPr>
+      <w:r>
+        <w:rPr>
+          <w:rFonts w:ascii="Times New Roman" w:eastAsia="Times New Roman" w:hAnsi="Times New Roman" w:cs="Times New Roman"/>
+          <w:b/>
+        </w:rPr>
+        <w:t>Information Package (IP)</w:t>
+      </w:r>
+    </w:p>
+    <w:p>
+      <w:pPr>
+        <w:pStyle w:val="ListParagraph"/>
+        <w:spacing w:after="0" w:line="240" w:lineRule="auto"/>
+        <w:ind w:left="1440"/>
+        <w:rPr>
+          <w:rFonts w:ascii="Times New Roman" w:eastAsia="Times New Roman" w:hAnsi="Times New Roman" w:cs="Times New Roman"/>
+        </w:rPr>
+      </w:pPr>
+    </w:p>
+    <w:p>
+      <w:pPr>
+        <w:jc w:val="center"/>
+        <w:rPr>
+          <w:rFonts w:ascii="Times New Roman" w:hAnsi="Times New Roman" w:cs="Times New Roman"/>
+        </w:rPr>
+      </w:pPr>
+      <w:r>
+        <w:rPr>
+          <w:rFonts w:ascii="Times New Roman" w:hAnsi="Times New Roman" w:cs="Times New Roman"/>
+        </w:rPr>
+        <w:t>Information Subject: Efficiency Analysis</w:t>
+      </w:r>
+    </w:p>
+    <w:tbl>
+      <w:tblPr>
+        <w:tblW w:w="0" w:type="auto"/>
+        <w:tblInd w:w="-108" w:type="dxa"/>
+        <w:tblBorders>
+          <w:top w:val="nil"/>
+          <w:left w:val="nil"/>
+          <w:bottom w:val="nil"/>
+          <w:right w:val="nil"/>
+        </w:tblBorders>
+        <w:tblLayout w:type="fixed"/>
+        <w:tblLook w:val="0000" w:firstRow="0" w:lastRow="0" w:firstColumn="0" w:lastColumn="0" w:noHBand="0" w:noVBand="0"/>
+      </w:tblPr>
+      <w:tblGrid>
+        <w:gridCol w:w="1802"/>
+        <w:gridCol w:w="1802"/>
+        <w:gridCol w:w="1802"/>
+        <w:gridCol w:w="1802"/>
+        <w:gridCol w:w="1806"/>
+      </w:tblGrid>
+      <w:tr>
+        <w:tblPrEx>
+          <w:tblCellMar>
+            <w:top w:w="0" w:type="dxa"/>
+            <w:bottom w:w="0" w:type="dxa"/>
+          </w:tblCellMar>
+        </w:tblPrEx>
+        <w:trPr>
+          <w:trHeight w:val="279"/>
+        </w:trPr>
+        <w:tc>
+          <w:tcPr>
+            <w:tcW w:w="1802" w:type="dxa"/>
+            <w:tcBorders>
+              <w:top w:val="single" w:sz="4" w:space="0" w:color="auto"/>
+              <w:left w:val="single" w:sz="4" w:space="0" w:color="auto"/>
+              <w:bottom w:val="single" w:sz="4" w:space="0" w:color="auto"/>
+              <w:right w:val="single" w:sz="4" w:space="0" w:color="auto"/>
+            </w:tcBorders>
+          </w:tcPr>
+          <w:p>
+            <w:pPr>
+              <w:pStyle w:val="Default"/>
+              <w:rPr>
+                <w:sz w:val="22"/>
+                <w:szCs w:val="22"/>
+              </w:rPr>
+            </w:pPr>
+            <w:r>
+              <w:rPr>
+                <w:b/>
+                <w:bCs/>
+                <w:sz w:val="22"/>
+                <w:szCs w:val="22"/>
+              </w:rPr>
+              <w:t xml:space="preserve">Date </w:t>
+            </w:r>
+          </w:p>
+        </w:tc>
+        <w:tc>
+          <w:tcPr>
+            <w:tcW w:w="1802" w:type="dxa"/>
+            <w:tcBorders>
+              <w:top w:val="single" w:sz="4" w:space="0" w:color="auto"/>
+              <w:left w:val="single" w:sz="4" w:space="0" w:color="auto"/>
+              <w:bottom w:val="single" w:sz="4" w:space="0" w:color="auto"/>
+              <w:right w:val="single" w:sz="4" w:space="0" w:color="auto"/>
+            </w:tcBorders>
+          </w:tcPr>
+          <w:p>
+            <w:pPr>
+              <w:pStyle w:val="Default"/>
+              <w:rPr>
+                <w:sz w:val="22"/>
+                <w:szCs w:val="22"/>
+              </w:rPr>
+            </w:pPr>
+            <w:r>
+              <w:rPr>
+                <w:b/>
+                <w:bCs/>
+                <w:sz w:val="22"/>
+                <w:szCs w:val="22"/>
+              </w:rPr>
+              <w:t xml:space="preserve">Location </w:t>
+            </w:r>
+          </w:p>
+        </w:tc>
+        <w:tc>
+          <w:tcPr>
+            <w:tcW w:w="1802" w:type="dxa"/>
+            <w:tcBorders>
+              <w:top w:val="single" w:sz="4" w:space="0" w:color="auto"/>
+              <w:left w:val="single" w:sz="4" w:space="0" w:color="auto"/>
+              <w:bottom w:val="single" w:sz="4" w:space="0" w:color="auto"/>
+              <w:right w:val="single" w:sz="4" w:space="0" w:color="auto"/>
+            </w:tcBorders>
+          </w:tcPr>
+          <w:p>
+            <w:pPr>
+              <w:pStyle w:val="Default"/>
+              <w:rPr>
+                <w:sz w:val="22"/>
+                <w:szCs w:val="22"/>
+              </w:rPr>
+            </w:pPr>
+            <w:r>
+              <w:rPr>
+                <w:b/>
+                <w:bCs/>
+                <w:sz w:val="22"/>
+                <w:szCs w:val="22"/>
+              </w:rPr>
+              <w:t xml:space="preserve">Property Characteristics </w:t>
+            </w:r>
+          </w:p>
+        </w:tc>
+        <w:tc>
+          <w:tcPr>
+            <w:tcW w:w="1802" w:type="dxa"/>
+            <w:tcBorders>
+              <w:top w:val="single" w:sz="4" w:space="0" w:color="auto"/>
+              <w:left w:val="single" w:sz="4" w:space="0" w:color="auto"/>
+              <w:bottom w:val="single" w:sz="4" w:space="0" w:color="auto"/>
+              <w:right w:val="single" w:sz="4" w:space="0" w:color="auto"/>
+            </w:tcBorders>
+          </w:tcPr>
+          <w:p>
+            <w:pPr>
+              <w:pStyle w:val="Default"/>
+              <w:rPr>
+                <w:sz w:val="22"/>
+                <w:szCs w:val="22"/>
+              </w:rPr>
+            </w:pPr>
+            <w:r>
+              <w:rPr>
+                <w:b/>
+                <w:bCs/>
+                <w:sz w:val="22"/>
+                <w:szCs w:val="22"/>
+              </w:rPr>
+              <w:t xml:space="preserve">Agent </w:t>
+            </w:r>
+          </w:p>
+        </w:tc>
+        <w:tc>
+          <w:tcPr>
+            <w:tcW w:w="1806" w:type="dxa"/>
+            <w:tcBorders>
+              <w:top w:val="single" w:sz="4" w:space="0" w:color="auto"/>
+              <w:left w:val="single" w:sz="4" w:space="0" w:color="auto"/>
+              <w:bottom w:val="single" w:sz="4" w:space="0" w:color="auto"/>
+              <w:right w:val="single" w:sz="4" w:space="0" w:color="auto"/>
+            </w:tcBorders>
+          </w:tcPr>
+          <w:p>
+            <w:pPr>
+              <w:pStyle w:val="Default"/>
+              <w:rPr>
+                <w:sz w:val="22"/>
+                <w:szCs w:val="22"/>
+              </w:rPr>
+            </w:pPr>
+          </w:p>
+        </w:tc>
+      </w:tr>
+      <w:tr>
+        <w:tblPrEx>
+          <w:tblCellMar>
+            <w:top w:w="0" w:type="dxa"/>
+            <w:bottom w:w="0" w:type="dxa"/>
+          </w:tblCellMar>
+        </w:tblPrEx>
+        <w:trPr>
+          <w:trHeight w:val="148"/>
+        </w:trPr>
+        <w:tc>
+          <w:tcPr>
+            <w:tcW w:w="1802" w:type="dxa"/>
+            <w:tcBorders>
+              <w:top w:val="single" w:sz="4" w:space="0" w:color="auto"/>
+              <w:left w:val="single" w:sz="4" w:space="0" w:color="auto"/>
+              <w:bottom w:val="single" w:sz="4" w:space="0" w:color="auto"/>
+              <w:right w:val="single" w:sz="4" w:space="0" w:color="auto"/>
+            </w:tcBorders>
+          </w:tcPr>
+          <w:p>
+            <w:pPr>
+              <w:pStyle w:val="Default"/>
+              <w:rPr>
+                <w:sz w:val="22"/>
+                <w:szCs w:val="22"/>
+              </w:rPr>
+            </w:pPr>
+            <w:r>
+              <w:rPr>
+                <w:sz w:val="22"/>
+                <w:szCs w:val="22"/>
+              </w:rPr>
+              <w:t xml:space="preserve">Year </w:t>
+            </w:r>
+          </w:p>
+        </w:tc>
+        <w:tc>
+          <w:tcPr>
+            <w:tcW w:w="1802" w:type="dxa"/>
+            <w:tcBorders>
+              <w:top w:val="single" w:sz="4" w:space="0" w:color="auto"/>
+              <w:left w:val="single" w:sz="4" w:space="0" w:color="auto"/>
+              <w:bottom w:val="single" w:sz="4" w:space="0" w:color="auto"/>
+              <w:right w:val="single" w:sz="4" w:space="0" w:color="auto"/>
+            </w:tcBorders>
+          </w:tcPr>
+          <w:p>
+            <w:pPr>
+              <w:pStyle w:val="Default"/>
+              <w:rPr>
+                <w:sz w:val="22"/>
+                <w:szCs w:val="22"/>
+              </w:rPr>
+            </w:pPr>
+            <w:r>
+              <w:rPr>
+                <w:sz w:val="22"/>
+                <w:szCs w:val="22"/>
+              </w:rPr>
+              <w:t xml:space="preserve">City </w:t>
+            </w:r>
+          </w:p>
+        </w:tc>
+        <w:tc>
+          <w:tcPr>
+            <w:tcW w:w="1802" w:type="dxa"/>
+            <w:tcBorders>
+              <w:top w:val="single" w:sz="4" w:space="0" w:color="auto"/>
+              <w:left w:val="single" w:sz="4" w:space="0" w:color="auto"/>
+              <w:bottom w:val="single" w:sz="4" w:space="0" w:color="auto"/>
+              <w:right w:val="single" w:sz="4" w:space="0" w:color="auto"/>
+            </w:tcBorders>
+          </w:tcPr>
+          <w:p>
+            <w:pPr>
+              <w:pStyle w:val="Default"/>
+              <w:rPr>
+                <w:sz w:val="22"/>
+                <w:szCs w:val="22"/>
+              </w:rPr>
+            </w:pPr>
+            <w:r>
+              <w:rPr>
+                <w:sz w:val="22"/>
+                <w:szCs w:val="22"/>
+              </w:rPr>
+              <w:t xml:space="preserve">Bedrooms </w:t>
+            </w:r>
+          </w:p>
+        </w:tc>
+        <w:tc>
+          <w:tcPr>
+            <w:tcW w:w="1802" w:type="dxa"/>
+            <w:tcBorders>
+              <w:top w:val="single" w:sz="4" w:space="0" w:color="auto"/>
+              <w:left w:val="single" w:sz="4" w:space="0" w:color="auto"/>
+              <w:bottom w:val="single" w:sz="4" w:space="0" w:color="auto"/>
+              <w:right w:val="single" w:sz="4" w:space="0" w:color="auto"/>
+            </w:tcBorders>
+          </w:tcPr>
+          <w:p>
+            <w:pPr>
+              <w:pStyle w:val="Default"/>
+              <w:rPr>
+                <w:sz w:val="22"/>
+                <w:szCs w:val="22"/>
+              </w:rPr>
+            </w:pPr>
+            <w:r>
+              <w:rPr>
+                <w:sz w:val="22"/>
+                <w:szCs w:val="22"/>
+              </w:rPr>
+              <w:t>Type</w:t>
+            </w:r>
+          </w:p>
+        </w:tc>
+        <w:tc>
+          <w:tcPr>
+            <w:tcW w:w="1806" w:type="dxa"/>
+            <w:tcBorders>
+              <w:top w:val="single" w:sz="4" w:space="0" w:color="auto"/>
+              <w:left w:val="single" w:sz="4" w:space="0" w:color="auto"/>
+              <w:bottom w:val="single" w:sz="4" w:space="0" w:color="auto"/>
+              <w:right w:val="single" w:sz="4" w:space="0" w:color="auto"/>
+            </w:tcBorders>
+          </w:tcPr>
+          <w:p>
+            <w:pPr>
+              <w:pStyle w:val="Default"/>
+              <w:rPr>
+                <w:sz w:val="22"/>
+                <w:szCs w:val="22"/>
+              </w:rPr>
+            </w:pPr>
+          </w:p>
+        </w:tc>
+      </w:tr>
+      <w:tr>
+        <w:tblPrEx>
+          <w:tblCellMar>
+            <w:top w:w="0" w:type="dxa"/>
+            <w:bottom w:w="0" w:type="dxa"/>
+          </w:tblCellMar>
+        </w:tblPrEx>
+        <w:trPr>
+          <w:trHeight w:val="148"/>
+        </w:trPr>
+        <w:tc>
+          <w:tcPr>
+            <w:tcW w:w="1802" w:type="dxa"/>
+            <w:tcBorders>
+              <w:top w:val="single" w:sz="4" w:space="0" w:color="auto"/>
+              <w:left w:val="single" w:sz="4" w:space="0" w:color="auto"/>
+              <w:bottom w:val="single" w:sz="4" w:space="0" w:color="auto"/>
+              <w:right w:val="single" w:sz="4" w:space="0" w:color="auto"/>
+            </w:tcBorders>
+          </w:tcPr>
+          <w:p>
+            <w:pPr>
+              <w:pStyle w:val="Default"/>
+              <w:rPr>
+                <w:sz w:val="22"/>
+                <w:szCs w:val="22"/>
+              </w:rPr>
+            </w:pPr>
+            <w:r>
+              <w:rPr>
+                <w:sz w:val="22"/>
+                <w:szCs w:val="22"/>
+              </w:rPr>
+              <w:t xml:space="preserve">Quarter </w:t>
+            </w:r>
+          </w:p>
+        </w:tc>
+        <w:tc>
+          <w:tcPr>
+            <w:tcW w:w="1802" w:type="dxa"/>
+            <w:tcBorders>
+              <w:top w:val="single" w:sz="4" w:space="0" w:color="auto"/>
+              <w:left w:val="single" w:sz="4" w:space="0" w:color="auto"/>
+              <w:bottom w:val="single" w:sz="4" w:space="0" w:color="auto"/>
+              <w:right w:val="single" w:sz="4" w:space="0" w:color="auto"/>
+            </w:tcBorders>
+          </w:tcPr>
+          <w:p>
+            <w:pPr>
+              <w:pStyle w:val="Default"/>
+              <w:rPr>
+                <w:sz w:val="22"/>
+                <w:szCs w:val="22"/>
+              </w:rPr>
+            </w:pPr>
+            <w:r>
+              <w:rPr>
+                <w:sz w:val="22"/>
+                <w:szCs w:val="22"/>
+              </w:rPr>
+              <w:t xml:space="preserve">Zip </w:t>
+            </w:r>
+          </w:p>
+        </w:tc>
+        <w:tc>
+          <w:tcPr>
+            <w:tcW w:w="1802" w:type="dxa"/>
+            <w:tcBorders>
+              <w:top w:val="single" w:sz="4" w:space="0" w:color="auto"/>
+              <w:left w:val="single" w:sz="4" w:space="0" w:color="auto"/>
+              <w:bottom w:val="single" w:sz="4" w:space="0" w:color="auto"/>
+              <w:right w:val="single" w:sz="4" w:space="0" w:color="auto"/>
+            </w:tcBorders>
+          </w:tcPr>
+          <w:p>
+            <w:pPr>
+              <w:pStyle w:val="Default"/>
+              <w:rPr>
+                <w:sz w:val="22"/>
+                <w:szCs w:val="22"/>
+              </w:rPr>
+            </w:pPr>
+            <w:r>
+              <w:rPr>
+                <w:sz w:val="22"/>
+                <w:szCs w:val="22"/>
+              </w:rPr>
+              <w:t xml:space="preserve">Bathrooms </w:t>
+            </w:r>
+          </w:p>
+        </w:tc>
+        <w:tc>
+          <w:tcPr>
+            <w:tcW w:w="1802" w:type="dxa"/>
+            <w:tcBorders>
+              <w:top w:val="single" w:sz="4" w:space="0" w:color="auto"/>
+              <w:left w:val="single" w:sz="4" w:space="0" w:color="auto"/>
+              <w:bottom w:val="single" w:sz="4" w:space="0" w:color="auto"/>
+              <w:right w:val="single" w:sz="4" w:space="0" w:color="auto"/>
+            </w:tcBorders>
+          </w:tcPr>
+          <w:p>
+            <w:pPr>
+              <w:pStyle w:val="Default"/>
+              <w:rPr>
+                <w:sz w:val="22"/>
+                <w:szCs w:val="22"/>
+              </w:rPr>
+            </w:pPr>
+            <w:r>
+              <w:rPr>
+                <w:sz w:val="22"/>
+                <w:szCs w:val="22"/>
+              </w:rPr>
+              <w:t xml:space="preserve">Gender </w:t>
+            </w:r>
+          </w:p>
+        </w:tc>
+        <w:tc>
+          <w:tcPr>
+            <w:tcW w:w="1806" w:type="dxa"/>
+            <w:tcBorders>
+              <w:top w:val="single" w:sz="4" w:space="0" w:color="auto"/>
+              <w:left w:val="single" w:sz="4" w:space="0" w:color="auto"/>
+              <w:bottom w:val="single" w:sz="4" w:space="0" w:color="auto"/>
+              <w:right w:val="single" w:sz="4" w:space="0" w:color="auto"/>
+            </w:tcBorders>
+          </w:tcPr>
+          <w:p>
+            <w:pPr>
+              <w:pStyle w:val="Default"/>
+              <w:rPr>
+                <w:sz w:val="22"/>
+                <w:szCs w:val="22"/>
+              </w:rPr>
+            </w:pPr>
+          </w:p>
+        </w:tc>
+      </w:tr>
+      <w:tr>
+        <w:tblPrEx>
+          <w:tblCellMar>
+            <w:top w:w="0" w:type="dxa"/>
+            <w:bottom w:w="0" w:type="dxa"/>
+          </w:tblCellMar>
+        </w:tblPrEx>
+        <w:trPr>
+          <w:trHeight w:val="296"/>
+        </w:trPr>
+        <w:tc>
+          <w:tcPr>
+            <w:tcW w:w="1802" w:type="dxa"/>
+            <w:tcBorders>
+              <w:top w:val="single" w:sz="4" w:space="0" w:color="auto"/>
+              <w:left w:val="single" w:sz="4" w:space="0" w:color="auto"/>
+              <w:bottom w:val="single" w:sz="4" w:space="0" w:color="auto"/>
+              <w:right w:val="single" w:sz="4" w:space="0" w:color="auto"/>
+            </w:tcBorders>
+          </w:tcPr>
+          <w:p>
+            <w:pPr>
+              <w:pStyle w:val="Default"/>
+              <w:rPr>
+                <w:sz w:val="22"/>
+                <w:szCs w:val="22"/>
+              </w:rPr>
+            </w:pPr>
+            <w:r>
+              <w:rPr>
+                <w:sz w:val="22"/>
+                <w:szCs w:val="22"/>
+              </w:rPr>
+              <w:t xml:space="preserve">Month </w:t>
+            </w:r>
+          </w:p>
+        </w:tc>
+        <w:tc>
+          <w:tcPr>
+            <w:tcW w:w="1802" w:type="dxa"/>
+            <w:tcBorders>
+              <w:top w:val="single" w:sz="4" w:space="0" w:color="auto"/>
+              <w:left w:val="single" w:sz="4" w:space="0" w:color="auto"/>
+              <w:bottom w:val="single" w:sz="4" w:space="0" w:color="auto"/>
+              <w:right w:val="single" w:sz="4" w:space="0" w:color="auto"/>
+            </w:tcBorders>
+          </w:tcPr>
+          <w:p>
+            <w:pPr>
+              <w:pStyle w:val="Default"/>
+              <w:rPr>
+                <w:sz w:val="22"/>
+                <w:szCs w:val="22"/>
+              </w:rPr>
+            </w:pPr>
+          </w:p>
+        </w:tc>
+        <w:tc>
+          <w:tcPr>
+            <w:tcW w:w="1802" w:type="dxa"/>
+            <w:tcBorders>
+              <w:top w:val="single" w:sz="4" w:space="0" w:color="auto"/>
+              <w:left w:val="single" w:sz="4" w:space="0" w:color="auto"/>
+              <w:bottom w:val="single" w:sz="4" w:space="0" w:color="auto"/>
+              <w:right w:val="single" w:sz="4" w:space="0" w:color="auto"/>
+            </w:tcBorders>
+          </w:tcPr>
+          <w:p>
+            <w:pPr>
+              <w:pStyle w:val="Default"/>
+              <w:rPr>
+                <w:sz w:val="22"/>
+                <w:szCs w:val="22"/>
+              </w:rPr>
+            </w:pPr>
+            <w:r>
+              <w:rPr>
+                <w:sz w:val="22"/>
+                <w:szCs w:val="22"/>
+              </w:rPr>
+              <w:t xml:space="preserve">Year Built </w:t>
+            </w:r>
+          </w:p>
+        </w:tc>
+        <w:tc>
+          <w:tcPr>
+            <w:tcW w:w="1802" w:type="dxa"/>
+            <w:tcBorders>
+              <w:top w:val="single" w:sz="4" w:space="0" w:color="auto"/>
+              <w:left w:val="single" w:sz="4" w:space="0" w:color="auto"/>
+              <w:bottom w:val="single" w:sz="4" w:space="0" w:color="auto"/>
+              <w:right w:val="single" w:sz="4" w:space="0" w:color="auto"/>
+            </w:tcBorders>
+          </w:tcPr>
+          <w:p>
+            <w:pPr>
+              <w:pStyle w:val="Default"/>
+              <w:rPr>
+                <w:sz w:val="22"/>
+                <w:szCs w:val="22"/>
+              </w:rPr>
+            </w:pPr>
+            <w:r>
+              <w:rPr>
+                <w:sz w:val="22"/>
+                <w:szCs w:val="22"/>
+              </w:rPr>
+              <w:t>Hiring Date</w:t>
+            </w:r>
+          </w:p>
+        </w:tc>
+        <w:tc>
+          <w:tcPr>
+            <w:tcW w:w="1806" w:type="dxa"/>
+            <w:tcBorders>
+              <w:top w:val="single" w:sz="4" w:space="0" w:color="auto"/>
+              <w:left w:val="single" w:sz="4" w:space="0" w:color="auto"/>
+              <w:bottom w:val="single" w:sz="4" w:space="0" w:color="auto"/>
+              <w:right w:val="single" w:sz="4" w:space="0" w:color="auto"/>
+            </w:tcBorders>
+          </w:tcPr>
+          <w:p>
+            <w:pPr>
+              <w:pStyle w:val="Default"/>
+              <w:rPr>
+                <w:sz w:val="22"/>
+                <w:szCs w:val="22"/>
+              </w:rPr>
+            </w:pPr>
+          </w:p>
+        </w:tc>
+      </w:tr>
+      <w:tr>
+        <w:tblPrEx>
+          <w:tblCellMar>
+            <w:top w:w="0" w:type="dxa"/>
+            <w:bottom w:w="0" w:type="dxa"/>
+          </w:tblCellMar>
+        </w:tblPrEx>
+        <w:trPr>
+          <w:trHeight w:val="148"/>
+        </w:trPr>
+        <w:tc>
+          <w:tcPr>
+            <w:tcW w:w="1802" w:type="dxa"/>
+            <w:tcBorders>
+              <w:top w:val="single" w:sz="4" w:space="0" w:color="auto"/>
+              <w:left w:val="single" w:sz="4" w:space="0" w:color="auto"/>
+              <w:bottom w:val="single" w:sz="4" w:space="0" w:color="auto"/>
+              <w:right w:val="single" w:sz="4" w:space="0" w:color="auto"/>
+            </w:tcBorders>
+          </w:tcPr>
+          <w:p>
+            <w:pPr>
+              <w:pStyle w:val="Default"/>
+              <w:rPr>
+                <w:sz w:val="22"/>
+                <w:szCs w:val="22"/>
+              </w:rPr>
+            </w:pPr>
+            <w:r>
+              <w:rPr>
+                <w:sz w:val="22"/>
+                <w:szCs w:val="22"/>
+              </w:rPr>
+              <w:t>Day</w:t>
+            </w:r>
+          </w:p>
+        </w:tc>
+        <w:tc>
+          <w:tcPr>
+            <w:tcW w:w="1802" w:type="dxa"/>
+            <w:tcBorders>
+              <w:top w:val="single" w:sz="4" w:space="0" w:color="auto"/>
+              <w:left w:val="single" w:sz="4" w:space="0" w:color="auto"/>
+              <w:bottom w:val="single" w:sz="4" w:space="0" w:color="auto"/>
+              <w:right w:val="single" w:sz="4" w:space="0" w:color="auto"/>
+            </w:tcBorders>
+          </w:tcPr>
+          <w:p>
+            <w:pPr>
+              <w:pStyle w:val="Default"/>
+              <w:rPr>
+                <w:sz w:val="22"/>
+                <w:szCs w:val="22"/>
+              </w:rPr>
+            </w:pPr>
+          </w:p>
+        </w:tc>
+        <w:tc>
+          <w:tcPr>
+            <w:tcW w:w="1802" w:type="dxa"/>
+            <w:tcBorders>
+              <w:top w:val="single" w:sz="4" w:space="0" w:color="auto"/>
+              <w:left w:val="single" w:sz="4" w:space="0" w:color="auto"/>
+              <w:bottom w:val="single" w:sz="4" w:space="0" w:color="auto"/>
+              <w:right w:val="single" w:sz="4" w:space="0" w:color="auto"/>
+            </w:tcBorders>
+          </w:tcPr>
+          <w:p>
+            <w:pPr>
+              <w:pStyle w:val="Default"/>
+              <w:rPr>
+                <w:sz w:val="22"/>
+                <w:szCs w:val="22"/>
+              </w:rPr>
+            </w:pPr>
+            <w:r>
+              <w:rPr>
+                <w:sz w:val="22"/>
+                <w:szCs w:val="22"/>
+              </w:rPr>
+              <w:t>Square Feet</w:t>
+            </w:r>
+          </w:p>
+        </w:tc>
+        <w:tc>
+          <w:tcPr>
+            <w:tcW w:w="1802" w:type="dxa"/>
+            <w:tcBorders>
+              <w:top w:val="single" w:sz="4" w:space="0" w:color="auto"/>
+              <w:left w:val="single" w:sz="4" w:space="0" w:color="auto"/>
+              <w:bottom w:val="single" w:sz="4" w:space="0" w:color="auto"/>
+              <w:right w:val="single" w:sz="4" w:space="0" w:color="auto"/>
+            </w:tcBorders>
+          </w:tcPr>
+          <w:p>
+            <w:pPr>
+              <w:pStyle w:val="Default"/>
+              <w:rPr>
+                <w:sz w:val="22"/>
+                <w:szCs w:val="22"/>
+              </w:rPr>
+            </w:pPr>
+            <w:r>
+              <w:rPr>
+                <w:sz w:val="22"/>
+                <w:szCs w:val="22"/>
+              </w:rPr>
+              <w:t>Date of Birth</w:t>
+            </w:r>
+          </w:p>
+        </w:tc>
+        <w:tc>
+          <w:tcPr>
+            <w:tcW w:w="1806" w:type="dxa"/>
+            <w:tcBorders>
+              <w:top w:val="single" w:sz="4" w:space="0" w:color="auto"/>
+              <w:left w:val="single" w:sz="4" w:space="0" w:color="auto"/>
+              <w:bottom w:val="single" w:sz="4" w:space="0" w:color="auto"/>
+              <w:right w:val="single" w:sz="4" w:space="0" w:color="auto"/>
+            </w:tcBorders>
+          </w:tcPr>
+          <w:p>
+            <w:pPr>
+              <w:pStyle w:val="Default"/>
+              <w:rPr>
+                <w:sz w:val="22"/>
+                <w:szCs w:val="22"/>
+              </w:rPr>
+            </w:pPr>
+          </w:p>
+        </w:tc>
+      </w:tr>
+      <w:tr>
+        <w:tblPrEx>
+          <w:tblCellMar>
+            <w:top w:w="0" w:type="dxa"/>
+            <w:bottom w:w="0" w:type="dxa"/>
+          </w:tblCellMar>
+        </w:tblPrEx>
+        <w:trPr>
+          <w:trHeight w:val="277"/>
+        </w:trPr>
+        <w:tc>
+          <w:tcPr>
+            <w:tcW w:w="9014" w:type="dxa"/>
+            <w:gridSpan w:val="5"/>
+            <w:tcBorders>
+              <w:top w:val="single" w:sz="4" w:space="0" w:color="auto"/>
+              <w:left w:val="single" w:sz="4" w:space="0" w:color="auto"/>
+              <w:bottom w:val="single" w:sz="4" w:space="0" w:color="auto"/>
+              <w:right w:val="single" w:sz="4" w:space="0" w:color="auto"/>
+            </w:tcBorders>
+          </w:tcPr>
+          <w:p>
+            <w:pPr>
+              <w:pStyle w:val="Default"/>
+              <w:rPr>
+                <w:sz w:val="22"/>
+                <w:szCs w:val="22"/>
+              </w:rPr>
+            </w:pPr>
+            <w:r>
+              <w:rPr>
+                <w:b/>
+                <w:bCs/>
+                <w:sz w:val="22"/>
+                <w:szCs w:val="22"/>
+              </w:rPr>
+              <w:t xml:space="preserve">Facts: </w:t>
+            </w:r>
+            <w:r>
+              <w:rPr>
+                <w:bCs/>
+                <w:sz w:val="22"/>
+                <w:szCs w:val="22"/>
+              </w:rPr>
+              <w:t>Days on Market</w:t>
+            </w:r>
+            <w:r>
+              <w:rPr>
+                <w:bCs/>
+                <w:sz w:val="22"/>
+                <w:szCs w:val="22"/>
+              </w:rPr>
+              <w:t xml:space="preserve"> </w:t>
+            </w:r>
+            <w:r>
+              <w:rPr>
+                <w:bCs/>
+                <w:sz w:val="22"/>
+                <w:szCs w:val="22"/>
+              </w:rPr>
+              <w:t>(calculated from</w:t>
+            </w:r>
+            <w:r>
+              <w:rPr>
+                <w:b/>
+                <w:bCs/>
+                <w:sz w:val="22"/>
+                <w:szCs w:val="22"/>
+              </w:rPr>
+              <w:t xml:space="preserve"> </w:t>
+            </w:r>
+            <w:proofErr w:type="spellStart"/>
+            <w:r>
+              <w:rPr>
+                <w:sz w:val="22"/>
+                <w:szCs w:val="22"/>
+              </w:rPr>
+              <w:t>B</w:t>
+            </w:r>
+            <w:r>
+              <w:rPr>
+                <w:sz w:val="22"/>
+                <w:szCs w:val="22"/>
+              </w:rPr>
+              <w:t>egin</w:t>
+            </w:r>
+            <w:r>
+              <w:rPr>
+                <w:sz w:val="22"/>
+                <w:szCs w:val="22"/>
+              </w:rPr>
+              <w:t>Lis</w:t>
+            </w:r>
+            <w:r>
+              <w:rPr>
+                <w:sz w:val="22"/>
+                <w:szCs w:val="22"/>
+              </w:rPr>
+              <w:t>tDate</w:t>
+            </w:r>
+            <w:proofErr w:type="spellEnd"/>
+            <w:r>
+              <w:rPr>
+                <w:sz w:val="22"/>
+                <w:szCs w:val="22"/>
+              </w:rPr>
+              <w:t xml:space="preserve">, </w:t>
+            </w:r>
+            <w:proofErr w:type="spellStart"/>
+            <w:r>
+              <w:rPr>
+                <w:sz w:val="22"/>
+                <w:szCs w:val="22"/>
+              </w:rPr>
+              <w:t>EndList</w:t>
+            </w:r>
+            <w:r>
+              <w:rPr>
+                <w:sz w:val="22"/>
+                <w:szCs w:val="22"/>
+              </w:rPr>
+              <w:t>Date</w:t>
+            </w:r>
+            <w:proofErr w:type="spellEnd"/>
+            <w:r>
+              <w:rPr>
+                <w:sz w:val="22"/>
+                <w:szCs w:val="22"/>
+              </w:rPr>
+              <w:t>)</w:t>
+            </w:r>
+          </w:p>
+        </w:tc>
+      </w:tr>
+    </w:tbl>
+    <w:p>
+      <w:pPr>
+        <w:spacing w:after="0" w:line="240" w:lineRule="auto"/>
+        <w:rPr>
+          <w:rFonts w:ascii="Times New Roman" w:eastAsia="Times New Roman" w:hAnsi="Times New Roman" w:cs="Times New Roman"/>
+          <w:sz w:val="24"/>
+          <w:szCs w:val="24"/>
+        </w:rPr>
+      </w:pPr>
       <w:bookmarkStart w:id="0" w:name="_GoBack"/>
       <w:bookmarkEnd w:id="0"/>
     </w:p>
@@ -29,6 +1593,673 @@
     </w:sectPr>
   </w:body>
 </w:document>
+</file>
+
+<file path=word/numbering.xml><?xml version="1.0" encoding="utf-8"?>
+<w:numbering xmlns:wpc="http://schemas.microsoft.com/office/word/2010/wordprocessingCanvas" xmlns:cx="http://schemas.microsoft.com/office/drawing/2014/chartex" xmlns:cx1="http://schemas.microsoft.com/office/drawing/2015/9/8/chartex" xmlns:cx2="http://schemas.microsoft.com/office/drawing/2015/10/21/chartex" xmlns:cx3="http://schemas.microsoft.com/office/drawing/2016/5/9/chartex" xmlns:cx4="http://schemas.microsoft.com/office/drawing/2016/5/10/chartex" xmlns:cx5="http://schemas.microsoft.com/office/drawing/2016/5/11/chartex" xmlns:cx6="http://schemas.microsoft.com/office/drawing/2016/5/12/chartex" xmlns:cx7="http://schemas.microsoft.com/office/drawing/2016/5/13/chartex" xmlns:cx8="http://schemas.microsoft.com/office/drawing/2016/5/14/chartex" xmlns:mc="http://schemas.openxmlformats.org/markup-compatibility/2006" xmlns:aink="http://schemas.microsoft.com/office/drawing/2016/ink" xmlns:am3d="http://schemas.microsoft.com/office/drawing/2017/model3d" xmlns:o="urn:schemas-microsoft-com:office:office" xmlns:r="http://schemas.openxmlformats.org/officeDocument/2006/relationships" xmlns:m="http://schemas.openxmlformats.org/officeDocument/2006/math" xmlns:v="urn:schemas-microsoft-com:vml" xmlns:wp14="http://schemas.microsoft.com/office/word/2010/wordprocessingDrawing" xmlns:wp="http://schemas.openxmlformats.org/drawingml/2006/wordprocessingDrawing" xmlns:w10="urn:schemas-microsoft-com:office:word" xmlns:w="http://schemas.openxmlformats.org/wordprocessingml/2006/main" xmlns:w14="http://schemas.microsoft.com/office/word/2010/wordml" xmlns:w15="http://schemas.microsoft.com/office/word/2012/wordml" xmlns:w16cid="http://schemas.microsoft.com/office/word/2016/wordml/cid" xmlns:w16se="http://schemas.microsoft.com/office/word/2015/wordml/symex" xmlns:wpg="http://schemas.microsoft.com/office/word/2010/wordprocessingGroup" xmlns:wpi="http://schemas.microsoft.com/office/word/2010/wordprocessingInk" xmlns:wne="http://schemas.microsoft.com/office/word/2006/wordml" xmlns:wps="http://schemas.microsoft.com/office/word/2010/wordprocessingShape" mc:Ignorable="w14 w15 w16se w16cid wp14">
+  <w:abstractNum w:abstractNumId="0" w15:restartNumberingAfterBreak="0">
+    <w:nsid w:val="2C184CCB"/>
+    <w:multiLevelType w:val="multilevel"/>
+    <w:tmpl w:val="84E0E536"/>
+    <w:lvl w:ilvl="0">
+      <w:start w:val="1"/>
+      <w:numFmt w:val="bullet"/>
+      <w:lvlText w:val=""/>
+      <w:lvlJc w:val="left"/>
+      <w:pPr>
+        <w:tabs>
+          <w:tab w:val="num" w:pos="720"/>
+        </w:tabs>
+        <w:ind w:left="720" w:hanging="360"/>
+      </w:pPr>
+      <w:rPr>
+        <w:rFonts w:ascii="Symbol" w:hAnsi="Symbol" w:hint="default"/>
+        <w:sz w:val="20"/>
+      </w:rPr>
+    </w:lvl>
+    <w:lvl w:ilvl="1" w:tentative="1">
+      <w:start w:val="1"/>
+      <w:numFmt w:val="bullet"/>
+      <w:lvlText w:val="o"/>
+      <w:lvlJc w:val="left"/>
+      <w:pPr>
+        <w:tabs>
+          <w:tab w:val="num" w:pos="1440"/>
+        </w:tabs>
+        <w:ind w:left="1440" w:hanging="360"/>
+      </w:pPr>
+      <w:rPr>
+        <w:rFonts w:ascii="Courier New" w:hAnsi="Courier New" w:hint="default"/>
+        <w:sz w:val="20"/>
+      </w:rPr>
+    </w:lvl>
+    <w:lvl w:ilvl="2" w:tentative="1">
+      <w:start w:val="1"/>
+      <w:numFmt w:val="bullet"/>
+      <w:lvlText w:val=""/>
+      <w:lvlJc w:val="left"/>
+      <w:pPr>
+        <w:tabs>
+          <w:tab w:val="num" w:pos="2160"/>
+        </w:tabs>
+        <w:ind w:left="2160" w:hanging="360"/>
+      </w:pPr>
+      <w:rPr>
+        <w:rFonts w:ascii="Wingdings" w:hAnsi="Wingdings" w:hint="default"/>
+        <w:sz w:val="20"/>
+      </w:rPr>
+    </w:lvl>
+    <w:lvl w:ilvl="3" w:tentative="1">
+      <w:start w:val="1"/>
+      <w:numFmt w:val="bullet"/>
+      <w:lvlText w:val=""/>
+      <w:lvlJc w:val="left"/>
+      <w:pPr>
+        <w:tabs>
+          <w:tab w:val="num" w:pos="2880"/>
+        </w:tabs>
+        <w:ind w:left="2880" w:hanging="360"/>
+      </w:pPr>
+      <w:rPr>
+        <w:rFonts w:ascii="Wingdings" w:hAnsi="Wingdings" w:hint="default"/>
+        <w:sz w:val="20"/>
+      </w:rPr>
+    </w:lvl>
+    <w:lvl w:ilvl="4" w:tentative="1">
+      <w:start w:val="1"/>
+      <w:numFmt w:val="bullet"/>
+      <w:lvlText w:val=""/>
+      <w:lvlJc w:val="left"/>
+      <w:pPr>
+        <w:tabs>
+          <w:tab w:val="num" w:pos="3600"/>
+        </w:tabs>
+        <w:ind w:left="3600" w:hanging="360"/>
+      </w:pPr>
+      <w:rPr>
+        <w:rFonts w:ascii="Wingdings" w:hAnsi="Wingdings" w:hint="default"/>
+        <w:sz w:val="20"/>
+      </w:rPr>
+    </w:lvl>
+    <w:lvl w:ilvl="5" w:tentative="1">
+      <w:start w:val="1"/>
+      <w:numFmt w:val="bullet"/>
+      <w:lvlText w:val=""/>
+      <w:lvlJc w:val="left"/>
+      <w:pPr>
+        <w:tabs>
+          <w:tab w:val="num" w:pos="4320"/>
+        </w:tabs>
+        <w:ind w:left="4320" w:hanging="360"/>
+      </w:pPr>
+      <w:rPr>
+        <w:rFonts w:ascii="Wingdings" w:hAnsi="Wingdings" w:hint="default"/>
+        <w:sz w:val="20"/>
+      </w:rPr>
+    </w:lvl>
+    <w:lvl w:ilvl="6" w:tentative="1">
+      <w:start w:val="1"/>
+      <w:numFmt w:val="bullet"/>
+      <w:lvlText w:val=""/>
+      <w:lvlJc w:val="left"/>
+      <w:pPr>
+        <w:tabs>
+          <w:tab w:val="num" w:pos="5040"/>
+        </w:tabs>
+        <w:ind w:left="5040" w:hanging="360"/>
+      </w:pPr>
+      <w:rPr>
+        <w:rFonts w:ascii="Wingdings" w:hAnsi="Wingdings" w:hint="default"/>
+        <w:sz w:val="20"/>
+      </w:rPr>
+    </w:lvl>
+    <w:lvl w:ilvl="7" w:tentative="1">
+      <w:start w:val="1"/>
+      <w:numFmt w:val="bullet"/>
+      <w:lvlText w:val=""/>
+      <w:lvlJc w:val="left"/>
+      <w:pPr>
+        <w:tabs>
+          <w:tab w:val="num" w:pos="5760"/>
+        </w:tabs>
+        <w:ind w:left="5760" w:hanging="360"/>
+      </w:pPr>
+      <w:rPr>
+        <w:rFonts w:ascii="Wingdings" w:hAnsi="Wingdings" w:hint="default"/>
+        <w:sz w:val="20"/>
+      </w:rPr>
+    </w:lvl>
+    <w:lvl w:ilvl="8" w:tentative="1">
+      <w:start w:val="1"/>
+      <w:numFmt w:val="bullet"/>
+      <w:lvlText w:val=""/>
+      <w:lvlJc w:val="left"/>
+      <w:pPr>
+        <w:tabs>
+          <w:tab w:val="num" w:pos="6480"/>
+        </w:tabs>
+        <w:ind w:left="6480" w:hanging="360"/>
+      </w:pPr>
+      <w:rPr>
+        <w:rFonts w:ascii="Wingdings" w:hAnsi="Wingdings" w:hint="default"/>
+        <w:sz w:val="20"/>
+      </w:rPr>
+    </w:lvl>
+  </w:abstractNum>
+  <w:abstractNum w:abstractNumId="1" w15:restartNumberingAfterBreak="0">
+    <w:nsid w:val="5D414AC4"/>
+    <w:multiLevelType w:val="hybridMultilevel"/>
+    <w:tmpl w:val="19A0521C"/>
+    <w:lvl w:ilvl="0" w:tplc="04090001">
+      <w:start w:val="1"/>
+      <w:numFmt w:val="bullet"/>
+      <w:lvlText w:val=""/>
+      <w:lvlJc w:val="left"/>
+      <w:pPr>
+        <w:ind w:left="720" w:hanging="360"/>
+      </w:pPr>
+      <w:rPr>
+        <w:rFonts w:ascii="Symbol" w:hAnsi="Symbol" w:hint="default"/>
+      </w:rPr>
+    </w:lvl>
+    <w:lvl w:ilvl="1" w:tplc="04090003">
+      <w:start w:val="1"/>
+      <w:numFmt w:val="bullet"/>
+      <w:lvlText w:val="o"/>
+      <w:lvlJc w:val="left"/>
+      <w:pPr>
+        <w:ind w:left="1440" w:hanging="360"/>
+      </w:pPr>
+      <w:rPr>
+        <w:rFonts w:ascii="Courier New" w:hAnsi="Courier New" w:cs="Courier New" w:hint="default"/>
+      </w:rPr>
+    </w:lvl>
+    <w:lvl w:ilvl="2" w:tplc="04090005" w:tentative="1">
+      <w:start w:val="1"/>
+      <w:numFmt w:val="bullet"/>
+      <w:lvlText w:val=""/>
+      <w:lvlJc w:val="left"/>
+      <w:pPr>
+        <w:ind w:left="2160" w:hanging="360"/>
+      </w:pPr>
+      <w:rPr>
+        <w:rFonts w:ascii="Wingdings" w:hAnsi="Wingdings" w:hint="default"/>
+      </w:rPr>
+    </w:lvl>
+    <w:lvl w:ilvl="3" w:tplc="04090001" w:tentative="1">
+      <w:start w:val="1"/>
+      <w:numFmt w:val="bullet"/>
+      <w:lvlText w:val=""/>
+      <w:lvlJc w:val="left"/>
+      <w:pPr>
+        <w:ind w:left="2880" w:hanging="360"/>
+      </w:pPr>
+      <w:rPr>
+        <w:rFonts w:ascii="Symbol" w:hAnsi="Symbol" w:hint="default"/>
+      </w:rPr>
+    </w:lvl>
+    <w:lvl w:ilvl="4" w:tplc="04090003" w:tentative="1">
+      <w:start w:val="1"/>
+      <w:numFmt w:val="bullet"/>
+      <w:lvlText w:val="o"/>
+      <w:lvlJc w:val="left"/>
+      <w:pPr>
+        <w:ind w:left="3600" w:hanging="360"/>
+      </w:pPr>
+      <w:rPr>
+        <w:rFonts w:ascii="Courier New" w:hAnsi="Courier New" w:cs="Courier New" w:hint="default"/>
+      </w:rPr>
+    </w:lvl>
+    <w:lvl w:ilvl="5" w:tplc="04090005" w:tentative="1">
+      <w:start w:val="1"/>
+      <w:numFmt w:val="bullet"/>
+      <w:lvlText w:val=""/>
+      <w:lvlJc w:val="left"/>
+      <w:pPr>
+        <w:ind w:left="4320" w:hanging="360"/>
+      </w:pPr>
+      <w:rPr>
+        <w:rFonts w:ascii="Wingdings" w:hAnsi="Wingdings" w:hint="default"/>
+      </w:rPr>
+    </w:lvl>
+    <w:lvl w:ilvl="6" w:tplc="04090001" w:tentative="1">
+      <w:start w:val="1"/>
+      <w:numFmt w:val="bullet"/>
+      <w:lvlText w:val=""/>
+      <w:lvlJc w:val="left"/>
+      <w:pPr>
+        <w:ind w:left="5040" w:hanging="360"/>
+      </w:pPr>
+      <w:rPr>
+        <w:rFonts w:ascii="Symbol" w:hAnsi="Symbol" w:hint="default"/>
+      </w:rPr>
+    </w:lvl>
+    <w:lvl w:ilvl="7" w:tplc="04090003" w:tentative="1">
+      <w:start w:val="1"/>
+      <w:numFmt w:val="bullet"/>
+      <w:lvlText w:val="o"/>
+      <w:lvlJc w:val="left"/>
+      <w:pPr>
+        <w:ind w:left="5760" w:hanging="360"/>
+      </w:pPr>
+      <w:rPr>
+        <w:rFonts w:ascii="Courier New" w:hAnsi="Courier New" w:cs="Courier New" w:hint="default"/>
+      </w:rPr>
+    </w:lvl>
+    <w:lvl w:ilvl="8" w:tplc="04090005" w:tentative="1">
+      <w:start w:val="1"/>
+      <w:numFmt w:val="bullet"/>
+      <w:lvlText w:val=""/>
+      <w:lvlJc w:val="left"/>
+      <w:pPr>
+        <w:ind w:left="6480" w:hanging="360"/>
+      </w:pPr>
+      <w:rPr>
+        <w:rFonts w:ascii="Wingdings" w:hAnsi="Wingdings" w:hint="default"/>
+      </w:rPr>
+    </w:lvl>
+  </w:abstractNum>
+  <w:abstractNum w:abstractNumId="2" w15:restartNumberingAfterBreak="0">
+    <w:nsid w:val="6ECD0194"/>
+    <w:multiLevelType w:val="multilevel"/>
+    <w:tmpl w:val="85604C46"/>
+    <w:lvl w:ilvl="0">
+      <w:start w:val="1"/>
+      <w:numFmt w:val="bullet"/>
+      <w:lvlText w:val=""/>
+      <w:lvlJc w:val="left"/>
+      <w:pPr>
+        <w:tabs>
+          <w:tab w:val="num" w:pos="720"/>
+        </w:tabs>
+        <w:ind w:left="720" w:hanging="360"/>
+      </w:pPr>
+      <w:rPr>
+        <w:rFonts w:ascii="Symbol" w:hAnsi="Symbol" w:hint="default"/>
+        <w:sz w:val="20"/>
+      </w:rPr>
+    </w:lvl>
+    <w:lvl w:ilvl="1" w:tentative="1">
+      <w:start w:val="1"/>
+      <w:numFmt w:val="bullet"/>
+      <w:lvlText w:val="o"/>
+      <w:lvlJc w:val="left"/>
+      <w:pPr>
+        <w:tabs>
+          <w:tab w:val="num" w:pos="1440"/>
+        </w:tabs>
+        <w:ind w:left="1440" w:hanging="360"/>
+      </w:pPr>
+      <w:rPr>
+        <w:rFonts w:ascii="Courier New" w:hAnsi="Courier New" w:hint="default"/>
+        <w:sz w:val="20"/>
+      </w:rPr>
+    </w:lvl>
+    <w:lvl w:ilvl="2" w:tentative="1">
+      <w:start w:val="1"/>
+      <w:numFmt w:val="bullet"/>
+      <w:lvlText w:val=""/>
+      <w:lvlJc w:val="left"/>
+      <w:pPr>
+        <w:tabs>
+          <w:tab w:val="num" w:pos="2160"/>
+        </w:tabs>
+        <w:ind w:left="2160" w:hanging="360"/>
+      </w:pPr>
+      <w:rPr>
+        <w:rFonts w:ascii="Wingdings" w:hAnsi="Wingdings" w:hint="default"/>
+        <w:sz w:val="20"/>
+      </w:rPr>
+    </w:lvl>
+    <w:lvl w:ilvl="3" w:tentative="1">
+      <w:start w:val="1"/>
+      <w:numFmt w:val="bullet"/>
+      <w:lvlText w:val=""/>
+      <w:lvlJc w:val="left"/>
+      <w:pPr>
+        <w:tabs>
+          <w:tab w:val="num" w:pos="2880"/>
+        </w:tabs>
+        <w:ind w:left="2880" w:hanging="360"/>
+      </w:pPr>
+      <w:rPr>
+        <w:rFonts w:ascii="Wingdings" w:hAnsi="Wingdings" w:hint="default"/>
+        <w:sz w:val="20"/>
+      </w:rPr>
+    </w:lvl>
+    <w:lvl w:ilvl="4" w:tentative="1">
+      <w:start w:val="1"/>
+      <w:numFmt w:val="bullet"/>
+      <w:lvlText w:val=""/>
+      <w:lvlJc w:val="left"/>
+      <w:pPr>
+        <w:tabs>
+          <w:tab w:val="num" w:pos="3600"/>
+        </w:tabs>
+        <w:ind w:left="3600" w:hanging="360"/>
+      </w:pPr>
+      <w:rPr>
+        <w:rFonts w:ascii="Wingdings" w:hAnsi="Wingdings" w:hint="default"/>
+        <w:sz w:val="20"/>
+      </w:rPr>
+    </w:lvl>
+    <w:lvl w:ilvl="5" w:tentative="1">
+      <w:start w:val="1"/>
+      <w:numFmt w:val="bullet"/>
+      <w:lvlText w:val=""/>
+      <w:lvlJc w:val="left"/>
+      <w:pPr>
+        <w:tabs>
+          <w:tab w:val="num" w:pos="4320"/>
+        </w:tabs>
+        <w:ind w:left="4320" w:hanging="360"/>
+      </w:pPr>
+      <w:rPr>
+        <w:rFonts w:ascii="Wingdings" w:hAnsi="Wingdings" w:hint="default"/>
+        <w:sz w:val="20"/>
+      </w:rPr>
+    </w:lvl>
+    <w:lvl w:ilvl="6" w:tentative="1">
+      <w:start w:val="1"/>
+      <w:numFmt w:val="bullet"/>
+      <w:lvlText w:val=""/>
+      <w:lvlJc w:val="left"/>
+      <w:pPr>
+        <w:tabs>
+          <w:tab w:val="num" w:pos="5040"/>
+        </w:tabs>
+        <w:ind w:left="5040" w:hanging="360"/>
+      </w:pPr>
+      <w:rPr>
+        <w:rFonts w:ascii="Wingdings" w:hAnsi="Wingdings" w:hint="default"/>
+        <w:sz w:val="20"/>
+      </w:rPr>
+    </w:lvl>
+    <w:lvl w:ilvl="7" w:tentative="1">
+      <w:start w:val="1"/>
+      <w:numFmt w:val="bullet"/>
+      <w:lvlText w:val=""/>
+      <w:lvlJc w:val="left"/>
+      <w:pPr>
+        <w:tabs>
+          <w:tab w:val="num" w:pos="5760"/>
+        </w:tabs>
+        <w:ind w:left="5760" w:hanging="360"/>
+      </w:pPr>
+      <w:rPr>
+        <w:rFonts w:ascii="Wingdings" w:hAnsi="Wingdings" w:hint="default"/>
+        <w:sz w:val="20"/>
+      </w:rPr>
+    </w:lvl>
+    <w:lvl w:ilvl="8" w:tentative="1">
+      <w:start w:val="1"/>
+      <w:numFmt w:val="bullet"/>
+      <w:lvlText w:val=""/>
+      <w:lvlJc w:val="left"/>
+      <w:pPr>
+        <w:tabs>
+          <w:tab w:val="num" w:pos="6480"/>
+        </w:tabs>
+        <w:ind w:left="6480" w:hanging="360"/>
+      </w:pPr>
+      <w:rPr>
+        <w:rFonts w:ascii="Wingdings" w:hAnsi="Wingdings" w:hint="default"/>
+        <w:sz w:val="20"/>
+      </w:rPr>
+    </w:lvl>
+  </w:abstractNum>
+  <w:abstractNum w:abstractNumId="3" w15:restartNumberingAfterBreak="0">
+    <w:nsid w:val="6FAC5ACF"/>
+    <w:multiLevelType w:val="hybridMultilevel"/>
+    <w:tmpl w:val="15BC2AD0"/>
+    <w:lvl w:ilvl="0" w:tplc="04090001">
+      <w:start w:val="1"/>
+      <w:numFmt w:val="bullet"/>
+      <w:lvlText w:val=""/>
+      <w:lvlJc w:val="left"/>
+      <w:pPr>
+        <w:ind w:left="720" w:hanging="360"/>
+      </w:pPr>
+      <w:rPr>
+        <w:rFonts w:ascii="Symbol" w:hAnsi="Symbol" w:hint="default"/>
+      </w:rPr>
+    </w:lvl>
+    <w:lvl w:ilvl="1" w:tplc="04090003">
+      <w:start w:val="1"/>
+      <w:numFmt w:val="bullet"/>
+      <w:lvlText w:val="o"/>
+      <w:lvlJc w:val="left"/>
+      <w:pPr>
+        <w:ind w:left="1440" w:hanging="360"/>
+      </w:pPr>
+      <w:rPr>
+        <w:rFonts w:ascii="Courier New" w:hAnsi="Courier New" w:cs="Courier New" w:hint="default"/>
+      </w:rPr>
+    </w:lvl>
+    <w:lvl w:ilvl="2" w:tplc="04090005" w:tentative="1">
+      <w:start w:val="1"/>
+      <w:numFmt w:val="bullet"/>
+      <w:lvlText w:val=""/>
+      <w:lvlJc w:val="left"/>
+      <w:pPr>
+        <w:ind w:left="2160" w:hanging="360"/>
+      </w:pPr>
+      <w:rPr>
+        <w:rFonts w:ascii="Wingdings" w:hAnsi="Wingdings" w:hint="default"/>
+      </w:rPr>
+    </w:lvl>
+    <w:lvl w:ilvl="3" w:tplc="04090001" w:tentative="1">
+      <w:start w:val="1"/>
+      <w:numFmt w:val="bullet"/>
+      <w:lvlText w:val=""/>
+      <w:lvlJc w:val="left"/>
+      <w:pPr>
+        <w:ind w:left="2880" w:hanging="360"/>
+      </w:pPr>
+      <w:rPr>
+        <w:rFonts w:ascii="Symbol" w:hAnsi="Symbol" w:hint="default"/>
+      </w:rPr>
+    </w:lvl>
+    <w:lvl w:ilvl="4" w:tplc="04090003" w:tentative="1">
+      <w:start w:val="1"/>
+      <w:numFmt w:val="bullet"/>
+      <w:lvlText w:val="o"/>
+      <w:lvlJc w:val="left"/>
+      <w:pPr>
+        <w:ind w:left="3600" w:hanging="360"/>
+      </w:pPr>
+      <w:rPr>
+        <w:rFonts w:ascii="Courier New" w:hAnsi="Courier New" w:cs="Courier New" w:hint="default"/>
+      </w:rPr>
+    </w:lvl>
+    <w:lvl w:ilvl="5" w:tplc="04090005" w:tentative="1">
+      <w:start w:val="1"/>
+      <w:numFmt w:val="bullet"/>
+      <w:lvlText w:val=""/>
+      <w:lvlJc w:val="left"/>
+      <w:pPr>
+        <w:ind w:left="4320" w:hanging="360"/>
+      </w:pPr>
+      <w:rPr>
+        <w:rFonts w:ascii="Wingdings" w:hAnsi="Wingdings" w:hint="default"/>
+      </w:rPr>
+    </w:lvl>
+    <w:lvl w:ilvl="6" w:tplc="04090001" w:tentative="1">
+      <w:start w:val="1"/>
+      <w:numFmt w:val="bullet"/>
+      <w:lvlText w:val=""/>
+      <w:lvlJc w:val="left"/>
+      <w:pPr>
+        <w:ind w:left="5040" w:hanging="360"/>
+      </w:pPr>
+      <w:rPr>
+        <w:rFonts w:ascii="Symbol" w:hAnsi="Symbol" w:hint="default"/>
+      </w:rPr>
+    </w:lvl>
+    <w:lvl w:ilvl="7" w:tplc="04090003" w:tentative="1">
+      <w:start w:val="1"/>
+      <w:numFmt w:val="bullet"/>
+      <w:lvlText w:val="o"/>
+      <w:lvlJc w:val="left"/>
+      <w:pPr>
+        <w:ind w:left="5760" w:hanging="360"/>
+      </w:pPr>
+      <w:rPr>
+        <w:rFonts w:ascii="Courier New" w:hAnsi="Courier New" w:cs="Courier New" w:hint="default"/>
+      </w:rPr>
+    </w:lvl>
+    <w:lvl w:ilvl="8" w:tplc="04090005" w:tentative="1">
+      <w:start w:val="1"/>
+      <w:numFmt w:val="bullet"/>
+      <w:lvlText w:val=""/>
+      <w:lvlJc w:val="left"/>
+      <w:pPr>
+        <w:ind w:left="6480" w:hanging="360"/>
+      </w:pPr>
+      <w:rPr>
+        <w:rFonts w:ascii="Wingdings" w:hAnsi="Wingdings" w:hint="default"/>
+      </w:rPr>
+    </w:lvl>
+  </w:abstractNum>
+  <w:abstractNum w:abstractNumId="4" w15:restartNumberingAfterBreak="0">
+    <w:nsid w:val="79C42DD6"/>
+    <w:multiLevelType w:val="multilevel"/>
+    <w:tmpl w:val="2BBAF572"/>
+    <w:lvl w:ilvl="0">
+      <w:start w:val="1"/>
+      <w:numFmt w:val="decimal"/>
+      <w:lvlText w:val="%1."/>
+      <w:lvlJc w:val="left"/>
+      <w:pPr>
+        <w:tabs>
+          <w:tab w:val="num" w:pos="720"/>
+        </w:tabs>
+        <w:ind w:left="720" w:hanging="360"/>
+      </w:pPr>
+    </w:lvl>
+    <w:lvl w:ilvl="1">
+      <w:start w:val="1"/>
+      <w:numFmt w:val="decimal"/>
+      <w:lvlText w:val="%2."/>
+      <w:lvlJc w:val="left"/>
+      <w:pPr>
+        <w:tabs>
+          <w:tab w:val="num" w:pos="1440"/>
+        </w:tabs>
+        <w:ind w:left="1440" w:hanging="360"/>
+      </w:pPr>
+    </w:lvl>
+    <w:lvl w:ilvl="2" w:tentative="1">
+      <w:start w:val="1"/>
+      <w:numFmt w:val="decimal"/>
+      <w:lvlText w:val="%3."/>
+      <w:lvlJc w:val="left"/>
+      <w:pPr>
+        <w:tabs>
+          <w:tab w:val="num" w:pos="2160"/>
+        </w:tabs>
+        <w:ind w:left="2160" w:hanging="360"/>
+      </w:pPr>
+    </w:lvl>
+    <w:lvl w:ilvl="3" w:tentative="1">
+      <w:start w:val="1"/>
+      <w:numFmt w:val="decimal"/>
+      <w:lvlText w:val="%4."/>
+      <w:lvlJc w:val="left"/>
+      <w:pPr>
+        <w:tabs>
+          <w:tab w:val="num" w:pos="2880"/>
+        </w:tabs>
+        <w:ind w:left="2880" w:hanging="360"/>
+      </w:pPr>
+    </w:lvl>
+    <w:lvl w:ilvl="4" w:tentative="1">
+      <w:start w:val="1"/>
+      <w:numFmt w:val="decimal"/>
+      <w:lvlText w:val="%5."/>
+      <w:lvlJc w:val="left"/>
+      <w:pPr>
+        <w:tabs>
+          <w:tab w:val="num" w:pos="3600"/>
+        </w:tabs>
+        <w:ind w:left="3600" w:hanging="360"/>
+      </w:pPr>
+    </w:lvl>
+    <w:lvl w:ilvl="5" w:tentative="1">
+      <w:start w:val="1"/>
+      <w:numFmt w:val="decimal"/>
+      <w:lvlText w:val="%6."/>
+      <w:lvlJc w:val="left"/>
+      <w:pPr>
+        <w:tabs>
+          <w:tab w:val="num" w:pos="4320"/>
+        </w:tabs>
+        <w:ind w:left="4320" w:hanging="360"/>
+      </w:pPr>
+    </w:lvl>
+    <w:lvl w:ilvl="6" w:tentative="1">
+      <w:start w:val="1"/>
+      <w:numFmt w:val="decimal"/>
+      <w:lvlText w:val="%7."/>
+      <w:lvlJc w:val="left"/>
+      <w:pPr>
+        <w:tabs>
+          <w:tab w:val="num" w:pos="5040"/>
+        </w:tabs>
+        <w:ind w:left="5040" w:hanging="360"/>
+      </w:pPr>
+    </w:lvl>
+    <w:lvl w:ilvl="7" w:tentative="1">
+      <w:start w:val="1"/>
+      <w:numFmt w:val="decimal"/>
+      <w:lvlText w:val="%8."/>
+      <w:lvlJc w:val="left"/>
+      <w:pPr>
+        <w:tabs>
+          <w:tab w:val="num" w:pos="5760"/>
+        </w:tabs>
+        <w:ind w:left="5760" w:hanging="360"/>
+      </w:pPr>
+    </w:lvl>
+    <w:lvl w:ilvl="8" w:tentative="1">
+      <w:start w:val="1"/>
+      <w:numFmt w:val="decimal"/>
+      <w:lvlText w:val="%9."/>
+      <w:lvlJc w:val="left"/>
+      <w:pPr>
+        <w:tabs>
+          <w:tab w:val="num" w:pos="6480"/>
+        </w:tabs>
+        <w:ind w:left="6480" w:hanging="360"/>
+      </w:pPr>
+    </w:lvl>
+  </w:abstractNum>
+  <w:num w:numId="1">
+    <w:abstractNumId w:val="0"/>
+  </w:num>
+  <w:num w:numId="2">
+    <w:abstractNumId w:val="2"/>
+  </w:num>
+  <w:num w:numId="3">
+    <w:abstractNumId w:val="1"/>
+  </w:num>
+  <w:num w:numId="4">
+    <w:abstractNumId w:val="4"/>
+  </w:num>
+  <w:num w:numId="5">
+    <w:abstractNumId w:val="4"/>
+    <w:lvlOverride w:ilvl="1">
+      <w:lvl w:ilvl="1">
+        <w:numFmt w:val="lowerLetter"/>
+        <w:lvlText w:val="%2."/>
+        <w:lvlJc w:val="left"/>
+      </w:lvl>
+    </w:lvlOverride>
+  </w:num>
+  <w:num w:numId="6">
+    <w:abstractNumId w:val="3"/>
+  </w:num>
+</w:numbering>
 </file>
 
 <file path=word/styles.xml><?xml version="1.0" encoding="utf-8"?>
@@ -432,7 +2663,6 @@
   <w:style w:type="character" w:default="1" w:styleId="DefaultParagraphFont">
     <w:name w:val="Default Paragraph Font"/>
     <w:uiPriority w:val="1"/>
-    <w:semiHidden/>
     <w:unhideWhenUsed/>
   </w:style>
   <w:style w:type="table" w:default="1" w:styleId="TableNormal">
@@ -455,6 +2685,49 @@
     <w:uiPriority w:val="99"/>
     <w:semiHidden/>
     <w:unhideWhenUsed/>
+  </w:style>
+  <w:style w:type="paragraph" w:styleId="NormalWeb">
+    <w:name w:val="Normal (Web)"/>
+    <w:basedOn w:val="Normal"/>
+    <w:uiPriority w:val="99"/>
+    <w:semiHidden/>
+    <w:unhideWhenUsed/>
+    <w:rsid w:val="00DC7D8B"/>
+    <w:pPr>
+      <w:spacing w:before="100" w:beforeAutospacing="1" w:after="100" w:afterAutospacing="1" w:line="240" w:lineRule="auto"/>
+    </w:pPr>
+    <w:rPr>
+      <w:rFonts w:ascii="Times New Roman" w:eastAsia="Times New Roman" w:hAnsi="Times New Roman" w:cs="Times New Roman"/>
+      <w:sz w:val="24"/>
+      <w:szCs w:val="24"/>
+    </w:rPr>
+  </w:style>
+  <w:style w:type="paragraph" w:styleId="ListParagraph">
+    <w:name w:val="List Paragraph"/>
+    <w:basedOn w:val="Normal"/>
+    <w:uiPriority w:val="34"/>
+    <w:qFormat/>
+    <w:rsid w:val="00DC7D8B"/>
+    <w:pPr>
+      <w:ind w:left="720"/>
+      <w:contextualSpacing/>
+    </w:pPr>
+  </w:style>
+  <w:style w:type="paragraph" w:customStyle="1" w:styleId="Default">
+    <w:name w:val="Default"/>
+    <w:rsid w:val="001B2A8F"/>
+    <w:pPr>
+      <w:autoSpaceDE w:val="0"/>
+      <w:autoSpaceDN w:val="0"/>
+      <w:adjustRightInd w:val="0"/>
+      <w:spacing w:after="0" w:line="240" w:lineRule="auto"/>
+    </w:pPr>
+    <w:rPr>
+      <w:rFonts w:ascii="Times New Roman" w:hAnsi="Times New Roman" w:cs="Times New Roman"/>
+      <w:color w:val="000000"/>
+      <w:sz w:val="24"/>
+      <w:szCs w:val="24"/>
+    </w:rPr>
   </w:style>
 </w:styles>
 </file>

</xml_diff>

<commit_message>
Edited the IP to add work duration and age in agent dim.
</commit_message>
<xml_diff>
--- a/Redwood DM Solution/DM Solution Documentation/Redwood Solution Documentation.docx
+++ b/Redwood DM Solution/DM Solution Documentation/Redwood Solution Documentation.docx
@@ -12,16 +12,13 @@
       </w:r>
       <w:proofErr w:type="gramEnd"/>
       <w:r>
-        <w:t xml:space="preserve">, Eric </w:t>
+        <w:t xml:space="preserve">, Eric Stromgren, Thomas </w:t>
       </w:r>
       <w:proofErr w:type="spellStart"/>
       <w:r>
-        <w:t>Stromgren</w:t>
+        <w:t>Platten</w:t>
       </w:r>
       <w:proofErr w:type="spellEnd"/>
-      <w:r>
-        <w:t>, Thomas Platten</w:t>
-      </w:r>
     </w:p>
     <w:p>
       <w:pPr>
@@ -519,8 +516,6 @@
         </w:rPr>
         <w:t>, on a quarterly basis</w:t>
       </w:r>
-      <w:bookmarkStart w:id="0" w:name="_GoBack"/>
-      <w:bookmarkEnd w:id="0"/>
       <w:r>
         <w:rPr>
           <w:rFonts w:ascii="Times New Roman" w:eastAsia="Times New Roman" w:hAnsi="Times New Roman" w:cs="Times New Roman"/>
@@ -1751,6 +1746,13 @@
                 <w:color w:val="000000"/>
               </w:rPr>
             </w:pPr>
+            <w:r>
+              <w:rPr>
+                <w:rFonts w:ascii="Calibri" w:eastAsia="Times New Roman" w:hAnsi="Calibri" w:cs="Calibri"/>
+                <w:color w:val="000000"/>
+              </w:rPr>
+              <w:t>Working duration (</w:t>
+            </w:r>
             <w:proofErr w:type="spellStart"/>
             <w:r>
               <w:rPr>
@@ -1760,6 +1762,15 @@
               <w:t>HireDate</w:t>
             </w:r>
             <w:proofErr w:type="spellEnd"/>
+            <w:r>
+              <w:rPr>
+                <w:rFonts w:ascii="Calibri" w:eastAsia="Times New Roman" w:hAnsi="Calibri" w:cs="Calibri"/>
+                <w:color w:val="000000"/>
+              </w:rPr>
+              <w:t>)</w:t>
+            </w:r>
+            <w:bookmarkStart w:id="0" w:name="_GoBack"/>
+            <w:bookmarkEnd w:id="0"/>
           </w:p>
         </w:tc>
       </w:tr>
@@ -1915,6 +1926,13 @@
                 <w:color w:val="000000"/>
               </w:rPr>
             </w:pPr>
+            <w:r>
+              <w:rPr>
+                <w:rFonts w:ascii="Calibri" w:eastAsia="Times New Roman" w:hAnsi="Calibri" w:cs="Calibri"/>
+                <w:color w:val="000000"/>
+              </w:rPr>
+              <w:t>Age (</w:t>
+            </w:r>
             <w:proofErr w:type="spellStart"/>
             <w:r>
               <w:rPr>
@@ -1924,6 +1942,13 @@
               <w:t>BirthDate</w:t>
             </w:r>
             <w:proofErr w:type="spellEnd"/>
+            <w:r>
+              <w:rPr>
+                <w:rFonts w:ascii="Calibri" w:eastAsia="Times New Roman" w:hAnsi="Calibri" w:cs="Calibri"/>
+                <w:color w:val="000000"/>
+              </w:rPr>
+              <w:t>)</w:t>
+            </w:r>
           </w:p>
         </w:tc>
       </w:tr>

</xml_diff>

<commit_message>
vizio and updated word
</commit_message>
<xml_diff>
--- a/Redwood DM Solution/DM Solution Documentation/Redwood Solution Documentation.docx
+++ b/Redwood DM Solution/DM Solution Documentation/Redwood Solution Documentation.docx
@@ -251,7 +251,7 @@
           <w:rFonts w:ascii="Times New Roman" w:eastAsia="Times New Roman" w:hAnsi="Times New Roman" w:cs="Times New Roman"/>
           <w:color w:val="000000"/>
         </w:rPr>
-        <w:t>Location</w:t>
+        <w:t>Customer</w:t>
       </w:r>
     </w:p>
     <w:p>
@@ -272,7 +272,7 @@
           <w:rFonts w:ascii="Times New Roman" w:eastAsia="Times New Roman" w:hAnsi="Times New Roman" w:cs="Times New Roman"/>
           <w:color w:val="000000"/>
         </w:rPr>
-        <w:t>Property Characteristics</w:t>
+        <w:t>Property</w:t>
       </w:r>
     </w:p>
     <w:p>
@@ -510,7 +510,21 @@
           <w:rFonts w:ascii="Times New Roman" w:eastAsia="Times New Roman" w:hAnsi="Times New Roman" w:cs="Times New Roman"/>
           <w:color w:val="000000"/>
         </w:rPr>
-        <w:t>What are the most popular properties in the market by characteristics, by year built, by square feet</w:t>
+        <w:t xml:space="preserve">What are the most popular properties in the market by </w:t>
+      </w:r>
+      <w:r>
+        <w:rPr>
+          <w:rFonts w:ascii="Times New Roman" w:eastAsia="Times New Roman" w:hAnsi="Times New Roman" w:cs="Times New Roman"/>
+          <w:color w:val="000000"/>
+        </w:rPr>
+        <w:t xml:space="preserve">type, </w:t>
+      </w:r>
+      <w:r>
+        <w:rPr>
+          <w:rFonts w:ascii="Times New Roman" w:eastAsia="Times New Roman" w:hAnsi="Times New Roman" w:cs="Times New Roman"/>
+          <w:color w:val="000000"/>
+        </w:rPr>
+        <w:t>characteristics, by year built, by square feet</w:t>
       </w:r>
       <w:r>
         <w:rPr>
@@ -519,8 +533,6 @@
         </w:rPr>
         <w:t>, on a quarterly basis</w:t>
       </w:r>
-      <w:bookmarkStart w:id="0" w:name="_GoBack"/>
-      <w:bookmarkEnd w:id="0"/>
       <w:r>
         <w:rPr>
           <w:rFonts w:ascii="Times New Roman" w:eastAsia="Times New Roman" w:hAnsi="Times New Roman" w:cs="Times New Roman"/>
@@ -730,14 +742,115 @@
     <w:p>
       <w:pPr>
         <w:pStyle w:val="ListParagraph"/>
+        <w:numPr>
+          <w:ilvl w:val="0"/>
+          <w:numId w:val="3"/>
+        </w:numPr>
         <w:spacing w:after="0" w:line="240" w:lineRule="auto"/>
-        <w:ind w:left="1440"/>
         <w:rPr>
           <w:rFonts w:ascii="Times New Roman" w:eastAsia="Times New Roman" w:hAnsi="Times New Roman" w:cs="Times New Roman"/>
           <w:sz w:val="24"/>
           <w:szCs w:val="24"/>
         </w:rPr>
       </w:pPr>
+      <w:r>
+        <w:rPr>
+          <w:rFonts w:ascii="Times New Roman" w:hAnsi="Times New Roman" w:cs="Times New Roman"/>
+          <w:color w:val="000000"/>
+        </w:rPr>
+        <w:t>What are the commission rates being earned, by agent, by property type, and zip code, over time?</w:t>
+      </w:r>
+    </w:p>
+    <w:p>
+      <w:pPr>
+        <w:pStyle w:val="ListParagraph"/>
+        <w:numPr>
+          <w:ilvl w:val="1"/>
+          <w:numId w:val="3"/>
+        </w:numPr>
+        <w:spacing w:after="0" w:line="240" w:lineRule="auto"/>
+        <w:rPr>
+          <w:rFonts w:ascii="Times New Roman" w:eastAsia="Times New Roman" w:hAnsi="Times New Roman" w:cs="Times New Roman"/>
+          <w:sz w:val="24"/>
+          <w:szCs w:val="24"/>
+        </w:rPr>
+      </w:pPr>
+      <w:r>
+        <w:rPr>
+          <w:rFonts w:ascii="Times New Roman" w:hAnsi="Times New Roman" w:cs="Times New Roman"/>
+          <w:color w:val="000000"/>
+        </w:rPr>
+        <w:lastRenderedPageBreak/>
+        <w:t>This will help the CEO iden</w:t>
+      </w:r>
+      <w:r>
+        <w:rPr>
+          <w:rFonts w:ascii="Times New Roman" w:hAnsi="Times New Roman" w:cs="Times New Roman"/>
+          <w:color w:val="000000"/>
+        </w:rPr>
+        <w:t xml:space="preserve">tify which agents are earning the highest commission rates and analyze if property type or zip code, play any role in those commission rates. </w:t>
+      </w:r>
+    </w:p>
+    <w:p>
+      <w:pPr>
+        <w:pStyle w:val="ListParagraph"/>
+        <w:numPr>
+          <w:ilvl w:val="0"/>
+          <w:numId w:val="3"/>
+        </w:numPr>
+        <w:spacing w:after="0" w:line="240" w:lineRule="auto"/>
+        <w:rPr>
+          <w:rFonts w:ascii="Times New Roman" w:eastAsia="Times New Roman" w:hAnsi="Times New Roman" w:cs="Times New Roman"/>
+          <w:sz w:val="24"/>
+          <w:szCs w:val="24"/>
+        </w:rPr>
+      </w:pPr>
+      <w:r>
+        <w:rPr>
+          <w:rFonts w:ascii="Times New Roman" w:hAnsi="Times New Roman" w:cs="Times New Roman"/>
+          <w:color w:val="000000"/>
+        </w:rPr>
+        <w:t>Which agents are generating biding prices, that are higher than asking price, by property type, and zip code, over time?</w:t>
+      </w:r>
+    </w:p>
+    <w:p>
+      <w:pPr>
+        <w:pStyle w:val="ListParagraph"/>
+        <w:numPr>
+          <w:ilvl w:val="1"/>
+          <w:numId w:val="3"/>
+        </w:numPr>
+        <w:spacing w:after="0" w:line="240" w:lineRule="auto"/>
+        <w:rPr>
+          <w:rFonts w:ascii="Times New Roman" w:eastAsia="Times New Roman" w:hAnsi="Times New Roman" w:cs="Times New Roman"/>
+          <w:sz w:val="24"/>
+          <w:szCs w:val="24"/>
+        </w:rPr>
+      </w:pPr>
+      <w:r>
+        <w:rPr>
+          <w:rFonts w:ascii="Times New Roman" w:eastAsia="Times New Roman" w:hAnsi="Times New Roman" w:cs="Times New Roman"/>
+          <w:sz w:val="24"/>
+          <w:szCs w:val="24"/>
+        </w:rPr>
+        <w:t xml:space="preserve">This will assist the CEO in determining which agents are helping sellers to exceed their asking prices (i.e. generating more profit for the sellers) and </w:t>
+      </w:r>
+      <w:r>
+        <w:rPr>
+          <w:rFonts w:ascii="Times New Roman" w:hAnsi="Times New Roman" w:cs="Times New Roman"/>
+          <w:color w:val="000000"/>
+        </w:rPr>
+        <w:t>analyze if property type or zip code</w:t>
+      </w:r>
+      <w:r>
+        <w:rPr>
+          <w:rFonts w:ascii="Times New Roman" w:hAnsi="Times New Roman" w:cs="Times New Roman"/>
+          <w:color w:val="000000"/>
+        </w:rPr>
+        <w:t xml:space="preserve">, play any role in those results. </w:t>
+      </w:r>
+      <w:bookmarkStart w:id="0" w:name="_GoBack"/>
+      <w:bookmarkEnd w:id="0"/>
     </w:p>
     <w:p>
       <w:pPr>
@@ -746,25 +859,10 @@
         <w:ind w:left="1440"/>
         <w:rPr>
           <w:rFonts w:ascii="Times New Roman" w:eastAsia="Times New Roman" w:hAnsi="Times New Roman" w:cs="Times New Roman"/>
-        </w:rPr>
-      </w:pPr>
-    </w:p>
-    <w:p>
-      <w:pPr>
-        <w:spacing w:after="0" w:line="240" w:lineRule="auto"/>
-        <w:rPr>
-          <w:rFonts w:ascii="Times New Roman" w:eastAsia="Times New Roman" w:hAnsi="Times New Roman" w:cs="Times New Roman"/>
-          <w:b/>
-        </w:rPr>
-      </w:pPr>
-      <w:r>
-        <w:rPr>
-          <w:rFonts w:ascii="Times New Roman" w:eastAsia="Times New Roman" w:hAnsi="Times New Roman" w:cs="Times New Roman"/>
-          <w:b/>
-        </w:rPr>
-        <w:lastRenderedPageBreak/>
-        <w:t>Information Package (IP)</w:t>
-      </w:r>
+          <w:sz w:val="24"/>
+          <w:szCs w:val="24"/>
+        </w:rPr>
+      </w:pPr>
     </w:p>
     <w:p>
       <w:pPr>
@@ -779,19 +877,59 @@
     <w:p>
       <w:pPr>
         <w:spacing w:after="0" w:line="240" w:lineRule="auto"/>
-      </w:pPr>
+        <w:rPr>
+          <w:rFonts w:ascii="Times New Roman" w:eastAsia="Times New Roman" w:hAnsi="Times New Roman" w:cs="Times New Roman"/>
+          <w:b/>
+        </w:rPr>
+      </w:pPr>
+      <w:r>
+        <w:rPr>
+          <w:rFonts w:ascii="Times New Roman" w:eastAsia="Times New Roman" w:hAnsi="Times New Roman" w:cs="Times New Roman"/>
+          <w:b/>
+        </w:rPr>
+        <w:t>Information Package (IP)</w:t>
+      </w:r>
+    </w:p>
+    <w:p>
+      <w:pPr>
+        <w:pStyle w:val="ListParagraph"/>
+        <w:spacing w:after="0" w:line="240" w:lineRule="auto"/>
+        <w:ind w:left="1440"/>
+        <w:rPr>
+          <w:rFonts w:ascii="Times New Roman" w:eastAsia="Times New Roman" w:hAnsi="Times New Roman" w:cs="Times New Roman"/>
+        </w:rPr>
+      </w:pPr>
+    </w:p>
+    <w:p>
+      <w:pPr>
+        <w:spacing w:after="0" w:line="240" w:lineRule="auto"/>
+      </w:pPr>
+    </w:p>
+    <w:p>
+      <w:pPr>
+        <w:spacing w:after="0" w:line="240" w:lineRule="auto"/>
+      </w:pPr>
+      <w:r>
+        <w:fldChar w:fldCharType="begin"/>
+      </w:r>
+      <w:r>
+        <w:instrText xml:space="preserve"> LINK Excel.Sheet.12 "C:\\DataWarehousing\\Redwood DM Solution\\DM Solution Documentation\\Redwood Solution Workbook.xlsx" "Sheet1!R1C1:R16C5" \a \f 4 \h </w:instrText>
+      </w:r>
+      <w:r>
+        <w:fldChar w:fldCharType="separate"/>
+      </w:r>
     </w:p>
     <w:tbl>
       <w:tblPr>
-        <w:tblW w:w="6820" w:type="dxa"/>
+        <w:tblW w:w="7341" w:type="dxa"/>
         <w:tblLook w:val="04A0" w:firstRow="1" w:lastRow="0" w:firstColumn="1" w:lastColumn="0" w:noHBand="0" w:noVBand="1"/>
       </w:tblPr>
       <w:tblGrid>
         <w:gridCol w:w="523"/>
-        <w:gridCol w:w="997"/>
-        <w:gridCol w:w="1095"/>
-        <w:gridCol w:w="3040"/>
-        <w:gridCol w:w="1288"/>
+        <w:gridCol w:w="938"/>
+        <w:gridCol w:w="3129"/>
+        <w:gridCol w:w="1605"/>
+        <w:gridCol w:w="1239"/>
       </w:tblGrid>
       <w:tr>
         <w:trPr>
@@ -799,42 +937,17 @@
         </w:trPr>
         <w:tc>
           <w:tcPr>
-            <w:tcW w:w="400" w:type="dxa"/>
+            <w:tcW w:w="7341" w:type="dxa"/>
+            <w:gridSpan w:val="5"/>
             <w:tcBorders>
               <w:top w:val="nil"/>
               <w:left w:val="nil"/>
               <w:bottom w:val="nil"/>
               <w:right w:val="nil"/>
             </w:tcBorders>
-            <w:shd w:val="clear" w:color="auto" w:fill="auto"/>
-            <w:noWrap/>
-            <w:vAlign w:val="bottom"/>
-            <w:hideMark/>
-          </w:tcPr>
-          <w:p>
-            <w:pPr>
-              <w:spacing w:after="0" w:line="240" w:lineRule="auto"/>
-              <w:rPr>
-                <w:rFonts w:ascii="Times New Roman" w:eastAsia="Times New Roman" w:hAnsi="Times New Roman" w:cs="Times New Roman"/>
-                <w:sz w:val="24"/>
-                <w:szCs w:val="24"/>
-              </w:rPr>
-            </w:pPr>
-          </w:p>
-        </w:tc>
-        <w:tc>
-          <w:tcPr>
-            <w:tcW w:w="6420" w:type="dxa"/>
-            <w:gridSpan w:val="4"/>
-            <w:tcBorders>
-              <w:top w:val="nil"/>
-              <w:left w:val="nil"/>
-              <w:bottom w:val="nil"/>
-              <w:right w:val="nil"/>
-            </w:tcBorders>
             <w:shd w:val="clear" w:color="000000" w:fill="203764"/>
             <w:noWrap/>
-            <w:vAlign w:val="bottom"/>
+            <w:vAlign w:val="center"/>
             <w:hideMark/>
           </w:tcPr>
           <w:p>
@@ -870,7 +983,7 @@
         </w:trPr>
         <w:tc>
           <w:tcPr>
-            <w:tcW w:w="400" w:type="dxa"/>
+            <w:tcW w:w="430" w:type="dxa"/>
             <w:tcBorders>
               <w:top w:val="nil"/>
               <w:left w:val="nil"/>
@@ -899,7 +1012,7 @@
         </w:tc>
         <w:tc>
           <w:tcPr>
-            <w:tcW w:w="997" w:type="dxa"/>
+            <w:tcW w:w="938" w:type="dxa"/>
             <w:tcBorders>
               <w:top w:val="nil"/>
               <w:left w:val="nil"/>
@@ -924,7 +1037,7 @@
         </w:tc>
         <w:tc>
           <w:tcPr>
-            <w:tcW w:w="1095" w:type="dxa"/>
+            <w:tcW w:w="3129" w:type="dxa"/>
             <w:tcBorders>
               <w:top w:val="nil"/>
               <w:left w:val="nil"/>
@@ -949,7 +1062,7 @@
         </w:tc>
         <w:tc>
           <w:tcPr>
-            <w:tcW w:w="3040" w:type="dxa"/>
+            <w:tcW w:w="1605" w:type="dxa"/>
             <w:tcBorders>
               <w:top w:val="nil"/>
               <w:left w:val="nil"/>
@@ -974,7 +1087,7 @@
         </w:tc>
         <w:tc>
           <w:tcPr>
-            <w:tcW w:w="1288" w:type="dxa"/>
+            <w:tcW w:w="1239" w:type="dxa"/>
             <w:tcBorders>
               <w:top w:val="nil"/>
               <w:left w:val="nil"/>
@@ -1004,42 +1117,59 @@
         </w:trPr>
         <w:tc>
           <w:tcPr>
-            <w:tcW w:w="400" w:type="dxa"/>
-            <w:tcBorders>
-              <w:top w:val="nil"/>
-              <w:left w:val="nil"/>
-              <w:bottom w:val="nil"/>
-              <w:right w:val="nil"/>
-            </w:tcBorders>
-            <w:shd w:val="clear" w:color="auto" w:fill="auto"/>
-            <w:noWrap/>
-            <w:vAlign w:val="bottom"/>
-            <w:hideMark/>
-          </w:tcPr>
-          <w:p>
-            <w:pPr>
-              <w:spacing w:after="0" w:line="240" w:lineRule="auto"/>
-              <w:rPr>
-                <w:rFonts w:ascii="Times New Roman" w:eastAsia="Times New Roman" w:hAnsi="Times New Roman" w:cs="Times New Roman"/>
-                <w:sz w:val="20"/>
-                <w:szCs w:val="20"/>
-              </w:rPr>
-            </w:pPr>
-          </w:p>
-        </w:tc>
-        <w:tc>
-          <w:tcPr>
-            <w:tcW w:w="6420" w:type="dxa"/>
-            <w:gridSpan w:val="4"/>
+            <w:tcW w:w="430" w:type="dxa"/>
+            <w:vMerge w:val="restart"/>
             <w:tcBorders>
               <w:top w:val="single" w:sz="8" w:space="0" w:color="auto"/>
               <w:left w:val="single" w:sz="8" w:space="0" w:color="auto"/>
+              <w:bottom w:val="single" w:sz="8" w:space="0" w:color="000000"/>
+              <w:right w:val="single" w:sz="8" w:space="0" w:color="auto"/>
+            </w:tcBorders>
+            <w:shd w:val="clear" w:color="auto" w:fill="auto"/>
+            <w:noWrap/>
+            <w:textDirection w:val="btLr"/>
+            <w:vAlign w:val="center"/>
+            <w:hideMark/>
+          </w:tcPr>
+          <w:p>
+            <w:pPr>
+              <w:spacing w:after="0" w:line="240" w:lineRule="auto"/>
+              <w:jc w:val="center"/>
+              <w:rPr>
+                <w:rFonts w:ascii="Calibri" w:eastAsia="Times New Roman" w:hAnsi="Calibri" w:cs="Calibri"/>
+                <w:b/>
+                <w:bCs/>
+                <w:color w:val="000000"/>
+                <w:sz w:val="24"/>
+                <w:szCs w:val="24"/>
+              </w:rPr>
+            </w:pPr>
+            <w:r>
+              <w:rPr>
+                <w:rFonts w:ascii="Calibri" w:eastAsia="Times New Roman" w:hAnsi="Calibri" w:cs="Calibri"/>
+                <w:b/>
+                <w:bCs/>
+                <w:color w:val="000000"/>
+                <w:sz w:val="24"/>
+                <w:szCs w:val="24"/>
+              </w:rPr>
+              <w:t>Hierarchies</w:t>
+            </w:r>
+          </w:p>
+        </w:tc>
+        <w:tc>
+          <w:tcPr>
+            <w:tcW w:w="6911" w:type="dxa"/>
+            <w:gridSpan w:val="4"/>
+            <w:tcBorders>
+              <w:top w:val="single" w:sz="8" w:space="0" w:color="auto"/>
+              <w:left w:val="nil"/>
               <w:bottom w:val="single" w:sz="8" w:space="0" w:color="auto"/>
               <w:right w:val="single" w:sz="8" w:space="0" w:color="000000"/>
             </w:tcBorders>
             <w:shd w:val="clear" w:color="auto" w:fill="auto"/>
             <w:noWrap/>
-            <w:vAlign w:val="bottom"/>
+            <w:vAlign w:val="center"/>
             <w:hideMark/>
           </w:tcPr>
           <w:p>
@@ -1074,16 +1204,15 @@
         </w:trPr>
         <w:tc>
           <w:tcPr>
-            <w:tcW w:w="400" w:type="dxa"/>
-            <w:tcBorders>
-              <w:top w:val="nil"/>
-              <w:left w:val="nil"/>
-              <w:bottom w:val="nil"/>
-              <w:right w:val="nil"/>
-            </w:tcBorders>
-            <w:shd w:val="clear" w:color="auto" w:fill="auto"/>
-            <w:noWrap/>
-            <w:vAlign w:val="bottom"/>
+            <w:tcW w:w="430" w:type="dxa"/>
+            <w:vMerge/>
+            <w:tcBorders>
+              <w:top w:val="single" w:sz="8" w:space="0" w:color="auto"/>
+              <w:left w:val="single" w:sz="8" w:space="0" w:color="auto"/>
+              <w:bottom w:val="single" w:sz="8" w:space="0" w:color="000000"/>
+              <w:right w:val="single" w:sz="8" w:space="0" w:color="auto"/>
+            </w:tcBorders>
+            <w:vAlign w:val="center"/>
             <w:hideMark/>
           </w:tcPr>
           <w:p>
@@ -1102,16 +1231,16 @@
         </w:tc>
         <w:tc>
           <w:tcPr>
-            <w:tcW w:w="997" w:type="dxa"/>
-            <w:tcBorders>
-              <w:top w:val="single" w:sz="4" w:space="0" w:color="auto"/>
-              <w:left w:val="single" w:sz="4" w:space="0" w:color="auto"/>
-              <w:bottom w:val="single" w:sz="4" w:space="0" w:color="auto"/>
-              <w:right w:val="single" w:sz="4" w:space="0" w:color="auto"/>
+            <w:tcW w:w="938" w:type="dxa"/>
+            <w:tcBorders>
+              <w:top w:val="nil"/>
+              <w:left w:val="nil"/>
+              <w:bottom w:val="single" w:sz="8" w:space="0" w:color="auto"/>
+              <w:right w:val="single" w:sz="8" w:space="0" w:color="auto"/>
             </w:tcBorders>
             <w:shd w:val="clear" w:color="000000" w:fill="203764"/>
             <w:noWrap/>
-            <w:vAlign w:val="bottom"/>
+            <w:vAlign w:val="center"/>
             <w:hideMark/>
           </w:tcPr>
           <w:p>
@@ -1138,16 +1267,16 @@
         </w:tc>
         <w:tc>
           <w:tcPr>
-            <w:tcW w:w="1095" w:type="dxa"/>
-            <w:tcBorders>
-              <w:top w:val="single" w:sz="4" w:space="0" w:color="auto"/>
-              <w:left w:val="single" w:sz="4" w:space="0" w:color="auto"/>
-              <w:bottom w:val="single" w:sz="4" w:space="0" w:color="auto"/>
-              <w:right w:val="single" w:sz="4" w:space="0" w:color="auto"/>
+            <w:tcW w:w="3129" w:type="dxa"/>
+            <w:tcBorders>
+              <w:top w:val="nil"/>
+              <w:left w:val="nil"/>
+              <w:bottom w:val="single" w:sz="8" w:space="0" w:color="auto"/>
+              <w:right w:val="single" w:sz="8" w:space="0" w:color="auto"/>
             </w:tcBorders>
             <w:shd w:val="clear" w:color="000000" w:fill="203764"/>
             <w:noWrap/>
-            <w:vAlign w:val="bottom"/>
+            <w:vAlign w:val="center"/>
             <w:hideMark/>
           </w:tcPr>
           <w:p>
@@ -1168,21 +1297,21 @@
                 <w:bCs/>
                 <w:color w:val="FFFFFF"/>
               </w:rPr>
-              <w:t>Location</w:t>
-            </w:r>
-          </w:p>
-        </w:tc>
-        <w:tc>
-          <w:tcPr>
-            <w:tcW w:w="3040" w:type="dxa"/>
-            <w:tcBorders>
-              <w:top w:val="single" w:sz="4" w:space="0" w:color="auto"/>
-              <w:left w:val="single" w:sz="4" w:space="0" w:color="auto"/>
-              <w:bottom w:val="single" w:sz="4" w:space="0" w:color="auto"/>
-              <w:right w:val="single" w:sz="4" w:space="0" w:color="auto"/>
+              <w:t>Customer</w:t>
+            </w:r>
+          </w:p>
+        </w:tc>
+        <w:tc>
+          <w:tcPr>
+            <w:tcW w:w="1605" w:type="dxa"/>
+            <w:tcBorders>
+              <w:top w:val="nil"/>
+              <w:left w:val="nil"/>
+              <w:bottom w:val="single" w:sz="8" w:space="0" w:color="auto"/>
+              <w:right w:val="single" w:sz="8" w:space="0" w:color="auto"/>
             </w:tcBorders>
             <w:shd w:val="clear" w:color="000000" w:fill="203764"/>
-            <w:vAlign w:val="bottom"/>
+            <w:vAlign w:val="center"/>
             <w:hideMark/>
           </w:tcPr>
           <w:p>
@@ -1196,7 +1325,6 @@
                 <w:color w:val="FFFFFF"/>
               </w:rPr>
             </w:pPr>
-            <w:proofErr w:type="spellStart"/>
             <w:r>
               <w:rPr>
                 <w:rFonts w:ascii="Calibri" w:eastAsia="Times New Roman" w:hAnsi="Calibri" w:cs="Calibri"/>
@@ -1204,23 +1332,22 @@
                 <w:bCs/>
                 <w:color w:val="FFFFFF"/>
               </w:rPr>
-              <w:t>PropertyCharacteristics</w:t>
-            </w:r>
-            <w:proofErr w:type="spellEnd"/>
-          </w:p>
-        </w:tc>
-        <w:tc>
-          <w:tcPr>
-            <w:tcW w:w="1288" w:type="dxa"/>
-            <w:tcBorders>
-              <w:top w:val="single" w:sz="4" w:space="0" w:color="auto"/>
-              <w:left w:val="single" w:sz="4" w:space="0" w:color="auto"/>
-              <w:bottom w:val="single" w:sz="4" w:space="0" w:color="auto"/>
-              <w:right w:val="single" w:sz="4" w:space="0" w:color="auto"/>
+              <w:t>Property</w:t>
+            </w:r>
+          </w:p>
+        </w:tc>
+        <w:tc>
+          <w:tcPr>
+            <w:tcW w:w="1239" w:type="dxa"/>
+            <w:tcBorders>
+              <w:top w:val="nil"/>
+              <w:left w:val="nil"/>
+              <w:bottom w:val="single" w:sz="8" w:space="0" w:color="auto"/>
+              <w:right w:val="single" w:sz="8" w:space="0" w:color="auto"/>
             </w:tcBorders>
             <w:shd w:val="clear" w:color="000000" w:fill="203764"/>
             <w:noWrap/>
-            <w:vAlign w:val="bottom"/>
+            <w:vAlign w:val="center"/>
             <w:hideMark/>
           </w:tcPr>
           <w:p>
@@ -1242,847 +1369,6 @@
                 <w:color w:val="FFFFFF"/>
               </w:rPr>
               <w:t>Agent</w:t>
-            </w:r>
-          </w:p>
-        </w:tc>
-      </w:tr>
-      <w:tr>
-        <w:trPr>
-          <w:trHeight w:val="300"/>
-        </w:trPr>
-        <w:tc>
-          <w:tcPr>
-            <w:tcW w:w="400" w:type="dxa"/>
-            <w:vMerge w:val="restart"/>
-            <w:tcBorders>
-              <w:top w:val="single" w:sz="8" w:space="0" w:color="auto"/>
-              <w:left w:val="single" w:sz="8" w:space="0" w:color="auto"/>
-              <w:bottom w:val="single" w:sz="8" w:space="0" w:color="000000"/>
-              <w:right w:val="single" w:sz="8" w:space="0" w:color="auto"/>
-            </w:tcBorders>
-            <w:shd w:val="clear" w:color="auto" w:fill="auto"/>
-            <w:noWrap/>
-            <w:textDirection w:val="btLr"/>
-            <w:vAlign w:val="center"/>
-            <w:hideMark/>
-          </w:tcPr>
-          <w:p>
-            <w:pPr>
-              <w:spacing w:after="0" w:line="240" w:lineRule="auto"/>
-              <w:jc w:val="center"/>
-              <w:rPr>
-                <w:rFonts w:ascii="Calibri" w:eastAsia="Times New Roman" w:hAnsi="Calibri" w:cs="Calibri"/>
-                <w:b/>
-                <w:bCs/>
-                <w:color w:val="000000"/>
-                <w:sz w:val="24"/>
-                <w:szCs w:val="24"/>
-              </w:rPr>
-            </w:pPr>
-            <w:r>
-              <w:rPr>
-                <w:rFonts w:ascii="Calibri" w:eastAsia="Times New Roman" w:hAnsi="Calibri" w:cs="Calibri"/>
-                <w:b/>
-                <w:bCs/>
-                <w:color w:val="000000"/>
-                <w:sz w:val="24"/>
-                <w:szCs w:val="24"/>
-              </w:rPr>
-              <w:t>Hierarchies</w:t>
-            </w:r>
-          </w:p>
-        </w:tc>
-        <w:tc>
-          <w:tcPr>
-            <w:tcW w:w="997" w:type="dxa"/>
-            <w:tcBorders>
-              <w:top w:val="single" w:sz="4" w:space="0" w:color="auto"/>
-              <w:left w:val="single" w:sz="4" w:space="0" w:color="auto"/>
-              <w:bottom w:val="single" w:sz="4" w:space="0" w:color="auto"/>
-              <w:right w:val="single" w:sz="4" w:space="0" w:color="auto"/>
-            </w:tcBorders>
-            <w:shd w:val="clear" w:color="auto" w:fill="auto"/>
-            <w:noWrap/>
-            <w:vAlign w:val="bottom"/>
-            <w:hideMark/>
-          </w:tcPr>
-          <w:p>
-            <w:pPr>
-              <w:spacing w:after="0" w:line="240" w:lineRule="auto"/>
-              <w:jc w:val="center"/>
-              <w:rPr>
-                <w:rFonts w:ascii="Calibri" w:eastAsia="Times New Roman" w:hAnsi="Calibri" w:cs="Calibri"/>
-                <w:color w:val="000000"/>
-              </w:rPr>
-            </w:pPr>
-            <w:r>
-              <w:rPr>
-                <w:rFonts w:ascii="Calibri" w:eastAsia="Times New Roman" w:hAnsi="Calibri" w:cs="Calibri"/>
-                <w:color w:val="000000"/>
-              </w:rPr>
-              <w:t>Year</w:t>
-            </w:r>
-          </w:p>
-        </w:tc>
-        <w:tc>
-          <w:tcPr>
-            <w:tcW w:w="1095" w:type="dxa"/>
-            <w:tcBorders>
-              <w:top w:val="single" w:sz="4" w:space="0" w:color="auto"/>
-              <w:left w:val="single" w:sz="4" w:space="0" w:color="auto"/>
-              <w:bottom w:val="single" w:sz="4" w:space="0" w:color="auto"/>
-              <w:right w:val="single" w:sz="4" w:space="0" w:color="auto"/>
-            </w:tcBorders>
-            <w:shd w:val="clear" w:color="auto" w:fill="auto"/>
-            <w:noWrap/>
-            <w:vAlign w:val="bottom"/>
-            <w:hideMark/>
-          </w:tcPr>
-          <w:p>
-            <w:pPr>
-              <w:spacing w:after="0" w:line="240" w:lineRule="auto"/>
-              <w:jc w:val="center"/>
-              <w:rPr>
-                <w:rFonts w:ascii="Calibri" w:eastAsia="Times New Roman" w:hAnsi="Calibri" w:cs="Calibri"/>
-                <w:color w:val="000000"/>
-              </w:rPr>
-            </w:pPr>
-            <w:r>
-              <w:rPr>
-                <w:rFonts w:ascii="Calibri" w:eastAsia="Times New Roman" w:hAnsi="Calibri" w:cs="Calibri"/>
-                <w:color w:val="000000"/>
-              </w:rPr>
-              <w:t>City</w:t>
-            </w:r>
-          </w:p>
-        </w:tc>
-        <w:tc>
-          <w:tcPr>
-            <w:tcW w:w="3040" w:type="dxa"/>
-            <w:tcBorders>
-              <w:top w:val="single" w:sz="4" w:space="0" w:color="auto"/>
-              <w:left w:val="single" w:sz="4" w:space="0" w:color="auto"/>
-              <w:bottom w:val="single" w:sz="4" w:space="0" w:color="auto"/>
-              <w:right w:val="single" w:sz="4" w:space="0" w:color="auto"/>
-            </w:tcBorders>
-            <w:shd w:val="clear" w:color="auto" w:fill="auto"/>
-            <w:noWrap/>
-            <w:vAlign w:val="bottom"/>
-            <w:hideMark/>
-          </w:tcPr>
-          <w:p>
-            <w:pPr>
-              <w:spacing w:after="0" w:line="240" w:lineRule="auto"/>
-              <w:jc w:val="center"/>
-              <w:rPr>
-                <w:rFonts w:ascii="Calibri" w:eastAsia="Times New Roman" w:hAnsi="Calibri" w:cs="Calibri"/>
-                <w:color w:val="000000"/>
-              </w:rPr>
-            </w:pPr>
-            <w:r>
-              <w:rPr>
-                <w:rFonts w:ascii="Calibri" w:eastAsia="Times New Roman" w:hAnsi="Calibri" w:cs="Calibri"/>
-                <w:color w:val="000000"/>
-              </w:rPr>
-              <w:t>Bedrooms</w:t>
-            </w:r>
-          </w:p>
-        </w:tc>
-        <w:tc>
-          <w:tcPr>
-            <w:tcW w:w="1288" w:type="dxa"/>
-            <w:tcBorders>
-              <w:top w:val="single" w:sz="4" w:space="0" w:color="auto"/>
-              <w:left w:val="single" w:sz="4" w:space="0" w:color="auto"/>
-              <w:bottom w:val="single" w:sz="4" w:space="0" w:color="auto"/>
-              <w:right w:val="single" w:sz="4" w:space="0" w:color="auto"/>
-            </w:tcBorders>
-            <w:shd w:val="clear" w:color="auto" w:fill="auto"/>
-            <w:noWrap/>
-            <w:vAlign w:val="bottom"/>
-            <w:hideMark/>
-          </w:tcPr>
-          <w:p>
-            <w:pPr>
-              <w:spacing w:after="0" w:line="240" w:lineRule="auto"/>
-              <w:jc w:val="center"/>
-              <w:rPr>
-                <w:rFonts w:ascii="Calibri" w:eastAsia="Times New Roman" w:hAnsi="Calibri" w:cs="Calibri"/>
-                <w:color w:val="000000"/>
-              </w:rPr>
-            </w:pPr>
-            <w:proofErr w:type="spellStart"/>
-            <w:r>
-              <w:rPr>
-                <w:rFonts w:ascii="Calibri" w:eastAsia="Times New Roman" w:hAnsi="Calibri" w:cs="Calibri"/>
-                <w:color w:val="000000"/>
-              </w:rPr>
-              <w:t>LastName</w:t>
-            </w:r>
-            <w:proofErr w:type="spellEnd"/>
-          </w:p>
-        </w:tc>
-      </w:tr>
-      <w:tr>
-        <w:trPr>
-          <w:trHeight w:val="300"/>
-        </w:trPr>
-        <w:tc>
-          <w:tcPr>
-            <w:tcW w:w="400" w:type="dxa"/>
-            <w:vMerge/>
-            <w:tcBorders>
-              <w:top w:val="single" w:sz="8" w:space="0" w:color="auto"/>
-              <w:left w:val="single" w:sz="8" w:space="0" w:color="auto"/>
-              <w:bottom w:val="single" w:sz="8" w:space="0" w:color="000000"/>
-              <w:right w:val="single" w:sz="8" w:space="0" w:color="auto"/>
-            </w:tcBorders>
-            <w:vAlign w:val="center"/>
-            <w:hideMark/>
-          </w:tcPr>
-          <w:p>
-            <w:pPr>
-              <w:spacing w:after="0" w:line="240" w:lineRule="auto"/>
-              <w:rPr>
-                <w:rFonts w:ascii="Calibri" w:eastAsia="Times New Roman" w:hAnsi="Calibri" w:cs="Calibri"/>
-                <w:b/>
-                <w:bCs/>
-                <w:color w:val="000000"/>
-                <w:sz w:val="24"/>
-                <w:szCs w:val="24"/>
-              </w:rPr>
-            </w:pPr>
-          </w:p>
-        </w:tc>
-        <w:tc>
-          <w:tcPr>
-            <w:tcW w:w="997" w:type="dxa"/>
-            <w:tcBorders>
-              <w:top w:val="single" w:sz="4" w:space="0" w:color="auto"/>
-              <w:left w:val="single" w:sz="4" w:space="0" w:color="auto"/>
-              <w:bottom w:val="single" w:sz="4" w:space="0" w:color="auto"/>
-              <w:right w:val="single" w:sz="4" w:space="0" w:color="auto"/>
-            </w:tcBorders>
-            <w:shd w:val="clear" w:color="000000" w:fill="B4C6E7"/>
-            <w:noWrap/>
-            <w:vAlign w:val="bottom"/>
-            <w:hideMark/>
-          </w:tcPr>
-          <w:p>
-            <w:pPr>
-              <w:spacing w:after="0" w:line="240" w:lineRule="auto"/>
-              <w:jc w:val="center"/>
-              <w:rPr>
-                <w:rFonts w:ascii="Calibri" w:eastAsia="Times New Roman" w:hAnsi="Calibri" w:cs="Calibri"/>
-                <w:color w:val="000000"/>
-              </w:rPr>
-            </w:pPr>
-            <w:r>
-              <w:rPr>
-                <w:rFonts w:ascii="Calibri" w:eastAsia="Times New Roman" w:hAnsi="Calibri" w:cs="Calibri"/>
-                <w:color w:val="000000"/>
-              </w:rPr>
-              <w:t>Quarter</w:t>
-            </w:r>
-          </w:p>
-        </w:tc>
-        <w:tc>
-          <w:tcPr>
-            <w:tcW w:w="1095" w:type="dxa"/>
-            <w:tcBorders>
-              <w:top w:val="single" w:sz="4" w:space="0" w:color="auto"/>
-              <w:left w:val="single" w:sz="4" w:space="0" w:color="auto"/>
-              <w:bottom w:val="single" w:sz="4" w:space="0" w:color="auto"/>
-              <w:right w:val="single" w:sz="4" w:space="0" w:color="auto"/>
-            </w:tcBorders>
-            <w:shd w:val="clear" w:color="000000" w:fill="B4C6E7"/>
-            <w:noWrap/>
-            <w:vAlign w:val="bottom"/>
-            <w:hideMark/>
-          </w:tcPr>
-          <w:p>
-            <w:pPr>
-              <w:spacing w:after="0" w:line="240" w:lineRule="auto"/>
-              <w:jc w:val="center"/>
-              <w:rPr>
-                <w:rFonts w:ascii="Calibri" w:eastAsia="Times New Roman" w:hAnsi="Calibri" w:cs="Calibri"/>
-                <w:color w:val="000000"/>
-              </w:rPr>
-            </w:pPr>
-            <w:proofErr w:type="spellStart"/>
-            <w:r>
-              <w:rPr>
-                <w:rFonts w:ascii="Calibri" w:eastAsia="Times New Roman" w:hAnsi="Calibri" w:cs="Calibri"/>
-                <w:color w:val="000000"/>
-              </w:rPr>
-              <w:t>Zi</w:t>
-            </w:r>
-            <w:r>
-              <w:rPr>
-                <w:rFonts w:ascii="Calibri" w:eastAsia="Times New Roman" w:hAnsi="Calibri" w:cs="Calibri"/>
-                <w:color w:val="000000"/>
-              </w:rPr>
-              <w:t>p</w:t>
-            </w:r>
-            <w:r>
-              <w:rPr>
-                <w:rFonts w:ascii="Calibri" w:eastAsia="Times New Roman" w:hAnsi="Calibri" w:cs="Calibri"/>
-                <w:color w:val="000000"/>
-              </w:rPr>
-              <w:t>code</w:t>
-            </w:r>
-            <w:proofErr w:type="spellEnd"/>
-          </w:p>
-        </w:tc>
-        <w:tc>
-          <w:tcPr>
-            <w:tcW w:w="3040" w:type="dxa"/>
-            <w:tcBorders>
-              <w:top w:val="single" w:sz="4" w:space="0" w:color="auto"/>
-              <w:left w:val="single" w:sz="4" w:space="0" w:color="auto"/>
-              <w:bottom w:val="single" w:sz="4" w:space="0" w:color="auto"/>
-              <w:right w:val="single" w:sz="4" w:space="0" w:color="auto"/>
-            </w:tcBorders>
-            <w:shd w:val="clear" w:color="000000" w:fill="B4C6E7"/>
-            <w:noWrap/>
-            <w:vAlign w:val="bottom"/>
-            <w:hideMark/>
-          </w:tcPr>
-          <w:p>
-            <w:pPr>
-              <w:spacing w:after="0" w:line="240" w:lineRule="auto"/>
-              <w:jc w:val="center"/>
-              <w:rPr>
-                <w:rFonts w:ascii="Calibri" w:eastAsia="Times New Roman" w:hAnsi="Calibri" w:cs="Calibri"/>
-                <w:color w:val="000000"/>
-              </w:rPr>
-            </w:pPr>
-            <w:r>
-              <w:rPr>
-                <w:rFonts w:ascii="Calibri" w:eastAsia="Times New Roman" w:hAnsi="Calibri" w:cs="Calibri"/>
-                <w:color w:val="000000"/>
-              </w:rPr>
-              <w:t>Bathrooms</w:t>
-            </w:r>
-          </w:p>
-        </w:tc>
-        <w:tc>
-          <w:tcPr>
-            <w:tcW w:w="1288" w:type="dxa"/>
-            <w:tcBorders>
-              <w:top w:val="single" w:sz="4" w:space="0" w:color="auto"/>
-              <w:left w:val="single" w:sz="4" w:space="0" w:color="auto"/>
-              <w:bottom w:val="single" w:sz="4" w:space="0" w:color="auto"/>
-              <w:right w:val="single" w:sz="4" w:space="0" w:color="auto"/>
-            </w:tcBorders>
-            <w:shd w:val="clear" w:color="000000" w:fill="B4C6E7"/>
-            <w:noWrap/>
-            <w:vAlign w:val="bottom"/>
-            <w:hideMark/>
-          </w:tcPr>
-          <w:p>
-            <w:pPr>
-              <w:spacing w:after="0" w:line="240" w:lineRule="auto"/>
-              <w:jc w:val="center"/>
-              <w:rPr>
-                <w:rFonts w:ascii="Calibri" w:eastAsia="Times New Roman" w:hAnsi="Calibri" w:cs="Calibri"/>
-                <w:color w:val="000000"/>
-              </w:rPr>
-            </w:pPr>
-            <w:r>
-              <w:rPr>
-                <w:rFonts w:ascii="Calibri" w:eastAsia="Times New Roman" w:hAnsi="Calibri" w:cs="Calibri"/>
-                <w:color w:val="000000"/>
-              </w:rPr>
-              <w:t>FirstName</w:t>
-            </w:r>
-          </w:p>
-        </w:tc>
-      </w:tr>
-      <w:tr>
-        <w:trPr>
-          <w:trHeight w:val="300"/>
-        </w:trPr>
-        <w:tc>
-          <w:tcPr>
-            <w:tcW w:w="400" w:type="dxa"/>
-            <w:vMerge/>
-            <w:tcBorders>
-              <w:top w:val="single" w:sz="8" w:space="0" w:color="auto"/>
-              <w:left w:val="single" w:sz="8" w:space="0" w:color="auto"/>
-              <w:bottom w:val="single" w:sz="8" w:space="0" w:color="000000"/>
-              <w:right w:val="single" w:sz="8" w:space="0" w:color="auto"/>
-            </w:tcBorders>
-            <w:vAlign w:val="center"/>
-            <w:hideMark/>
-          </w:tcPr>
-          <w:p>
-            <w:pPr>
-              <w:spacing w:after="0" w:line="240" w:lineRule="auto"/>
-              <w:rPr>
-                <w:rFonts w:ascii="Calibri" w:eastAsia="Times New Roman" w:hAnsi="Calibri" w:cs="Calibri"/>
-                <w:b/>
-                <w:bCs/>
-                <w:color w:val="000000"/>
-                <w:sz w:val="24"/>
-                <w:szCs w:val="24"/>
-              </w:rPr>
-            </w:pPr>
-          </w:p>
-        </w:tc>
-        <w:tc>
-          <w:tcPr>
-            <w:tcW w:w="997" w:type="dxa"/>
-            <w:tcBorders>
-              <w:top w:val="single" w:sz="4" w:space="0" w:color="auto"/>
-              <w:left w:val="single" w:sz="4" w:space="0" w:color="auto"/>
-              <w:bottom w:val="single" w:sz="4" w:space="0" w:color="auto"/>
-              <w:right w:val="single" w:sz="4" w:space="0" w:color="auto"/>
-            </w:tcBorders>
-            <w:shd w:val="clear" w:color="auto" w:fill="auto"/>
-            <w:noWrap/>
-            <w:vAlign w:val="bottom"/>
-            <w:hideMark/>
-          </w:tcPr>
-          <w:p>
-            <w:pPr>
-              <w:spacing w:after="0" w:line="240" w:lineRule="auto"/>
-              <w:jc w:val="center"/>
-              <w:rPr>
-                <w:rFonts w:ascii="Calibri" w:eastAsia="Times New Roman" w:hAnsi="Calibri" w:cs="Calibri"/>
-                <w:color w:val="000000"/>
-              </w:rPr>
-            </w:pPr>
-            <w:r>
-              <w:rPr>
-                <w:rFonts w:ascii="Calibri" w:eastAsia="Times New Roman" w:hAnsi="Calibri" w:cs="Calibri"/>
-                <w:color w:val="000000"/>
-              </w:rPr>
-              <w:t>Month</w:t>
-            </w:r>
-          </w:p>
-        </w:tc>
-        <w:tc>
-          <w:tcPr>
-            <w:tcW w:w="1095" w:type="dxa"/>
-            <w:tcBorders>
-              <w:top w:val="single" w:sz="4" w:space="0" w:color="auto"/>
-              <w:left w:val="single" w:sz="4" w:space="0" w:color="auto"/>
-              <w:bottom w:val="single" w:sz="4" w:space="0" w:color="auto"/>
-              <w:right w:val="single" w:sz="4" w:space="0" w:color="auto"/>
-            </w:tcBorders>
-            <w:shd w:val="clear" w:color="auto" w:fill="auto"/>
-            <w:noWrap/>
-            <w:vAlign w:val="bottom"/>
-            <w:hideMark/>
-          </w:tcPr>
-          <w:p>
-            <w:pPr>
-              <w:spacing w:after="0" w:line="240" w:lineRule="auto"/>
-              <w:jc w:val="center"/>
-              <w:rPr>
-                <w:rFonts w:ascii="Calibri" w:eastAsia="Times New Roman" w:hAnsi="Calibri" w:cs="Calibri"/>
-                <w:color w:val="000000"/>
-              </w:rPr>
-            </w:pPr>
-            <w:r>
-              <w:rPr>
-                <w:rFonts w:ascii="Calibri" w:eastAsia="Times New Roman" w:hAnsi="Calibri" w:cs="Calibri"/>
-                <w:color w:val="000000"/>
-              </w:rPr>
-              <w:t> </w:t>
-            </w:r>
-          </w:p>
-        </w:tc>
-        <w:tc>
-          <w:tcPr>
-            <w:tcW w:w="3040" w:type="dxa"/>
-            <w:tcBorders>
-              <w:top w:val="single" w:sz="4" w:space="0" w:color="auto"/>
-              <w:left w:val="single" w:sz="4" w:space="0" w:color="auto"/>
-              <w:bottom w:val="single" w:sz="4" w:space="0" w:color="auto"/>
-              <w:right w:val="single" w:sz="4" w:space="0" w:color="auto"/>
-            </w:tcBorders>
-            <w:shd w:val="clear" w:color="auto" w:fill="auto"/>
-            <w:noWrap/>
-            <w:vAlign w:val="bottom"/>
-            <w:hideMark/>
-          </w:tcPr>
-          <w:p>
-            <w:pPr>
-              <w:spacing w:after="0" w:line="240" w:lineRule="auto"/>
-              <w:jc w:val="center"/>
-              <w:rPr>
-                <w:rFonts w:ascii="Calibri" w:eastAsia="Times New Roman" w:hAnsi="Calibri" w:cs="Calibri"/>
-                <w:color w:val="000000"/>
-              </w:rPr>
-            </w:pPr>
-            <w:proofErr w:type="spellStart"/>
-            <w:r>
-              <w:rPr>
-                <w:rFonts w:ascii="Calibri" w:eastAsia="Times New Roman" w:hAnsi="Calibri" w:cs="Calibri"/>
-                <w:color w:val="000000"/>
-              </w:rPr>
-              <w:t>YearBuilt</w:t>
-            </w:r>
-            <w:proofErr w:type="spellEnd"/>
-          </w:p>
-        </w:tc>
-        <w:tc>
-          <w:tcPr>
-            <w:tcW w:w="1288" w:type="dxa"/>
-            <w:tcBorders>
-              <w:top w:val="single" w:sz="4" w:space="0" w:color="auto"/>
-              <w:left w:val="single" w:sz="4" w:space="0" w:color="auto"/>
-              <w:bottom w:val="single" w:sz="4" w:space="0" w:color="auto"/>
-              <w:right w:val="single" w:sz="4" w:space="0" w:color="auto"/>
-            </w:tcBorders>
-            <w:shd w:val="clear" w:color="auto" w:fill="auto"/>
-            <w:noWrap/>
-            <w:vAlign w:val="bottom"/>
-            <w:hideMark/>
-          </w:tcPr>
-          <w:p>
-            <w:pPr>
-              <w:spacing w:after="0" w:line="240" w:lineRule="auto"/>
-              <w:jc w:val="center"/>
-              <w:rPr>
-                <w:rFonts w:ascii="Calibri" w:eastAsia="Times New Roman" w:hAnsi="Calibri" w:cs="Calibri"/>
-                <w:color w:val="000000"/>
-              </w:rPr>
-            </w:pPr>
-            <w:proofErr w:type="spellStart"/>
-            <w:r>
-              <w:rPr>
-                <w:rFonts w:ascii="Calibri" w:eastAsia="Times New Roman" w:hAnsi="Calibri" w:cs="Calibri"/>
-                <w:color w:val="000000"/>
-              </w:rPr>
-              <w:t>HireDate</w:t>
-            </w:r>
-            <w:proofErr w:type="spellEnd"/>
-          </w:p>
-        </w:tc>
-      </w:tr>
-      <w:tr>
-        <w:trPr>
-          <w:trHeight w:val="300"/>
-        </w:trPr>
-        <w:tc>
-          <w:tcPr>
-            <w:tcW w:w="400" w:type="dxa"/>
-            <w:vMerge/>
-            <w:tcBorders>
-              <w:top w:val="single" w:sz="8" w:space="0" w:color="auto"/>
-              <w:left w:val="single" w:sz="8" w:space="0" w:color="auto"/>
-              <w:bottom w:val="single" w:sz="8" w:space="0" w:color="000000"/>
-              <w:right w:val="single" w:sz="8" w:space="0" w:color="auto"/>
-            </w:tcBorders>
-            <w:vAlign w:val="center"/>
-            <w:hideMark/>
-          </w:tcPr>
-          <w:p>
-            <w:pPr>
-              <w:spacing w:after="0" w:line="240" w:lineRule="auto"/>
-              <w:rPr>
-                <w:rFonts w:ascii="Calibri" w:eastAsia="Times New Roman" w:hAnsi="Calibri" w:cs="Calibri"/>
-                <w:b/>
-                <w:bCs/>
-                <w:color w:val="000000"/>
-                <w:sz w:val="24"/>
-                <w:szCs w:val="24"/>
-              </w:rPr>
-            </w:pPr>
-          </w:p>
-        </w:tc>
-        <w:tc>
-          <w:tcPr>
-            <w:tcW w:w="997" w:type="dxa"/>
-            <w:tcBorders>
-              <w:top w:val="single" w:sz="4" w:space="0" w:color="auto"/>
-              <w:left w:val="single" w:sz="4" w:space="0" w:color="auto"/>
-              <w:bottom w:val="single" w:sz="4" w:space="0" w:color="auto"/>
-              <w:right w:val="single" w:sz="4" w:space="0" w:color="auto"/>
-            </w:tcBorders>
-            <w:shd w:val="clear" w:color="000000" w:fill="B4C6E7"/>
-            <w:noWrap/>
-            <w:vAlign w:val="bottom"/>
-            <w:hideMark/>
-          </w:tcPr>
-          <w:p>
-            <w:pPr>
-              <w:spacing w:after="0" w:line="240" w:lineRule="auto"/>
-              <w:jc w:val="center"/>
-              <w:rPr>
-                <w:rFonts w:ascii="Calibri" w:eastAsia="Times New Roman" w:hAnsi="Calibri" w:cs="Calibri"/>
-                <w:color w:val="000000"/>
-              </w:rPr>
-            </w:pPr>
-            <w:r>
-              <w:rPr>
-                <w:rFonts w:ascii="Calibri" w:eastAsia="Times New Roman" w:hAnsi="Calibri" w:cs="Calibri"/>
-                <w:color w:val="000000"/>
-              </w:rPr>
-              <w:t>Day</w:t>
-            </w:r>
-          </w:p>
-        </w:tc>
-        <w:tc>
-          <w:tcPr>
-            <w:tcW w:w="1095" w:type="dxa"/>
-            <w:tcBorders>
-              <w:top w:val="single" w:sz="4" w:space="0" w:color="auto"/>
-              <w:left w:val="single" w:sz="4" w:space="0" w:color="auto"/>
-              <w:bottom w:val="single" w:sz="4" w:space="0" w:color="auto"/>
-              <w:right w:val="single" w:sz="4" w:space="0" w:color="auto"/>
-            </w:tcBorders>
-            <w:shd w:val="clear" w:color="000000" w:fill="B4C6E7"/>
-            <w:noWrap/>
-            <w:vAlign w:val="bottom"/>
-            <w:hideMark/>
-          </w:tcPr>
-          <w:p>
-            <w:pPr>
-              <w:spacing w:after="0" w:line="240" w:lineRule="auto"/>
-              <w:jc w:val="center"/>
-              <w:rPr>
-                <w:rFonts w:ascii="Calibri" w:eastAsia="Times New Roman" w:hAnsi="Calibri" w:cs="Calibri"/>
-                <w:color w:val="000000"/>
-              </w:rPr>
-            </w:pPr>
-            <w:r>
-              <w:rPr>
-                <w:rFonts w:ascii="Calibri" w:eastAsia="Times New Roman" w:hAnsi="Calibri" w:cs="Calibri"/>
-                <w:color w:val="000000"/>
-              </w:rPr>
-              <w:t> </w:t>
-            </w:r>
-          </w:p>
-        </w:tc>
-        <w:tc>
-          <w:tcPr>
-            <w:tcW w:w="3040" w:type="dxa"/>
-            <w:tcBorders>
-              <w:top w:val="single" w:sz="4" w:space="0" w:color="auto"/>
-              <w:left w:val="single" w:sz="4" w:space="0" w:color="auto"/>
-              <w:bottom w:val="single" w:sz="4" w:space="0" w:color="auto"/>
-              <w:right w:val="single" w:sz="4" w:space="0" w:color="auto"/>
-            </w:tcBorders>
-            <w:shd w:val="clear" w:color="000000" w:fill="B4C6E7"/>
-            <w:noWrap/>
-            <w:vAlign w:val="bottom"/>
-            <w:hideMark/>
-          </w:tcPr>
-          <w:p>
-            <w:pPr>
-              <w:spacing w:after="0" w:line="240" w:lineRule="auto"/>
-              <w:jc w:val="center"/>
-              <w:rPr>
-                <w:rFonts w:ascii="Calibri" w:eastAsia="Times New Roman" w:hAnsi="Calibri" w:cs="Calibri"/>
-                <w:color w:val="000000"/>
-              </w:rPr>
-            </w:pPr>
-            <w:proofErr w:type="spellStart"/>
-            <w:r>
-              <w:rPr>
-                <w:rFonts w:ascii="Calibri" w:eastAsia="Times New Roman" w:hAnsi="Calibri" w:cs="Calibri"/>
-                <w:color w:val="000000"/>
-              </w:rPr>
-              <w:t>SqFt</w:t>
-            </w:r>
-            <w:proofErr w:type="spellEnd"/>
-          </w:p>
-        </w:tc>
-        <w:tc>
-          <w:tcPr>
-            <w:tcW w:w="1288" w:type="dxa"/>
-            <w:tcBorders>
-              <w:top w:val="single" w:sz="4" w:space="0" w:color="auto"/>
-              <w:left w:val="single" w:sz="4" w:space="0" w:color="auto"/>
-              <w:bottom w:val="single" w:sz="4" w:space="0" w:color="auto"/>
-              <w:right w:val="single" w:sz="4" w:space="0" w:color="auto"/>
-            </w:tcBorders>
-            <w:shd w:val="clear" w:color="000000" w:fill="B4C6E7"/>
-            <w:noWrap/>
-            <w:vAlign w:val="bottom"/>
-            <w:hideMark/>
-          </w:tcPr>
-          <w:p>
-            <w:pPr>
-              <w:spacing w:after="0" w:line="240" w:lineRule="auto"/>
-              <w:jc w:val="center"/>
-              <w:rPr>
-                <w:rFonts w:ascii="Calibri" w:eastAsia="Times New Roman" w:hAnsi="Calibri" w:cs="Calibri"/>
-                <w:color w:val="000000"/>
-              </w:rPr>
-            </w:pPr>
-            <w:proofErr w:type="spellStart"/>
-            <w:r>
-              <w:rPr>
-                <w:rFonts w:ascii="Calibri" w:eastAsia="Times New Roman" w:hAnsi="Calibri" w:cs="Calibri"/>
-                <w:color w:val="000000"/>
-              </w:rPr>
-              <w:t>BirthDate</w:t>
-            </w:r>
-            <w:proofErr w:type="spellEnd"/>
-          </w:p>
-        </w:tc>
-      </w:tr>
-      <w:tr>
-        <w:trPr>
-          <w:trHeight w:val="300"/>
-        </w:trPr>
-        <w:tc>
-          <w:tcPr>
-            <w:tcW w:w="400" w:type="dxa"/>
-            <w:vMerge/>
-            <w:tcBorders>
-              <w:top w:val="single" w:sz="8" w:space="0" w:color="auto"/>
-              <w:left w:val="single" w:sz="8" w:space="0" w:color="auto"/>
-              <w:bottom w:val="single" w:sz="8" w:space="0" w:color="000000"/>
-              <w:right w:val="single" w:sz="8" w:space="0" w:color="auto"/>
-            </w:tcBorders>
-            <w:vAlign w:val="center"/>
-            <w:hideMark/>
-          </w:tcPr>
-          <w:p>
-            <w:pPr>
-              <w:spacing w:after="0" w:line="240" w:lineRule="auto"/>
-              <w:rPr>
-                <w:rFonts w:ascii="Calibri" w:eastAsia="Times New Roman" w:hAnsi="Calibri" w:cs="Calibri"/>
-                <w:b/>
-                <w:bCs/>
-                <w:color w:val="000000"/>
-                <w:sz w:val="24"/>
-                <w:szCs w:val="24"/>
-              </w:rPr>
-            </w:pPr>
-          </w:p>
-        </w:tc>
-        <w:tc>
-          <w:tcPr>
-            <w:tcW w:w="997" w:type="dxa"/>
-            <w:tcBorders>
-              <w:top w:val="single" w:sz="4" w:space="0" w:color="auto"/>
-              <w:left w:val="single" w:sz="4" w:space="0" w:color="auto"/>
-              <w:bottom w:val="single" w:sz="4" w:space="0" w:color="auto"/>
-              <w:right w:val="single" w:sz="4" w:space="0" w:color="auto"/>
-            </w:tcBorders>
-            <w:shd w:val="clear" w:color="auto" w:fill="auto"/>
-            <w:noWrap/>
-            <w:vAlign w:val="bottom"/>
-            <w:hideMark/>
-          </w:tcPr>
-          <w:p>
-            <w:pPr>
-              <w:spacing w:after="0" w:line="240" w:lineRule="auto"/>
-              <w:jc w:val="center"/>
-              <w:rPr>
-                <w:rFonts w:ascii="Calibri" w:eastAsia="Times New Roman" w:hAnsi="Calibri" w:cs="Calibri"/>
-                <w:color w:val="000000"/>
-              </w:rPr>
-            </w:pPr>
-            <w:r>
-              <w:rPr>
-                <w:rFonts w:ascii="Calibri" w:eastAsia="Times New Roman" w:hAnsi="Calibri" w:cs="Calibri"/>
-                <w:color w:val="000000"/>
-              </w:rPr>
-              <w:t> </w:t>
-            </w:r>
-          </w:p>
-        </w:tc>
-        <w:tc>
-          <w:tcPr>
-            <w:tcW w:w="1095" w:type="dxa"/>
-            <w:tcBorders>
-              <w:top w:val="single" w:sz="4" w:space="0" w:color="auto"/>
-              <w:left w:val="single" w:sz="4" w:space="0" w:color="auto"/>
-              <w:bottom w:val="single" w:sz="4" w:space="0" w:color="auto"/>
-              <w:right w:val="single" w:sz="4" w:space="0" w:color="auto"/>
-            </w:tcBorders>
-            <w:shd w:val="clear" w:color="auto" w:fill="auto"/>
-            <w:noWrap/>
-            <w:vAlign w:val="bottom"/>
-            <w:hideMark/>
-          </w:tcPr>
-          <w:p>
-            <w:pPr>
-              <w:spacing w:after="0" w:line="240" w:lineRule="auto"/>
-              <w:jc w:val="center"/>
-              <w:rPr>
-                <w:rFonts w:ascii="Calibri" w:eastAsia="Times New Roman" w:hAnsi="Calibri" w:cs="Calibri"/>
-                <w:color w:val="000000"/>
-              </w:rPr>
-            </w:pPr>
-            <w:r>
-              <w:rPr>
-                <w:rFonts w:ascii="Calibri" w:eastAsia="Times New Roman" w:hAnsi="Calibri" w:cs="Calibri"/>
-                <w:color w:val="000000"/>
-              </w:rPr>
-              <w:t> </w:t>
-            </w:r>
-          </w:p>
-        </w:tc>
-        <w:tc>
-          <w:tcPr>
-            <w:tcW w:w="3040" w:type="dxa"/>
-            <w:tcBorders>
-              <w:top w:val="single" w:sz="4" w:space="0" w:color="auto"/>
-              <w:left w:val="single" w:sz="4" w:space="0" w:color="auto"/>
-              <w:bottom w:val="single" w:sz="4" w:space="0" w:color="auto"/>
-              <w:right w:val="single" w:sz="4" w:space="0" w:color="auto"/>
-            </w:tcBorders>
-            <w:shd w:val="clear" w:color="auto" w:fill="auto"/>
-            <w:noWrap/>
-            <w:vAlign w:val="bottom"/>
-            <w:hideMark/>
-          </w:tcPr>
-          <w:p>
-            <w:pPr>
-              <w:spacing w:after="0" w:line="240" w:lineRule="auto"/>
-              <w:jc w:val="center"/>
-              <w:rPr>
-                <w:rFonts w:ascii="Calibri" w:eastAsia="Times New Roman" w:hAnsi="Calibri" w:cs="Calibri"/>
-                <w:color w:val="000000"/>
-              </w:rPr>
-            </w:pPr>
-            <w:r>
-              <w:rPr>
-                <w:rFonts w:ascii="Calibri" w:eastAsia="Times New Roman" w:hAnsi="Calibri" w:cs="Calibri"/>
-                <w:color w:val="000000"/>
-              </w:rPr>
-              <w:t>Stories</w:t>
-            </w:r>
-          </w:p>
-        </w:tc>
-        <w:tc>
-          <w:tcPr>
-            <w:tcW w:w="1288" w:type="dxa"/>
-            <w:tcBorders>
-              <w:top w:val="single" w:sz="4" w:space="0" w:color="auto"/>
-              <w:left w:val="single" w:sz="4" w:space="0" w:color="auto"/>
-              <w:bottom w:val="single" w:sz="4" w:space="0" w:color="auto"/>
-              <w:right w:val="single" w:sz="4" w:space="0" w:color="auto"/>
-            </w:tcBorders>
-            <w:shd w:val="clear" w:color="auto" w:fill="auto"/>
-            <w:noWrap/>
-            <w:vAlign w:val="bottom"/>
-            <w:hideMark/>
-          </w:tcPr>
-          <w:p>
-            <w:pPr>
-              <w:spacing w:after="0" w:line="240" w:lineRule="auto"/>
-              <w:jc w:val="center"/>
-              <w:rPr>
-                <w:rFonts w:ascii="Calibri" w:eastAsia="Times New Roman" w:hAnsi="Calibri" w:cs="Calibri"/>
-                <w:color w:val="000000"/>
-              </w:rPr>
-            </w:pPr>
-            <w:r>
-              <w:rPr>
-                <w:rFonts w:ascii="Calibri" w:eastAsia="Times New Roman" w:hAnsi="Calibri" w:cs="Calibri"/>
-                <w:color w:val="000000"/>
-              </w:rPr>
-              <w:t>Gender</w:t>
             </w:r>
           </w:p>
         </w:tc>
@@ -2093,7 +1379,7 @@
         </w:trPr>
         <w:tc>
           <w:tcPr>
-            <w:tcW w:w="400" w:type="dxa"/>
+            <w:tcW w:w="430" w:type="dxa"/>
             <w:vMerge/>
             <w:tcBorders>
               <w:top w:val="single" w:sz="8" w:space="0" w:color="auto"/>
@@ -2120,80 +1406,48 @@
         </w:tc>
         <w:tc>
           <w:tcPr>
-            <w:tcW w:w="997" w:type="dxa"/>
-            <w:tcBorders>
-              <w:top w:val="single" w:sz="4" w:space="0" w:color="auto"/>
-              <w:left w:val="single" w:sz="4" w:space="0" w:color="auto"/>
-              <w:bottom w:val="single" w:sz="4" w:space="0" w:color="auto"/>
-              <w:right w:val="single" w:sz="4" w:space="0" w:color="auto"/>
-            </w:tcBorders>
-            <w:shd w:val="clear" w:color="000000" w:fill="B4C6E7"/>
-            <w:noWrap/>
-            <w:vAlign w:val="bottom"/>
-            <w:hideMark/>
-          </w:tcPr>
-          <w:p>
-            <w:pPr>
-              <w:spacing w:after="0" w:line="240" w:lineRule="auto"/>
-              <w:jc w:val="center"/>
-              <w:rPr>
-                <w:rFonts w:ascii="Calibri" w:eastAsia="Times New Roman" w:hAnsi="Calibri" w:cs="Calibri"/>
-                <w:color w:val="000000"/>
-              </w:rPr>
-            </w:pPr>
-            <w:r>
-              <w:rPr>
-                <w:rFonts w:ascii="Calibri" w:eastAsia="Times New Roman" w:hAnsi="Calibri" w:cs="Calibri"/>
-                <w:color w:val="000000"/>
-              </w:rPr>
-              <w:t> </w:t>
-            </w:r>
-          </w:p>
-        </w:tc>
-        <w:tc>
-          <w:tcPr>
-            <w:tcW w:w="1095" w:type="dxa"/>
-            <w:tcBorders>
-              <w:top w:val="single" w:sz="4" w:space="0" w:color="auto"/>
-              <w:left w:val="single" w:sz="4" w:space="0" w:color="auto"/>
-              <w:bottom w:val="single" w:sz="4" w:space="0" w:color="auto"/>
-              <w:right w:val="single" w:sz="4" w:space="0" w:color="auto"/>
-            </w:tcBorders>
-            <w:shd w:val="clear" w:color="000000" w:fill="B4C6E7"/>
-            <w:noWrap/>
-            <w:vAlign w:val="bottom"/>
-            <w:hideMark/>
-          </w:tcPr>
-          <w:p>
-            <w:pPr>
-              <w:spacing w:after="0" w:line="240" w:lineRule="auto"/>
-              <w:jc w:val="center"/>
-              <w:rPr>
-                <w:rFonts w:ascii="Calibri" w:eastAsia="Times New Roman" w:hAnsi="Calibri" w:cs="Calibri"/>
-                <w:color w:val="000000"/>
-              </w:rPr>
-            </w:pPr>
-            <w:r>
-              <w:rPr>
-                <w:rFonts w:ascii="Calibri" w:eastAsia="Times New Roman" w:hAnsi="Calibri" w:cs="Calibri"/>
-                <w:color w:val="000000"/>
-              </w:rPr>
-              <w:t> </w:t>
-            </w:r>
-          </w:p>
-        </w:tc>
-        <w:tc>
-          <w:tcPr>
-            <w:tcW w:w="3040" w:type="dxa"/>
-            <w:tcBorders>
-              <w:top w:val="single" w:sz="4" w:space="0" w:color="auto"/>
-              <w:left w:val="single" w:sz="4" w:space="0" w:color="auto"/>
-              <w:bottom w:val="single" w:sz="4" w:space="0" w:color="auto"/>
-              <w:right w:val="single" w:sz="4" w:space="0" w:color="auto"/>
-            </w:tcBorders>
-            <w:shd w:val="clear" w:color="000000" w:fill="B4C6E7"/>
-            <w:noWrap/>
-            <w:vAlign w:val="bottom"/>
+            <w:tcW w:w="938" w:type="dxa"/>
+            <w:tcBorders>
+              <w:top w:val="nil"/>
+              <w:left w:val="nil"/>
+              <w:bottom w:val="single" w:sz="8" w:space="0" w:color="auto"/>
+              <w:right w:val="single" w:sz="8" w:space="0" w:color="auto"/>
+            </w:tcBorders>
+            <w:shd w:val="clear" w:color="auto" w:fill="auto"/>
+            <w:noWrap/>
+            <w:vAlign w:val="center"/>
+            <w:hideMark/>
+          </w:tcPr>
+          <w:p>
+            <w:pPr>
+              <w:spacing w:after="0" w:line="240" w:lineRule="auto"/>
+              <w:jc w:val="center"/>
+              <w:rPr>
+                <w:rFonts w:ascii="Calibri" w:eastAsia="Times New Roman" w:hAnsi="Calibri" w:cs="Calibri"/>
+                <w:color w:val="000000"/>
+              </w:rPr>
+            </w:pPr>
+            <w:r>
+              <w:rPr>
+                <w:rFonts w:ascii="Calibri" w:eastAsia="Times New Roman" w:hAnsi="Calibri" w:cs="Calibri"/>
+                <w:color w:val="000000"/>
+              </w:rPr>
+              <w:t>Year</w:t>
+            </w:r>
+          </w:p>
+        </w:tc>
+        <w:tc>
+          <w:tcPr>
+            <w:tcW w:w="3129" w:type="dxa"/>
+            <w:tcBorders>
+              <w:top w:val="nil"/>
+              <w:left w:val="nil"/>
+              <w:bottom w:val="single" w:sz="8" w:space="0" w:color="auto"/>
+              <w:right w:val="single" w:sz="8" w:space="0" w:color="auto"/>
+            </w:tcBorders>
+            <w:shd w:val="clear" w:color="auto" w:fill="auto"/>
+            <w:noWrap/>
+            <w:vAlign w:val="center"/>
             <w:hideMark/>
           </w:tcPr>
           <w:p>
@@ -2211,41 +1465,82 @@
                 <w:rFonts w:ascii="Calibri" w:eastAsia="Times New Roman" w:hAnsi="Calibri" w:cs="Calibri"/>
                 <w:color w:val="000000"/>
               </w:rPr>
-              <w:t>LotSize</w:t>
+              <w:t>CustomerType</w:t>
+            </w:r>
+            <w:r>
+              <w:rPr>
+                <w:rFonts w:ascii="Calibri" w:eastAsia="Times New Roman" w:hAnsi="Calibri" w:cs="Calibri"/>
+                <w:color w:val="000000"/>
+              </w:rPr>
+              <w:t>Description</w:t>
             </w:r>
             <w:proofErr w:type="spellEnd"/>
           </w:p>
         </w:tc>
         <w:tc>
           <w:tcPr>
-            <w:tcW w:w="1288" w:type="dxa"/>
-            <w:tcBorders>
-              <w:top w:val="single" w:sz="4" w:space="0" w:color="auto"/>
-              <w:left w:val="single" w:sz="4" w:space="0" w:color="auto"/>
-              <w:bottom w:val="single" w:sz="4" w:space="0" w:color="auto"/>
-              <w:right w:val="single" w:sz="4" w:space="0" w:color="auto"/>
-            </w:tcBorders>
-            <w:shd w:val="clear" w:color="000000" w:fill="B4C6E7"/>
-            <w:noWrap/>
-            <w:vAlign w:val="bottom"/>
-            <w:hideMark/>
-          </w:tcPr>
-          <w:p>
-            <w:pPr>
-              <w:spacing w:after="0" w:line="240" w:lineRule="auto"/>
-              <w:jc w:val="center"/>
-              <w:rPr>
-                <w:rFonts w:ascii="Calibri" w:eastAsia="Times New Roman" w:hAnsi="Calibri" w:cs="Calibri"/>
-                <w:color w:val="000000"/>
-              </w:rPr>
-            </w:pPr>
-            <w:r>
-              <w:rPr>
-                <w:rFonts w:ascii="Calibri" w:eastAsia="Times New Roman" w:hAnsi="Calibri" w:cs="Calibri"/>
-                <w:color w:val="000000"/>
-              </w:rPr>
-              <w:t>Title</w:t>
-            </w:r>
+            <w:tcW w:w="1605" w:type="dxa"/>
+            <w:tcBorders>
+              <w:top w:val="nil"/>
+              <w:left w:val="nil"/>
+              <w:bottom w:val="single" w:sz="8" w:space="0" w:color="auto"/>
+              <w:right w:val="single" w:sz="8" w:space="0" w:color="auto"/>
+            </w:tcBorders>
+            <w:shd w:val="clear" w:color="auto" w:fill="auto"/>
+            <w:noWrap/>
+            <w:vAlign w:val="center"/>
+            <w:hideMark/>
+          </w:tcPr>
+          <w:p>
+            <w:pPr>
+              <w:spacing w:after="0" w:line="240" w:lineRule="auto"/>
+              <w:jc w:val="center"/>
+              <w:rPr>
+                <w:rFonts w:ascii="Calibri" w:eastAsia="Times New Roman" w:hAnsi="Calibri" w:cs="Calibri"/>
+                <w:color w:val="000000"/>
+              </w:rPr>
+            </w:pPr>
+            <w:r>
+              <w:rPr>
+                <w:rFonts w:ascii="Calibri" w:eastAsia="Times New Roman" w:hAnsi="Calibri" w:cs="Calibri"/>
+                <w:color w:val="000000"/>
+              </w:rPr>
+              <w:t>Type</w:t>
+            </w:r>
+          </w:p>
+        </w:tc>
+        <w:tc>
+          <w:tcPr>
+            <w:tcW w:w="1239" w:type="dxa"/>
+            <w:tcBorders>
+              <w:top w:val="nil"/>
+              <w:left w:val="nil"/>
+              <w:bottom w:val="single" w:sz="8" w:space="0" w:color="auto"/>
+              <w:right w:val="single" w:sz="8" w:space="0" w:color="auto"/>
+            </w:tcBorders>
+            <w:shd w:val="clear" w:color="auto" w:fill="auto"/>
+            <w:noWrap/>
+            <w:vAlign w:val="center"/>
+            <w:hideMark/>
+          </w:tcPr>
+          <w:p>
+            <w:pPr>
+              <w:spacing w:after="0" w:line="240" w:lineRule="auto"/>
+              <w:jc w:val="center"/>
+              <w:rPr>
+                <w:rFonts w:ascii="Calibri" w:eastAsia="Times New Roman" w:hAnsi="Calibri" w:cs="Calibri"/>
+                <w:color w:val="000000"/>
+              </w:rPr>
+            </w:pPr>
+            <w:proofErr w:type="spellStart"/>
+            <w:r>
+              <w:rPr>
+                <w:rFonts w:ascii="Calibri" w:eastAsia="Times New Roman" w:hAnsi="Calibri" w:cs="Calibri"/>
+                <w:color w:val="000000"/>
+              </w:rPr>
+              <w:t>LastName</w:t>
+            </w:r>
+            <w:proofErr w:type="spellEnd"/>
           </w:p>
         </w:tc>
       </w:tr>
@@ -2255,58 +1550,1663 @@
         </w:trPr>
         <w:tc>
           <w:tcPr>
-            <w:tcW w:w="400" w:type="dxa"/>
-            <w:tcBorders>
-              <w:top w:val="nil"/>
-              <w:left w:val="nil"/>
-              <w:bottom w:val="nil"/>
-              <w:right w:val="nil"/>
-            </w:tcBorders>
-            <w:shd w:val="clear" w:color="auto" w:fill="auto"/>
-            <w:noWrap/>
-            <w:vAlign w:val="bottom"/>
-            <w:hideMark/>
-          </w:tcPr>
-          <w:p>
-            <w:pPr>
-              <w:spacing w:after="0" w:line="240" w:lineRule="auto"/>
-              <w:jc w:val="center"/>
-              <w:rPr>
-                <w:rFonts w:ascii="Calibri" w:eastAsia="Times New Roman" w:hAnsi="Calibri" w:cs="Calibri"/>
-                <w:color w:val="000000"/>
-              </w:rPr>
-            </w:pPr>
-          </w:p>
-        </w:tc>
-        <w:tc>
-          <w:tcPr>
-            <w:tcW w:w="6420" w:type="dxa"/>
-            <w:gridSpan w:val="4"/>
+            <w:tcW w:w="430" w:type="dxa"/>
+            <w:vMerge/>
             <w:tcBorders>
               <w:top w:val="single" w:sz="8" w:space="0" w:color="auto"/>
               <w:left w:val="single" w:sz="8" w:space="0" w:color="auto"/>
-              <w:bottom w:val="single" w:sz="8" w:space="0" w:color="auto"/>
-              <w:right w:val="single" w:sz="8" w:space="0" w:color="000000"/>
-            </w:tcBorders>
-            <w:shd w:val="clear" w:color="auto" w:fill="auto"/>
-            <w:noWrap/>
-            <w:vAlign w:val="bottom"/>
-            <w:hideMark/>
-          </w:tcPr>
-          <w:p>
-            <w:pPr>
-              <w:spacing w:after="0" w:line="240" w:lineRule="auto"/>
-              <w:rPr>
-                <w:rFonts w:ascii="Calibri" w:eastAsia="Times New Roman" w:hAnsi="Calibri" w:cs="Calibri"/>
-                <w:color w:val="000000"/>
-              </w:rPr>
-            </w:pPr>
-            <w:r>
+              <w:bottom w:val="single" w:sz="8" w:space="0" w:color="000000"/>
+              <w:right w:val="single" w:sz="8" w:space="0" w:color="auto"/>
+            </w:tcBorders>
+            <w:vAlign w:val="center"/>
+            <w:hideMark/>
+          </w:tcPr>
+          <w:p>
+            <w:pPr>
+              <w:spacing w:after="0" w:line="240" w:lineRule="auto"/>
               <w:rPr>
                 <w:rFonts w:ascii="Calibri" w:eastAsia="Times New Roman" w:hAnsi="Calibri" w:cs="Calibri"/>
                 <w:b/>
                 <w:bCs/>
                 <w:color w:val="000000"/>
+                <w:sz w:val="24"/>
+                <w:szCs w:val="24"/>
+              </w:rPr>
+            </w:pPr>
+          </w:p>
+        </w:tc>
+        <w:tc>
+          <w:tcPr>
+            <w:tcW w:w="938" w:type="dxa"/>
+            <w:tcBorders>
+              <w:top w:val="nil"/>
+              <w:left w:val="nil"/>
+              <w:bottom w:val="single" w:sz="8" w:space="0" w:color="auto"/>
+              <w:right w:val="single" w:sz="8" w:space="0" w:color="auto"/>
+            </w:tcBorders>
+            <w:shd w:val="clear" w:color="000000" w:fill="95B3D7"/>
+            <w:noWrap/>
+            <w:vAlign w:val="center"/>
+            <w:hideMark/>
+          </w:tcPr>
+          <w:p>
+            <w:pPr>
+              <w:spacing w:after="0" w:line="240" w:lineRule="auto"/>
+              <w:jc w:val="center"/>
+              <w:rPr>
+                <w:rFonts w:ascii="Calibri" w:eastAsia="Times New Roman" w:hAnsi="Calibri" w:cs="Calibri"/>
+                <w:color w:val="000000"/>
+              </w:rPr>
+            </w:pPr>
+            <w:r>
+              <w:rPr>
+                <w:rFonts w:ascii="Calibri" w:eastAsia="Times New Roman" w:hAnsi="Calibri" w:cs="Calibri"/>
+                <w:color w:val="000000"/>
+              </w:rPr>
+              <w:t>Quarter</w:t>
+            </w:r>
+          </w:p>
+        </w:tc>
+        <w:tc>
+          <w:tcPr>
+            <w:tcW w:w="3129" w:type="dxa"/>
+            <w:tcBorders>
+              <w:top w:val="nil"/>
+              <w:left w:val="nil"/>
+              <w:bottom w:val="single" w:sz="8" w:space="0" w:color="auto"/>
+              <w:right w:val="single" w:sz="8" w:space="0" w:color="auto"/>
+            </w:tcBorders>
+            <w:shd w:val="clear" w:color="000000" w:fill="95B3D7"/>
+            <w:noWrap/>
+            <w:vAlign w:val="center"/>
+            <w:hideMark/>
+          </w:tcPr>
+          <w:p>
+            <w:pPr>
+              <w:spacing w:after="0" w:line="240" w:lineRule="auto"/>
+              <w:jc w:val="center"/>
+              <w:rPr>
+                <w:rFonts w:ascii="Calibri" w:eastAsia="Times New Roman" w:hAnsi="Calibri" w:cs="Calibri"/>
+                <w:color w:val="000000"/>
+              </w:rPr>
+            </w:pPr>
+            <w:r>
+              <w:rPr>
+                <w:rFonts w:ascii="Calibri" w:eastAsia="Times New Roman" w:hAnsi="Calibri" w:cs="Calibri"/>
+                <w:color w:val="000000"/>
+              </w:rPr>
+              <w:t>City</w:t>
+            </w:r>
+          </w:p>
+        </w:tc>
+        <w:tc>
+          <w:tcPr>
+            <w:tcW w:w="1605" w:type="dxa"/>
+            <w:tcBorders>
+              <w:top w:val="nil"/>
+              <w:left w:val="nil"/>
+              <w:bottom w:val="single" w:sz="8" w:space="0" w:color="auto"/>
+              <w:right w:val="single" w:sz="8" w:space="0" w:color="auto"/>
+            </w:tcBorders>
+            <w:shd w:val="clear" w:color="000000" w:fill="95B3D7"/>
+            <w:noWrap/>
+            <w:vAlign w:val="center"/>
+            <w:hideMark/>
+          </w:tcPr>
+          <w:p>
+            <w:pPr>
+              <w:spacing w:after="0" w:line="240" w:lineRule="auto"/>
+              <w:jc w:val="center"/>
+              <w:rPr>
+                <w:rFonts w:ascii="Calibri" w:eastAsia="Times New Roman" w:hAnsi="Calibri" w:cs="Calibri"/>
+                <w:color w:val="000000"/>
+              </w:rPr>
+            </w:pPr>
+            <w:r>
+              <w:rPr>
+                <w:rFonts w:ascii="Calibri" w:eastAsia="Times New Roman" w:hAnsi="Calibri" w:cs="Calibri"/>
+                <w:color w:val="000000"/>
+              </w:rPr>
+              <w:t>Zone</w:t>
+            </w:r>
+          </w:p>
+        </w:tc>
+        <w:tc>
+          <w:tcPr>
+            <w:tcW w:w="1239" w:type="dxa"/>
+            <w:tcBorders>
+              <w:top w:val="nil"/>
+              <w:left w:val="nil"/>
+              <w:bottom w:val="single" w:sz="8" w:space="0" w:color="auto"/>
+              <w:right w:val="single" w:sz="8" w:space="0" w:color="auto"/>
+            </w:tcBorders>
+            <w:shd w:val="clear" w:color="000000" w:fill="95B3D7"/>
+            <w:noWrap/>
+            <w:vAlign w:val="center"/>
+            <w:hideMark/>
+          </w:tcPr>
+          <w:p>
+            <w:pPr>
+              <w:spacing w:after="0" w:line="240" w:lineRule="auto"/>
+              <w:jc w:val="center"/>
+              <w:rPr>
+                <w:rFonts w:ascii="Calibri" w:eastAsia="Times New Roman" w:hAnsi="Calibri" w:cs="Calibri"/>
+                <w:color w:val="000000"/>
+              </w:rPr>
+            </w:pPr>
+            <w:r>
+              <w:rPr>
+                <w:rFonts w:ascii="Calibri" w:eastAsia="Times New Roman" w:hAnsi="Calibri" w:cs="Calibri"/>
+                <w:color w:val="000000"/>
+              </w:rPr>
+              <w:t>FirstName</w:t>
+            </w:r>
+          </w:p>
+        </w:tc>
+      </w:tr>
+      <w:tr>
+        <w:trPr>
+          <w:trHeight w:val="315"/>
+        </w:trPr>
+        <w:tc>
+          <w:tcPr>
+            <w:tcW w:w="430" w:type="dxa"/>
+            <w:vMerge/>
+            <w:tcBorders>
+              <w:top w:val="single" w:sz="8" w:space="0" w:color="auto"/>
+              <w:left w:val="single" w:sz="8" w:space="0" w:color="auto"/>
+              <w:bottom w:val="single" w:sz="8" w:space="0" w:color="000000"/>
+              <w:right w:val="single" w:sz="8" w:space="0" w:color="auto"/>
+            </w:tcBorders>
+            <w:vAlign w:val="center"/>
+            <w:hideMark/>
+          </w:tcPr>
+          <w:p>
+            <w:pPr>
+              <w:spacing w:after="0" w:line="240" w:lineRule="auto"/>
+              <w:rPr>
+                <w:rFonts w:ascii="Calibri" w:eastAsia="Times New Roman" w:hAnsi="Calibri" w:cs="Calibri"/>
+                <w:b/>
+                <w:bCs/>
+                <w:color w:val="000000"/>
+                <w:sz w:val="24"/>
+                <w:szCs w:val="24"/>
+              </w:rPr>
+            </w:pPr>
+          </w:p>
+        </w:tc>
+        <w:tc>
+          <w:tcPr>
+            <w:tcW w:w="938" w:type="dxa"/>
+            <w:tcBorders>
+              <w:top w:val="nil"/>
+              <w:left w:val="nil"/>
+              <w:bottom w:val="single" w:sz="8" w:space="0" w:color="auto"/>
+              <w:right w:val="single" w:sz="8" w:space="0" w:color="auto"/>
+            </w:tcBorders>
+            <w:shd w:val="clear" w:color="auto" w:fill="auto"/>
+            <w:noWrap/>
+            <w:vAlign w:val="center"/>
+            <w:hideMark/>
+          </w:tcPr>
+          <w:p>
+            <w:pPr>
+              <w:spacing w:after="0" w:line="240" w:lineRule="auto"/>
+              <w:jc w:val="center"/>
+              <w:rPr>
+                <w:rFonts w:ascii="Calibri" w:eastAsia="Times New Roman" w:hAnsi="Calibri" w:cs="Calibri"/>
+                <w:color w:val="000000"/>
+              </w:rPr>
+            </w:pPr>
+            <w:r>
+              <w:rPr>
+                <w:rFonts w:ascii="Calibri" w:eastAsia="Times New Roman" w:hAnsi="Calibri" w:cs="Calibri"/>
+                <w:color w:val="000000"/>
+              </w:rPr>
+              <w:t>Month</w:t>
+            </w:r>
+          </w:p>
+        </w:tc>
+        <w:tc>
+          <w:tcPr>
+            <w:tcW w:w="3129" w:type="dxa"/>
+            <w:tcBorders>
+              <w:top w:val="nil"/>
+              <w:left w:val="nil"/>
+              <w:bottom w:val="single" w:sz="8" w:space="0" w:color="auto"/>
+              <w:right w:val="single" w:sz="8" w:space="0" w:color="auto"/>
+            </w:tcBorders>
+            <w:shd w:val="clear" w:color="auto" w:fill="auto"/>
+            <w:noWrap/>
+            <w:vAlign w:val="center"/>
+            <w:hideMark/>
+          </w:tcPr>
+          <w:p>
+            <w:pPr>
+              <w:spacing w:after="0" w:line="240" w:lineRule="auto"/>
+              <w:jc w:val="center"/>
+              <w:rPr>
+                <w:rFonts w:ascii="Calibri" w:eastAsia="Times New Roman" w:hAnsi="Calibri" w:cs="Calibri"/>
+                <w:color w:val="000000"/>
+              </w:rPr>
+            </w:pPr>
+            <w:proofErr w:type="spellStart"/>
+            <w:r>
+              <w:rPr>
+                <w:rFonts w:ascii="Calibri" w:eastAsia="Times New Roman" w:hAnsi="Calibri" w:cs="Calibri"/>
+                <w:color w:val="000000"/>
+              </w:rPr>
+              <w:t>Zipcode</w:t>
+            </w:r>
+            <w:proofErr w:type="spellEnd"/>
+          </w:p>
+        </w:tc>
+        <w:tc>
+          <w:tcPr>
+            <w:tcW w:w="1605" w:type="dxa"/>
+            <w:tcBorders>
+              <w:top w:val="nil"/>
+              <w:left w:val="nil"/>
+              <w:bottom w:val="single" w:sz="8" w:space="0" w:color="auto"/>
+              <w:right w:val="single" w:sz="8" w:space="0" w:color="auto"/>
+            </w:tcBorders>
+            <w:shd w:val="clear" w:color="auto" w:fill="auto"/>
+            <w:noWrap/>
+            <w:vAlign w:val="center"/>
+            <w:hideMark/>
+          </w:tcPr>
+          <w:p>
+            <w:pPr>
+              <w:spacing w:after="0" w:line="240" w:lineRule="auto"/>
+              <w:jc w:val="center"/>
+              <w:rPr>
+                <w:rFonts w:ascii="Calibri" w:eastAsia="Times New Roman" w:hAnsi="Calibri" w:cs="Calibri"/>
+                <w:color w:val="000000"/>
+              </w:rPr>
+            </w:pPr>
+            <w:r>
+              <w:rPr>
+                <w:rFonts w:ascii="Calibri" w:eastAsia="Times New Roman" w:hAnsi="Calibri" w:cs="Calibri"/>
+                <w:color w:val="000000"/>
+              </w:rPr>
+              <w:t>City</w:t>
+            </w:r>
+          </w:p>
+        </w:tc>
+        <w:tc>
+          <w:tcPr>
+            <w:tcW w:w="1239" w:type="dxa"/>
+            <w:tcBorders>
+              <w:top w:val="nil"/>
+              <w:left w:val="nil"/>
+              <w:bottom w:val="single" w:sz="8" w:space="0" w:color="auto"/>
+              <w:right w:val="single" w:sz="8" w:space="0" w:color="auto"/>
+            </w:tcBorders>
+            <w:shd w:val="clear" w:color="auto" w:fill="auto"/>
+            <w:noWrap/>
+            <w:vAlign w:val="center"/>
+            <w:hideMark/>
+          </w:tcPr>
+          <w:p>
+            <w:pPr>
+              <w:spacing w:after="0" w:line="240" w:lineRule="auto"/>
+              <w:jc w:val="center"/>
+              <w:rPr>
+                <w:rFonts w:ascii="Calibri" w:eastAsia="Times New Roman" w:hAnsi="Calibri" w:cs="Calibri"/>
+                <w:color w:val="000000"/>
+              </w:rPr>
+            </w:pPr>
+            <w:proofErr w:type="spellStart"/>
+            <w:r>
+              <w:rPr>
+                <w:rFonts w:ascii="Calibri" w:eastAsia="Times New Roman" w:hAnsi="Calibri" w:cs="Calibri"/>
+                <w:color w:val="000000"/>
+              </w:rPr>
+              <w:t>HireDate</w:t>
+            </w:r>
+            <w:proofErr w:type="spellEnd"/>
+          </w:p>
+        </w:tc>
+      </w:tr>
+      <w:tr>
+        <w:trPr>
+          <w:trHeight w:val="315"/>
+        </w:trPr>
+        <w:tc>
+          <w:tcPr>
+            <w:tcW w:w="430" w:type="dxa"/>
+            <w:vMerge/>
+            <w:tcBorders>
+              <w:top w:val="single" w:sz="8" w:space="0" w:color="auto"/>
+              <w:left w:val="single" w:sz="8" w:space="0" w:color="auto"/>
+              <w:bottom w:val="single" w:sz="8" w:space="0" w:color="000000"/>
+              <w:right w:val="single" w:sz="8" w:space="0" w:color="auto"/>
+            </w:tcBorders>
+            <w:vAlign w:val="center"/>
+            <w:hideMark/>
+          </w:tcPr>
+          <w:p>
+            <w:pPr>
+              <w:spacing w:after="0" w:line="240" w:lineRule="auto"/>
+              <w:rPr>
+                <w:rFonts w:ascii="Calibri" w:eastAsia="Times New Roman" w:hAnsi="Calibri" w:cs="Calibri"/>
+                <w:b/>
+                <w:bCs/>
+                <w:color w:val="000000"/>
+                <w:sz w:val="24"/>
+                <w:szCs w:val="24"/>
+              </w:rPr>
+            </w:pPr>
+          </w:p>
+        </w:tc>
+        <w:tc>
+          <w:tcPr>
+            <w:tcW w:w="938" w:type="dxa"/>
+            <w:tcBorders>
+              <w:top w:val="nil"/>
+              <w:left w:val="nil"/>
+              <w:bottom w:val="single" w:sz="8" w:space="0" w:color="auto"/>
+              <w:right w:val="single" w:sz="8" w:space="0" w:color="auto"/>
+            </w:tcBorders>
+            <w:shd w:val="clear" w:color="000000" w:fill="95B3D7"/>
+            <w:noWrap/>
+            <w:vAlign w:val="center"/>
+            <w:hideMark/>
+          </w:tcPr>
+          <w:p>
+            <w:pPr>
+              <w:spacing w:after="0" w:line="240" w:lineRule="auto"/>
+              <w:jc w:val="center"/>
+              <w:rPr>
+                <w:rFonts w:ascii="Calibri" w:eastAsia="Times New Roman" w:hAnsi="Calibri" w:cs="Calibri"/>
+                <w:color w:val="000000"/>
+              </w:rPr>
+            </w:pPr>
+            <w:r>
+              <w:rPr>
+                <w:rFonts w:ascii="Calibri" w:eastAsia="Times New Roman" w:hAnsi="Calibri" w:cs="Calibri"/>
+                <w:color w:val="000000"/>
+              </w:rPr>
+              <w:t>Day</w:t>
+            </w:r>
+          </w:p>
+        </w:tc>
+        <w:tc>
+          <w:tcPr>
+            <w:tcW w:w="3129" w:type="dxa"/>
+            <w:tcBorders>
+              <w:top w:val="nil"/>
+              <w:left w:val="nil"/>
+              <w:bottom w:val="single" w:sz="8" w:space="0" w:color="auto"/>
+              <w:right w:val="single" w:sz="8" w:space="0" w:color="auto"/>
+            </w:tcBorders>
+            <w:shd w:val="clear" w:color="000000" w:fill="95B3D7"/>
+            <w:noWrap/>
+            <w:vAlign w:val="center"/>
+            <w:hideMark/>
+          </w:tcPr>
+          <w:p>
+            <w:pPr>
+              <w:spacing w:after="0" w:line="240" w:lineRule="auto"/>
+              <w:jc w:val="center"/>
+              <w:rPr>
+                <w:rFonts w:ascii="Calibri" w:eastAsia="Times New Roman" w:hAnsi="Calibri" w:cs="Calibri"/>
+                <w:color w:val="000000"/>
+              </w:rPr>
+            </w:pPr>
+            <w:proofErr w:type="spellStart"/>
+            <w:r>
+              <w:rPr>
+                <w:rFonts w:ascii="Calibri" w:eastAsia="Times New Roman" w:hAnsi="Calibri" w:cs="Calibri"/>
+                <w:color w:val="000000"/>
+              </w:rPr>
+              <w:t>ContactReason</w:t>
+            </w:r>
+            <w:r>
+              <w:rPr>
+                <w:rFonts w:ascii="Calibri" w:eastAsia="Times New Roman" w:hAnsi="Calibri" w:cs="Calibri"/>
+                <w:color w:val="000000"/>
+              </w:rPr>
+              <w:t>Description</w:t>
+            </w:r>
+            <w:proofErr w:type="spellEnd"/>
+          </w:p>
+        </w:tc>
+        <w:tc>
+          <w:tcPr>
+            <w:tcW w:w="1605" w:type="dxa"/>
+            <w:tcBorders>
+              <w:top w:val="nil"/>
+              <w:left w:val="nil"/>
+              <w:bottom w:val="single" w:sz="8" w:space="0" w:color="auto"/>
+              <w:right w:val="single" w:sz="8" w:space="0" w:color="auto"/>
+            </w:tcBorders>
+            <w:shd w:val="clear" w:color="000000" w:fill="95B3D7"/>
+            <w:noWrap/>
+            <w:vAlign w:val="center"/>
+            <w:hideMark/>
+          </w:tcPr>
+          <w:p>
+            <w:pPr>
+              <w:spacing w:after="0" w:line="240" w:lineRule="auto"/>
+              <w:jc w:val="center"/>
+              <w:rPr>
+                <w:rFonts w:ascii="Calibri" w:eastAsia="Times New Roman" w:hAnsi="Calibri" w:cs="Calibri"/>
+                <w:color w:val="000000"/>
+              </w:rPr>
+            </w:pPr>
+            <w:proofErr w:type="spellStart"/>
+            <w:r>
+              <w:rPr>
+                <w:rFonts w:ascii="Calibri" w:eastAsia="Times New Roman" w:hAnsi="Calibri" w:cs="Calibri"/>
+                <w:color w:val="000000"/>
+              </w:rPr>
+              <w:t>Zipcode</w:t>
+            </w:r>
+            <w:proofErr w:type="spellEnd"/>
+          </w:p>
+        </w:tc>
+        <w:tc>
+          <w:tcPr>
+            <w:tcW w:w="1239" w:type="dxa"/>
+            <w:tcBorders>
+              <w:top w:val="nil"/>
+              <w:left w:val="nil"/>
+              <w:bottom w:val="single" w:sz="8" w:space="0" w:color="auto"/>
+              <w:right w:val="single" w:sz="8" w:space="0" w:color="auto"/>
+            </w:tcBorders>
+            <w:shd w:val="clear" w:color="000000" w:fill="95B3D7"/>
+            <w:noWrap/>
+            <w:vAlign w:val="center"/>
+            <w:hideMark/>
+          </w:tcPr>
+          <w:p>
+            <w:pPr>
+              <w:spacing w:after="0" w:line="240" w:lineRule="auto"/>
+              <w:jc w:val="center"/>
+              <w:rPr>
+                <w:rFonts w:ascii="Calibri" w:eastAsia="Times New Roman" w:hAnsi="Calibri" w:cs="Calibri"/>
+                <w:color w:val="000000"/>
+              </w:rPr>
+            </w:pPr>
+            <w:proofErr w:type="spellStart"/>
+            <w:r>
+              <w:rPr>
+                <w:rFonts w:ascii="Calibri" w:eastAsia="Times New Roman" w:hAnsi="Calibri" w:cs="Calibri"/>
+                <w:color w:val="000000"/>
+              </w:rPr>
+              <w:t>BirthDate</w:t>
+            </w:r>
+            <w:proofErr w:type="spellEnd"/>
+          </w:p>
+        </w:tc>
+      </w:tr>
+      <w:tr>
+        <w:trPr>
+          <w:trHeight w:val="315"/>
+        </w:trPr>
+        <w:tc>
+          <w:tcPr>
+            <w:tcW w:w="430" w:type="dxa"/>
+            <w:vMerge/>
+            <w:tcBorders>
+              <w:top w:val="single" w:sz="8" w:space="0" w:color="auto"/>
+              <w:left w:val="single" w:sz="8" w:space="0" w:color="auto"/>
+              <w:bottom w:val="single" w:sz="8" w:space="0" w:color="000000"/>
+              <w:right w:val="single" w:sz="8" w:space="0" w:color="auto"/>
+            </w:tcBorders>
+            <w:vAlign w:val="center"/>
+            <w:hideMark/>
+          </w:tcPr>
+          <w:p>
+            <w:pPr>
+              <w:spacing w:after="0" w:line="240" w:lineRule="auto"/>
+              <w:rPr>
+                <w:rFonts w:ascii="Calibri" w:eastAsia="Times New Roman" w:hAnsi="Calibri" w:cs="Calibri"/>
+                <w:b/>
+                <w:bCs/>
+                <w:color w:val="000000"/>
+                <w:sz w:val="24"/>
+                <w:szCs w:val="24"/>
+              </w:rPr>
+            </w:pPr>
+          </w:p>
+        </w:tc>
+        <w:tc>
+          <w:tcPr>
+            <w:tcW w:w="938" w:type="dxa"/>
+            <w:tcBorders>
+              <w:top w:val="nil"/>
+              <w:left w:val="nil"/>
+              <w:bottom w:val="single" w:sz="8" w:space="0" w:color="auto"/>
+              <w:right w:val="single" w:sz="8" w:space="0" w:color="auto"/>
+            </w:tcBorders>
+            <w:shd w:val="clear" w:color="auto" w:fill="auto"/>
+            <w:noWrap/>
+            <w:vAlign w:val="center"/>
+            <w:hideMark/>
+          </w:tcPr>
+          <w:p>
+            <w:pPr>
+              <w:spacing w:after="0" w:line="240" w:lineRule="auto"/>
+              <w:jc w:val="center"/>
+              <w:rPr>
+                <w:rFonts w:ascii="Calibri" w:eastAsia="Times New Roman" w:hAnsi="Calibri" w:cs="Calibri"/>
+                <w:color w:val="000000"/>
+              </w:rPr>
+            </w:pPr>
+            <w:r>
+              <w:rPr>
+                <w:rFonts w:ascii="Calibri" w:eastAsia="Times New Roman" w:hAnsi="Calibri" w:cs="Calibri"/>
+                <w:color w:val="000000"/>
+              </w:rPr>
+              <w:t> </w:t>
+            </w:r>
+          </w:p>
+        </w:tc>
+        <w:tc>
+          <w:tcPr>
+            <w:tcW w:w="3129" w:type="dxa"/>
+            <w:tcBorders>
+              <w:top w:val="nil"/>
+              <w:left w:val="nil"/>
+              <w:bottom w:val="single" w:sz="8" w:space="0" w:color="auto"/>
+              <w:right w:val="single" w:sz="8" w:space="0" w:color="auto"/>
+            </w:tcBorders>
+            <w:shd w:val="clear" w:color="auto" w:fill="auto"/>
+            <w:noWrap/>
+            <w:vAlign w:val="center"/>
+            <w:hideMark/>
+          </w:tcPr>
+          <w:p>
+            <w:pPr>
+              <w:spacing w:after="0" w:line="240" w:lineRule="auto"/>
+              <w:jc w:val="center"/>
+              <w:rPr>
+                <w:rFonts w:ascii="Calibri" w:eastAsia="Times New Roman" w:hAnsi="Calibri" w:cs="Calibri"/>
+                <w:color w:val="000000"/>
+              </w:rPr>
+            </w:pPr>
+            <w:r>
+              <w:rPr>
+                <w:rFonts w:ascii="Calibri" w:eastAsia="Times New Roman" w:hAnsi="Calibri" w:cs="Calibri"/>
+                <w:color w:val="000000"/>
+              </w:rPr>
+              <w:t> </w:t>
+            </w:r>
+          </w:p>
+        </w:tc>
+        <w:tc>
+          <w:tcPr>
+            <w:tcW w:w="1605" w:type="dxa"/>
+            <w:tcBorders>
+              <w:top w:val="nil"/>
+              <w:left w:val="nil"/>
+              <w:bottom w:val="single" w:sz="8" w:space="0" w:color="auto"/>
+              <w:right w:val="single" w:sz="8" w:space="0" w:color="auto"/>
+            </w:tcBorders>
+            <w:shd w:val="clear" w:color="auto" w:fill="auto"/>
+            <w:noWrap/>
+            <w:vAlign w:val="center"/>
+            <w:hideMark/>
+          </w:tcPr>
+          <w:p>
+            <w:pPr>
+              <w:spacing w:after="0" w:line="240" w:lineRule="auto"/>
+              <w:jc w:val="center"/>
+              <w:rPr>
+                <w:rFonts w:ascii="Calibri" w:eastAsia="Times New Roman" w:hAnsi="Calibri" w:cs="Calibri"/>
+                <w:color w:val="000000"/>
+              </w:rPr>
+            </w:pPr>
+            <w:r>
+              <w:rPr>
+                <w:rFonts w:ascii="Calibri" w:eastAsia="Times New Roman" w:hAnsi="Calibri" w:cs="Calibri"/>
+                <w:color w:val="000000"/>
+              </w:rPr>
+              <w:t>Bedrooms</w:t>
+            </w:r>
+          </w:p>
+        </w:tc>
+        <w:tc>
+          <w:tcPr>
+            <w:tcW w:w="1239" w:type="dxa"/>
+            <w:tcBorders>
+              <w:top w:val="nil"/>
+              <w:left w:val="nil"/>
+              <w:bottom w:val="single" w:sz="8" w:space="0" w:color="auto"/>
+              <w:right w:val="single" w:sz="8" w:space="0" w:color="auto"/>
+            </w:tcBorders>
+            <w:shd w:val="clear" w:color="auto" w:fill="auto"/>
+            <w:noWrap/>
+            <w:vAlign w:val="center"/>
+            <w:hideMark/>
+          </w:tcPr>
+          <w:p>
+            <w:pPr>
+              <w:spacing w:after="0" w:line="240" w:lineRule="auto"/>
+              <w:jc w:val="center"/>
+              <w:rPr>
+                <w:rFonts w:ascii="Calibri" w:eastAsia="Times New Roman" w:hAnsi="Calibri" w:cs="Calibri"/>
+                <w:color w:val="000000"/>
+              </w:rPr>
+            </w:pPr>
+            <w:r>
+              <w:rPr>
+                <w:rFonts w:ascii="Calibri" w:eastAsia="Times New Roman" w:hAnsi="Calibri" w:cs="Calibri"/>
+                <w:color w:val="000000"/>
+              </w:rPr>
+              <w:t>Gender</w:t>
+            </w:r>
+          </w:p>
+        </w:tc>
+      </w:tr>
+      <w:tr>
+        <w:trPr>
+          <w:trHeight w:val="315"/>
+        </w:trPr>
+        <w:tc>
+          <w:tcPr>
+            <w:tcW w:w="430" w:type="dxa"/>
+            <w:vMerge/>
+            <w:tcBorders>
+              <w:top w:val="single" w:sz="8" w:space="0" w:color="auto"/>
+              <w:left w:val="single" w:sz="8" w:space="0" w:color="auto"/>
+              <w:bottom w:val="single" w:sz="8" w:space="0" w:color="000000"/>
+              <w:right w:val="single" w:sz="8" w:space="0" w:color="auto"/>
+            </w:tcBorders>
+            <w:vAlign w:val="center"/>
+            <w:hideMark/>
+          </w:tcPr>
+          <w:p>
+            <w:pPr>
+              <w:spacing w:after="0" w:line="240" w:lineRule="auto"/>
+              <w:rPr>
+                <w:rFonts w:ascii="Calibri" w:eastAsia="Times New Roman" w:hAnsi="Calibri" w:cs="Calibri"/>
+                <w:b/>
+                <w:bCs/>
+                <w:color w:val="000000"/>
+                <w:sz w:val="24"/>
+                <w:szCs w:val="24"/>
+              </w:rPr>
+            </w:pPr>
+          </w:p>
+        </w:tc>
+        <w:tc>
+          <w:tcPr>
+            <w:tcW w:w="938" w:type="dxa"/>
+            <w:tcBorders>
+              <w:top w:val="nil"/>
+              <w:left w:val="nil"/>
+              <w:bottom w:val="single" w:sz="8" w:space="0" w:color="auto"/>
+              <w:right w:val="single" w:sz="8" w:space="0" w:color="auto"/>
+            </w:tcBorders>
+            <w:shd w:val="clear" w:color="000000" w:fill="95B3D7"/>
+            <w:noWrap/>
+            <w:vAlign w:val="center"/>
+            <w:hideMark/>
+          </w:tcPr>
+          <w:p>
+            <w:pPr>
+              <w:spacing w:after="0" w:line="240" w:lineRule="auto"/>
+              <w:jc w:val="center"/>
+              <w:rPr>
+                <w:rFonts w:ascii="Calibri" w:eastAsia="Times New Roman" w:hAnsi="Calibri" w:cs="Calibri"/>
+                <w:color w:val="000000"/>
+              </w:rPr>
+            </w:pPr>
+            <w:r>
+              <w:rPr>
+                <w:rFonts w:ascii="Calibri" w:eastAsia="Times New Roman" w:hAnsi="Calibri" w:cs="Calibri"/>
+                <w:color w:val="000000"/>
+              </w:rPr>
+              <w:t> </w:t>
+            </w:r>
+          </w:p>
+        </w:tc>
+        <w:tc>
+          <w:tcPr>
+            <w:tcW w:w="3129" w:type="dxa"/>
+            <w:tcBorders>
+              <w:top w:val="nil"/>
+              <w:left w:val="nil"/>
+              <w:bottom w:val="single" w:sz="8" w:space="0" w:color="auto"/>
+              <w:right w:val="single" w:sz="8" w:space="0" w:color="auto"/>
+            </w:tcBorders>
+            <w:shd w:val="clear" w:color="000000" w:fill="95B3D7"/>
+            <w:noWrap/>
+            <w:vAlign w:val="center"/>
+            <w:hideMark/>
+          </w:tcPr>
+          <w:p>
+            <w:pPr>
+              <w:spacing w:after="0" w:line="240" w:lineRule="auto"/>
+              <w:jc w:val="center"/>
+              <w:rPr>
+                <w:rFonts w:ascii="Calibri" w:eastAsia="Times New Roman" w:hAnsi="Calibri" w:cs="Calibri"/>
+                <w:color w:val="000000"/>
+              </w:rPr>
+            </w:pPr>
+            <w:r>
+              <w:rPr>
+                <w:rFonts w:ascii="Calibri" w:eastAsia="Times New Roman" w:hAnsi="Calibri" w:cs="Calibri"/>
+                <w:color w:val="000000"/>
+              </w:rPr>
+              <w:t> </w:t>
+            </w:r>
+          </w:p>
+        </w:tc>
+        <w:tc>
+          <w:tcPr>
+            <w:tcW w:w="1605" w:type="dxa"/>
+            <w:tcBorders>
+              <w:top w:val="nil"/>
+              <w:left w:val="nil"/>
+              <w:bottom w:val="single" w:sz="8" w:space="0" w:color="auto"/>
+              <w:right w:val="single" w:sz="8" w:space="0" w:color="auto"/>
+            </w:tcBorders>
+            <w:shd w:val="clear" w:color="000000" w:fill="95B3D7"/>
+            <w:noWrap/>
+            <w:vAlign w:val="center"/>
+            <w:hideMark/>
+          </w:tcPr>
+          <w:p>
+            <w:pPr>
+              <w:spacing w:after="0" w:line="240" w:lineRule="auto"/>
+              <w:jc w:val="center"/>
+              <w:rPr>
+                <w:rFonts w:ascii="Calibri" w:eastAsia="Times New Roman" w:hAnsi="Calibri" w:cs="Calibri"/>
+                <w:color w:val="000000"/>
+              </w:rPr>
+            </w:pPr>
+            <w:r>
+              <w:rPr>
+                <w:rFonts w:ascii="Calibri" w:eastAsia="Times New Roman" w:hAnsi="Calibri" w:cs="Calibri"/>
+                <w:color w:val="000000"/>
+              </w:rPr>
+              <w:t>Bathrooms</w:t>
+            </w:r>
+          </w:p>
+        </w:tc>
+        <w:tc>
+          <w:tcPr>
+            <w:tcW w:w="1239" w:type="dxa"/>
+            <w:tcBorders>
+              <w:top w:val="nil"/>
+              <w:left w:val="nil"/>
+              <w:bottom w:val="single" w:sz="8" w:space="0" w:color="auto"/>
+              <w:right w:val="single" w:sz="8" w:space="0" w:color="auto"/>
+            </w:tcBorders>
+            <w:shd w:val="clear" w:color="000000" w:fill="95B3D7"/>
+            <w:noWrap/>
+            <w:vAlign w:val="center"/>
+            <w:hideMark/>
+          </w:tcPr>
+          <w:p>
+            <w:pPr>
+              <w:spacing w:after="0" w:line="240" w:lineRule="auto"/>
+              <w:jc w:val="center"/>
+              <w:rPr>
+                <w:rFonts w:ascii="Calibri" w:eastAsia="Times New Roman" w:hAnsi="Calibri" w:cs="Calibri"/>
+                <w:color w:val="000000"/>
+              </w:rPr>
+            </w:pPr>
+            <w:r>
+              <w:rPr>
+                <w:rFonts w:ascii="Calibri" w:eastAsia="Times New Roman" w:hAnsi="Calibri" w:cs="Calibri"/>
+                <w:color w:val="000000"/>
+              </w:rPr>
+              <w:t>Title</w:t>
+            </w:r>
+          </w:p>
+        </w:tc>
+      </w:tr>
+      <w:tr>
+        <w:trPr>
+          <w:trHeight w:val="315"/>
+        </w:trPr>
+        <w:tc>
+          <w:tcPr>
+            <w:tcW w:w="430" w:type="dxa"/>
+            <w:vMerge/>
+            <w:tcBorders>
+              <w:top w:val="single" w:sz="8" w:space="0" w:color="auto"/>
+              <w:left w:val="single" w:sz="8" w:space="0" w:color="auto"/>
+              <w:bottom w:val="single" w:sz="8" w:space="0" w:color="000000"/>
+              <w:right w:val="single" w:sz="8" w:space="0" w:color="auto"/>
+            </w:tcBorders>
+            <w:vAlign w:val="center"/>
+            <w:hideMark/>
+          </w:tcPr>
+          <w:p>
+            <w:pPr>
+              <w:spacing w:after="0" w:line="240" w:lineRule="auto"/>
+              <w:rPr>
+                <w:rFonts w:ascii="Calibri" w:eastAsia="Times New Roman" w:hAnsi="Calibri" w:cs="Calibri"/>
+                <w:b/>
+                <w:bCs/>
+                <w:color w:val="000000"/>
+                <w:sz w:val="24"/>
+                <w:szCs w:val="24"/>
+              </w:rPr>
+            </w:pPr>
+          </w:p>
+        </w:tc>
+        <w:tc>
+          <w:tcPr>
+            <w:tcW w:w="938" w:type="dxa"/>
+            <w:tcBorders>
+              <w:top w:val="nil"/>
+              <w:left w:val="nil"/>
+              <w:bottom w:val="single" w:sz="8" w:space="0" w:color="auto"/>
+              <w:right w:val="single" w:sz="8" w:space="0" w:color="auto"/>
+            </w:tcBorders>
+            <w:shd w:val="clear" w:color="auto" w:fill="auto"/>
+            <w:noWrap/>
+            <w:vAlign w:val="center"/>
+            <w:hideMark/>
+          </w:tcPr>
+          <w:p>
+            <w:pPr>
+              <w:spacing w:after="0" w:line="240" w:lineRule="auto"/>
+              <w:jc w:val="center"/>
+              <w:rPr>
+                <w:rFonts w:ascii="Calibri" w:eastAsia="Times New Roman" w:hAnsi="Calibri" w:cs="Calibri"/>
+                <w:color w:val="000000"/>
+              </w:rPr>
+            </w:pPr>
+            <w:r>
+              <w:rPr>
+                <w:rFonts w:ascii="Calibri" w:eastAsia="Times New Roman" w:hAnsi="Calibri" w:cs="Calibri"/>
+                <w:color w:val="000000"/>
+              </w:rPr>
+              <w:t> </w:t>
+            </w:r>
+          </w:p>
+        </w:tc>
+        <w:tc>
+          <w:tcPr>
+            <w:tcW w:w="3129" w:type="dxa"/>
+            <w:tcBorders>
+              <w:top w:val="nil"/>
+              <w:left w:val="nil"/>
+              <w:bottom w:val="single" w:sz="8" w:space="0" w:color="auto"/>
+              <w:right w:val="single" w:sz="8" w:space="0" w:color="auto"/>
+            </w:tcBorders>
+            <w:shd w:val="clear" w:color="auto" w:fill="auto"/>
+            <w:noWrap/>
+            <w:vAlign w:val="center"/>
+            <w:hideMark/>
+          </w:tcPr>
+          <w:p>
+            <w:pPr>
+              <w:spacing w:after="0" w:line="240" w:lineRule="auto"/>
+              <w:jc w:val="center"/>
+              <w:rPr>
+                <w:rFonts w:ascii="Calibri" w:eastAsia="Times New Roman" w:hAnsi="Calibri" w:cs="Calibri"/>
+                <w:color w:val="000000"/>
+              </w:rPr>
+            </w:pPr>
+            <w:r>
+              <w:rPr>
+                <w:rFonts w:ascii="Calibri" w:eastAsia="Times New Roman" w:hAnsi="Calibri" w:cs="Calibri"/>
+                <w:color w:val="000000"/>
+              </w:rPr>
+              <w:t> </w:t>
+            </w:r>
+          </w:p>
+        </w:tc>
+        <w:tc>
+          <w:tcPr>
+            <w:tcW w:w="1605" w:type="dxa"/>
+            <w:tcBorders>
+              <w:top w:val="nil"/>
+              <w:left w:val="nil"/>
+              <w:bottom w:val="single" w:sz="8" w:space="0" w:color="auto"/>
+              <w:right w:val="single" w:sz="8" w:space="0" w:color="auto"/>
+            </w:tcBorders>
+            <w:shd w:val="clear" w:color="auto" w:fill="auto"/>
+            <w:noWrap/>
+            <w:vAlign w:val="center"/>
+            <w:hideMark/>
+          </w:tcPr>
+          <w:p>
+            <w:pPr>
+              <w:spacing w:after="0" w:line="240" w:lineRule="auto"/>
+              <w:jc w:val="center"/>
+              <w:rPr>
+                <w:rFonts w:ascii="Calibri" w:eastAsia="Times New Roman" w:hAnsi="Calibri" w:cs="Calibri"/>
+                <w:color w:val="000000"/>
+              </w:rPr>
+            </w:pPr>
+            <w:proofErr w:type="spellStart"/>
+            <w:r>
+              <w:rPr>
+                <w:rFonts w:ascii="Calibri" w:eastAsia="Times New Roman" w:hAnsi="Calibri" w:cs="Calibri"/>
+                <w:color w:val="000000"/>
+              </w:rPr>
+              <w:t>YearBuilt</w:t>
+            </w:r>
+            <w:proofErr w:type="spellEnd"/>
+          </w:p>
+        </w:tc>
+        <w:tc>
+          <w:tcPr>
+            <w:tcW w:w="1239" w:type="dxa"/>
+            <w:tcBorders>
+              <w:top w:val="nil"/>
+              <w:left w:val="nil"/>
+              <w:bottom w:val="single" w:sz="8" w:space="0" w:color="auto"/>
+              <w:right w:val="single" w:sz="8" w:space="0" w:color="auto"/>
+            </w:tcBorders>
+            <w:shd w:val="clear" w:color="auto" w:fill="auto"/>
+            <w:noWrap/>
+            <w:vAlign w:val="center"/>
+            <w:hideMark/>
+          </w:tcPr>
+          <w:p>
+            <w:pPr>
+              <w:spacing w:after="0" w:line="240" w:lineRule="auto"/>
+              <w:jc w:val="center"/>
+              <w:rPr>
+                <w:rFonts w:ascii="Calibri" w:eastAsia="Times New Roman" w:hAnsi="Calibri" w:cs="Calibri"/>
+                <w:color w:val="000000"/>
+              </w:rPr>
+            </w:pPr>
+            <w:proofErr w:type="spellStart"/>
+            <w:r>
+              <w:rPr>
+                <w:rFonts w:ascii="Calibri" w:eastAsia="Times New Roman" w:hAnsi="Calibri" w:cs="Calibri"/>
+                <w:color w:val="000000"/>
+              </w:rPr>
+              <w:t>StatusText</w:t>
+            </w:r>
+            <w:proofErr w:type="spellEnd"/>
+          </w:p>
+        </w:tc>
+      </w:tr>
+      <w:tr>
+        <w:trPr>
+          <w:trHeight w:val="315"/>
+        </w:trPr>
+        <w:tc>
+          <w:tcPr>
+            <w:tcW w:w="430" w:type="dxa"/>
+            <w:vMerge/>
+            <w:tcBorders>
+              <w:top w:val="single" w:sz="8" w:space="0" w:color="auto"/>
+              <w:left w:val="single" w:sz="8" w:space="0" w:color="auto"/>
+              <w:bottom w:val="single" w:sz="8" w:space="0" w:color="000000"/>
+              <w:right w:val="single" w:sz="8" w:space="0" w:color="auto"/>
+            </w:tcBorders>
+            <w:vAlign w:val="center"/>
+            <w:hideMark/>
+          </w:tcPr>
+          <w:p>
+            <w:pPr>
+              <w:spacing w:after="0" w:line="240" w:lineRule="auto"/>
+              <w:rPr>
+                <w:rFonts w:ascii="Calibri" w:eastAsia="Times New Roman" w:hAnsi="Calibri" w:cs="Calibri"/>
+                <w:b/>
+                <w:bCs/>
+                <w:color w:val="000000"/>
+                <w:sz w:val="24"/>
+                <w:szCs w:val="24"/>
+              </w:rPr>
+            </w:pPr>
+          </w:p>
+        </w:tc>
+        <w:tc>
+          <w:tcPr>
+            <w:tcW w:w="938" w:type="dxa"/>
+            <w:tcBorders>
+              <w:top w:val="nil"/>
+              <w:left w:val="nil"/>
+              <w:bottom w:val="single" w:sz="8" w:space="0" w:color="auto"/>
+              <w:right w:val="single" w:sz="8" w:space="0" w:color="auto"/>
+            </w:tcBorders>
+            <w:shd w:val="clear" w:color="000000" w:fill="95B3D7"/>
+            <w:noWrap/>
+            <w:vAlign w:val="center"/>
+            <w:hideMark/>
+          </w:tcPr>
+          <w:p>
+            <w:pPr>
+              <w:spacing w:after="0" w:line="240" w:lineRule="auto"/>
+              <w:jc w:val="center"/>
+              <w:rPr>
+                <w:rFonts w:ascii="Calibri" w:eastAsia="Times New Roman" w:hAnsi="Calibri" w:cs="Calibri"/>
+                <w:color w:val="000000"/>
+              </w:rPr>
+            </w:pPr>
+            <w:r>
+              <w:rPr>
+                <w:rFonts w:ascii="Calibri" w:eastAsia="Times New Roman" w:hAnsi="Calibri" w:cs="Calibri"/>
+                <w:color w:val="000000"/>
+              </w:rPr>
+              <w:t> </w:t>
+            </w:r>
+          </w:p>
+        </w:tc>
+        <w:tc>
+          <w:tcPr>
+            <w:tcW w:w="3129" w:type="dxa"/>
+            <w:tcBorders>
+              <w:top w:val="nil"/>
+              <w:left w:val="nil"/>
+              <w:bottom w:val="single" w:sz="8" w:space="0" w:color="auto"/>
+              <w:right w:val="single" w:sz="8" w:space="0" w:color="auto"/>
+            </w:tcBorders>
+            <w:shd w:val="clear" w:color="000000" w:fill="95B3D7"/>
+            <w:noWrap/>
+            <w:vAlign w:val="center"/>
+            <w:hideMark/>
+          </w:tcPr>
+          <w:p>
+            <w:pPr>
+              <w:spacing w:after="0" w:line="240" w:lineRule="auto"/>
+              <w:jc w:val="center"/>
+              <w:rPr>
+                <w:rFonts w:ascii="Calibri" w:eastAsia="Times New Roman" w:hAnsi="Calibri" w:cs="Calibri"/>
+                <w:color w:val="000000"/>
+              </w:rPr>
+            </w:pPr>
+            <w:r>
+              <w:rPr>
+                <w:rFonts w:ascii="Calibri" w:eastAsia="Times New Roman" w:hAnsi="Calibri" w:cs="Calibri"/>
+                <w:color w:val="000000"/>
+              </w:rPr>
+              <w:t> </w:t>
+            </w:r>
+          </w:p>
+        </w:tc>
+        <w:tc>
+          <w:tcPr>
+            <w:tcW w:w="1605" w:type="dxa"/>
+            <w:tcBorders>
+              <w:top w:val="nil"/>
+              <w:left w:val="nil"/>
+              <w:bottom w:val="single" w:sz="8" w:space="0" w:color="auto"/>
+              <w:right w:val="single" w:sz="8" w:space="0" w:color="auto"/>
+            </w:tcBorders>
+            <w:shd w:val="clear" w:color="000000" w:fill="95B3D7"/>
+            <w:noWrap/>
+            <w:vAlign w:val="center"/>
+            <w:hideMark/>
+          </w:tcPr>
+          <w:p>
+            <w:pPr>
+              <w:spacing w:after="0" w:line="240" w:lineRule="auto"/>
+              <w:jc w:val="center"/>
+              <w:rPr>
+                <w:rFonts w:ascii="Calibri" w:eastAsia="Times New Roman" w:hAnsi="Calibri" w:cs="Calibri"/>
+                <w:color w:val="000000"/>
+              </w:rPr>
+            </w:pPr>
+            <w:proofErr w:type="spellStart"/>
+            <w:r>
+              <w:rPr>
+                <w:rFonts w:ascii="Calibri" w:eastAsia="Times New Roman" w:hAnsi="Calibri" w:cs="Calibri"/>
+                <w:color w:val="000000"/>
+              </w:rPr>
+              <w:t>SqFt</w:t>
+            </w:r>
+            <w:proofErr w:type="spellEnd"/>
+          </w:p>
+        </w:tc>
+        <w:tc>
+          <w:tcPr>
+            <w:tcW w:w="1239" w:type="dxa"/>
+            <w:tcBorders>
+              <w:top w:val="nil"/>
+              <w:left w:val="nil"/>
+              <w:bottom w:val="single" w:sz="8" w:space="0" w:color="auto"/>
+              <w:right w:val="single" w:sz="8" w:space="0" w:color="auto"/>
+            </w:tcBorders>
+            <w:shd w:val="clear" w:color="000000" w:fill="95B3D7"/>
+            <w:noWrap/>
+            <w:vAlign w:val="center"/>
+            <w:hideMark/>
+          </w:tcPr>
+          <w:p>
+            <w:pPr>
+              <w:spacing w:after="0" w:line="240" w:lineRule="auto"/>
+              <w:jc w:val="center"/>
+              <w:rPr>
+                <w:rFonts w:ascii="Calibri" w:eastAsia="Times New Roman" w:hAnsi="Calibri" w:cs="Calibri"/>
+                <w:color w:val="000000"/>
+              </w:rPr>
+            </w:pPr>
+            <w:r>
+              <w:rPr>
+                <w:rFonts w:ascii="Calibri" w:eastAsia="Times New Roman" w:hAnsi="Calibri" w:cs="Calibri"/>
+                <w:color w:val="000000"/>
+              </w:rPr>
+              <w:t> </w:t>
+            </w:r>
+          </w:p>
+        </w:tc>
+      </w:tr>
+      <w:tr>
+        <w:trPr>
+          <w:trHeight w:val="315"/>
+        </w:trPr>
+        <w:tc>
+          <w:tcPr>
+            <w:tcW w:w="430" w:type="dxa"/>
+            <w:vMerge/>
+            <w:tcBorders>
+              <w:top w:val="single" w:sz="8" w:space="0" w:color="auto"/>
+              <w:left w:val="single" w:sz="8" w:space="0" w:color="auto"/>
+              <w:bottom w:val="single" w:sz="8" w:space="0" w:color="000000"/>
+              <w:right w:val="single" w:sz="8" w:space="0" w:color="auto"/>
+            </w:tcBorders>
+            <w:vAlign w:val="center"/>
+            <w:hideMark/>
+          </w:tcPr>
+          <w:p>
+            <w:pPr>
+              <w:spacing w:after="0" w:line="240" w:lineRule="auto"/>
+              <w:rPr>
+                <w:rFonts w:ascii="Calibri" w:eastAsia="Times New Roman" w:hAnsi="Calibri" w:cs="Calibri"/>
+                <w:b/>
+                <w:bCs/>
+                <w:color w:val="000000"/>
+                <w:sz w:val="24"/>
+                <w:szCs w:val="24"/>
+              </w:rPr>
+            </w:pPr>
+          </w:p>
+        </w:tc>
+        <w:tc>
+          <w:tcPr>
+            <w:tcW w:w="938" w:type="dxa"/>
+            <w:tcBorders>
+              <w:top w:val="nil"/>
+              <w:left w:val="nil"/>
+              <w:bottom w:val="single" w:sz="8" w:space="0" w:color="auto"/>
+              <w:right w:val="single" w:sz="8" w:space="0" w:color="auto"/>
+            </w:tcBorders>
+            <w:shd w:val="clear" w:color="auto" w:fill="auto"/>
+            <w:noWrap/>
+            <w:vAlign w:val="center"/>
+            <w:hideMark/>
+          </w:tcPr>
+          <w:p>
+            <w:pPr>
+              <w:spacing w:after="0" w:line="240" w:lineRule="auto"/>
+              <w:jc w:val="center"/>
+              <w:rPr>
+                <w:rFonts w:ascii="Calibri" w:eastAsia="Times New Roman" w:hAnsi="Calibri" w:cs="Calibri"/>
+                <w:color w:val="000000"/>
+              </w:rPr>
+            </w:pPr>
+            <w:r>
+              <w:rPr>
+                <w:rFonts w:ascii="Calibri" w:eastAsia="Times New Roman" w:hAnsi="Calibri" w:cs="Calibri"/>
+                <w:color w:val="000000"/>
+              </w:rPr>
+              <w:t> </w:t>
+            </w:r>
+          </w:p>
+        </w:tc>
+        <w:tc>
+          <w:tcPr>
+            <w:tcW w:w="3129" w:type="dxa"/>
+            <w:tcBorders>
+              <w:top w:val="nil"/>
+              <w:left w:val="nil"/>
+              <w:bottom w:val="single" w:sz="8" w:space="0" w:color="auto"/>
+              <w:right w:val="single" w:sz="8" w:space="0" w:color="auto"/>
+            </w:tcBorders>
+            <w:shd w:val="clear" w:color="auto" w:fill="auto"/>
+            <w:noWrap/>
+            <w:vAlign w:val="center"/>
+            <w:hideMark/>
+          </w:tcPr>
+          <w:p>
+            <w:pPr>
+              <w:spacing w:after="0" w:line="240" w:lineRule="auto"/>
+              <w:jc w:val="center"/>
+              <w:rPr>
+                <w:rFonts w:ascii="Calibri" w:eastAsia="Times New Roman" w:hAnsi="Calibri" w:cs="Calibri"/>
+                <w:color w:val="000000"/>
+              </w:rPr>
+            </w:pPr>
+            <w:r>
+              <w:rPr>
+                <w:rFonts w:ascii="Calibri" w:eastAsia="Times New Roman" w:hAnsi="Calibri" w:cs="Calibri"/>
+                <w:color w:val="000000"/>
+              </w:rPr>
+              <w:t> </w:t>
+            </w:r>
+          </w:p>
+        </w:tc>
+        <w:tc>
+          <w:tcPr>
+            <w:tcW w:w="1605" w:type="dxa"/>
+            <w:tcBorders>
+              <w:top w:val="nil"/>
+              <w:left w:val="nil"/>
+              <w:bottom w:val="single" w:sz="8" w:space="0" w:color="auto"/>
+              <w:right w:val="single" w:sz="8" w:space="0" w:color="auto"/>
+            </w:tcBorders>
+            <w:shd w:val="clear" w:color="auto" w:fill="auto"/>
+            <w:noWrap/>
+            <w:vAlign w:val="center"/>
+            <w:hideMark/>
+          </w:tcPr>
+          <w:p>
+            <w:pPr>
+              <w:spacing w:after="0" w:line="240" w:lineRule="auto"/>
+              <w:jc w:val="center"/>
+              <w:rPr>
+                <w:rFonts w:ascii="Calibri" w:eastAsia="Times New Roman" w:hAnsi="Calibri" w:cs="Calibri"/>
+                <w:color w:val="000000"/>
+              </w:rPr>
+            </w:pPr>
+            <w:r>
+              <w:rPr>
+                <w:rFonts w:ascii="Calibri" w:eastAsia="Times New Roman" w:hAnsi="Calibri" w:cs="Calibri"/>
+                <w:color w:val="000000"/>
+              </w:rPr>
+              <w:t>Stories</w:t>
+            </w:r>
+          </w:p>
+        </w:tc>
+        <w:tc>
+          <w:tcPr>
+            <w:tcW w:w="1239" w:type="dxa"/>
+            <w:tcBorders>
+              <w:top w:val="nil"/>
+              <w:left w:val="nil"/>
+              <w:bottom w:val="single" w:sz="8" w:space="0" w:color="auto"/>
+              <w:right w:val="single" w:sz="8" w:space="0" w:color="auto"/>
+            </w:tcBorders>
+            <w:shd w:val="clear" w:color="auto" w:fill="auto"/>
+            <w:noWrap/>
+            <w:vAlign w:val="center"/>
+            <w:hideMark/>
+          </w:tcPr>
+          <w:p>
+            <w:pPr>
+              <w:spacing w:after="0" w:line="240" w:lineRule="auto"/>
+              <w:jc w:val="center"/>
+              <w:rPr>
+                <w:rFonts w:ascii="Calibri" w:eastAsia="Times New Roman" w:hAnsi="Calibri" w:cs="Calibri"/>
+                <w:color w:val="000000"/>
+              </w:rPr>
+            </w:pPr>
+            <w:r>
+              <w:rPr>
+                <w:rFonts w:ascii="Calibri" w:eastAsia="Times New Roman" w:hAnsi="Calibri" w:cs="Calibri"/>
+                <w:color w:val="000000"/>
+              </w:rPr>
+              <w:t> </w:t>
+            </w:r>
+          </w:p>
+        </w:tc>
+      </w:tr>
+      <w:tr>
+        <w:trPr>
+          <w:trHeight w:val="315"/>
+        </w:trPr>
+        <w:tc>
+          <w:tcPr>
+            <w:tcW w:w="430" w:type="dxa"/>
+            <w:vMerge/>
+            <w:tcBorders>
+              <w:top w:val="single" w:sz="8" w:space="0" w:color="auto"/>
+              <w:left w:val="single" w:sz="8" w:space="0" w:color="auto"/>
+              <w:bottom w:val="single" w:sz="8" w:space="0" w:color="000000"/>
+              <w:right w:val="single" w:sz="8" w:space="0" w:color="auto"/>
+            </w:tcBorders>
+            <w:vAlign w:val="center"/>
+            <w:hideMark/>
+          </w:tcPr>
+          <w:p>
+            <w:pPr>
+              <w:spacing w:after="0" w:line="240" w:lineRule="auto"/>
+              <w:rPr>
+                <w:rFonts w:ascii="Calibri" w:eastAsia="Times New Roman" w:hAnsi="Calibri" w:cs="Calibri"/>
+                <w:b/>
+                <w:bCs/>
+                <w:color w:val="000000"/>
+                <w:sz w:val="24"/>
+                <w:szCs w:val="24"/>
+              </w:rPr>
+            </w:pPr>
+          </w:p>
+        </w:tc>
+        <w:tc>
+          <w:tcPr>
+            <w:tcW w:w="938" w:type="dxa"/>
+            <w:tcBorders>
+              <w:top w:val="nil"/>
+              <w:left w:val="nil"/>
+              <w:bottom w:val="single" w:sz="8" w:space="0" w:color="auto"/>
+              <w:right w:val="single" w:sz="8" w:space="0" w:color="auto"/>
+            </w:tcBorders>
+            <w:shd w:val="clear" w:color="000000" w:fill="95B3D7"/>
+            <w:noWrap/>
+            <w:vAlign w:val="center"/>
+            <w:hideMark/>
+          </w:tcPr>
+          <w:p>
+            <w:pPr>
+              <w:spacing w:after="0" w:line="240" w:lineRule="auto"/>
+              <w:jc w:val="center"/>
+              <w:rPr>
+                <w:rFonts w:ascii="Calibri" w:eastAsia="Times New Roman" w:hAnsi="Calibri" w:cs="Calibri"/>
+                <w:color w:val="000000"/>
+              </w:rPr>
+            </w:pPr>
+            <w:r>
+              <w:rPr>
+                <w:rFonts w:ascii="Calibri" w:eastAsia="Times New Roman" w:hAnsi="Calibri" w:cs="Calibri"/>
+                <w:color w:val="000000"/>
+              </w:rPr>
+              <w:t> </w:t>
+            </w:r>
+          </w:p>
+        </w:tc>
+        <w:tc>
+          <w:tcPr>
+            <w:tcW w:w="3129" w:type="dxa"/>
+            <w:tcBorders>
+              <w:top w:val="nil"/>
+              <w:left w:val="nil"/>
+              <w:bottom w:val="single" w:sz="8" w:space="0" w:color="auto"/>
+              <w:right w:val="single" w:sz="8" w:space="0" w:color="auto"/>
+            </w:tcBorders>
+            <w:shd w:val="clear" w:color="000000" w:fill="95B3D7"/>
+            <w:noWrap/>
+            <w:vAlign w:val="center"/>
+            <w:hideMark/>
+          </w:tcPr>
+          <w:p>
+            <w:pPr>
+              <w:spacing w:after="0" w:line="240" w:lineRule="auto"/>
+              <w:jc w:val="center"/>
+              <w:rPr>
+                <w:rFonts w:ascii="Calibri" w:eastAsia="Times New Roman" w:hAnsi="Calibri" w:cs="Calibri"/>
+                <w:color w:val="000000"/>
+              </w:rPr>
+            </w:pPr>
+            <w:r>
+              <w:rPr>
+                <w:rFonts w:ascii="Calibri" w:eastAsia="Times New Roman" w:hAnsi="Calibri" w:cs="Calibri"/>
+                <w:color w:val="000000"/>
+              </w:rPr>
+              <w:t> </w:t>
+            </w:r>
+          </w:p>
+        </w:tc>
+        <w:tc>
+          <w:tcPr>
+            <w:tcW w:w="1605" w:type="dxa"/>
+            <w:tcBorders>
+              <w:top w:val="nil"/>
+              <w:left w:val="nil"/>
+              <w:bottom w:val="single" w:sz="8" w:space="0" w:color="auto"/>
+              <w:right w:val="single" w:sz="8" w:space="0" w:color="auto"/>
+            </w:tcBorders>
+            <w:shd w:val="clear" w:color="000000" w:fill="95B3D7"/>
+            <w:noWrap/>
+            <w:vAlign w:val="center"/>
+            <w:hideMark/>
+          </w:tcPr>
+          <w:p>
+            <w:pPr>
+              <w:spacing w:after="0" w:line="240" w:lineRule="auto"/>
+              <w:jc w:val="center"/>
+              <w:rPr>
+                <w:rFonts w:ascii="Calibri" w:eastAsia="Times New Roman" w:hAnsi="Calibri" w:cs="Calibri"/>
+                <w:color w:val="000000"/>
+              </w:rPr>
+            </w:pPr>
+            <w:proofErr w:type="spellStart"/>
+            <w:r>
+              <w:rPr>
+                <w:rFonts w:ascii="Calibri" w:eastAsia="Times New Roman" w:hAnsi="Calibri" w:cs="Calibri"/>
+                <w:color w:val="000000"/>
+              </w:rPr>
+              <w:t>LotSize</w:t>
+            </w:r>
+            <w:proofErr w:type="spellEnd"/>
+          </w:p>
+        </w:tc>
+        <w:tc>
+          <w:tcPr>
+            <w:tcW w:w="1239" w:type="dxa"/>
+            <w:tcBorders>
+              <w:top w:val="nil"/>
+              <w:left w:val="nil"/>
+              <w:bottom w:val="single" w:sz="8" w:space="0" w:color="auto"/>
+              <w:right w:val="single" w:sz="8" w:space="0" w:color="auto"/>
+            </w:tcBorders>
+            <w:shd w:val="clear" w:color="000000" w:fill="95B3D7"/>
+            <w:noWrap/>
+            <w:vAlign w:val="center"/>
+            <w:hideMark/>
+          </w:tcPr>
+          <w:p>
+            <w:pPr>
+              <w:spacing w:after="0" w:line="240" w:lineRule="auto"/>
+              <w:jc w:val="center"/>
+              <w:rPr>
+                <w:rFonts w:ascii="Calibri" w:eastAsia="Times New Roman" w:hAnsi="Calibri" w:cs="Calibri"/>
+                <w:color w:val="000000"/>
+              </w:rPr>
+            </w:pPr>
+            <w:r>
+              <w:rPr>
+                <w:rFonts w:ascii="Calibri" w:eastAsia="Times New Roman" w:hAnsi="Calibri" w:cs="Calibri"/>
+                <w:color w:val="000000"/>
+              </w:rPr>
+              <w:t> </w:t>
+            </w:r>
+          </w:p>
+        </w:tc>
+      </w:tr>
+      <w:tr>
+        <w:trPr>
+          <w:trHeight w:val="315"/>
+        </w:trPr>
+        <w:tc>
+          <w:tcPr>
+            <w:tcW w:w="430" w:type="dxa"/>
+            <w:vMerge/>
+            <w:tcBorders>
+              <w:top w:val="single" w:sz="8" w:space="0" w:color="auto"/>
+              <w:left w:val="single" w:sz="8" w:space="0" w:color="auto"/>
+              <w:bottom w:val="single" w:sz="8" w:space="0" w:color="000000"/>
+              <w:right w:val="single" w:sz="8" w:space="0" w:color="auto"/>
+            </w:tcBorders>
+            <w:vAlign w:val="center"/>
+            <w:hideMark/>
+          </w:tcPr>
+          <w:p>
+            <w:pPr>
+              <w:spacing w:after="0" w:line="240" w:lineRule="auto"/>
+              <w:rPr>
+                <w:rFonts w:ascii="Calibri" w:eastAsia="Times New Roman" w:hAnsi="Calibri" w:cs="Calibri"/>
+                <w:b/>
+                <w:bCs/>
+                <w:color w:val="000000"/>
+                <w:sz w:val="24"/>
+                <w:szCs w:val="24"/>
+              </w:rPr>
+            </w:pPr>
+          </w:p>
+        </w:tc>
+        <w:tc>
+          <w:tcPr>
+            <w:tcW w:w="938" w:type="dxa"/>
+            <w:tcBorders>
+              <w:top w:val="nil"/>
+              <w:left w:val="nil"/>
+              <w:bottom w:val="single" w:sz="8" w:space="0" w:color="auto"/>
+              <w:right w:val="single" w:sz="8" w:space="0" w:color="auto"/>
+            </w:tcBorders>
+            <w:shd w:val="clear" w:color="auto" w:fill="auto"/>
+            <w:noWrap/>
+            <w:vAlign w:val="center"/>
+            <w:hideMark/>
+          </w:tcPr>
+          <w:p>
+            <w:pPr>
+              <w:spacing w:after="0" w:line="240" w:lineRule="auto"/>
+              <w:jc w:val="center"/>
+              <w:rPr>
+                <w:rFonts w:ascii="Calibri" w:eastAsia="Times New Roman" w:hAnsi="Calibri" w:cs="Calibri"/>
+                <w:color w:val="000000"/>
+              </w:rPr>
+            </w:pPr>
+            <w:r>
+              <w:rPr>
+                <w:rFonts w:ascii="Calibri" w:eastAsia="Times New Roman" w:hAnsi="Calibri" w:cs="Calibri"/>
+                <w:color w:val="000000"/>
+              </w:rPr>
+              <w:t> </w:t>
+            </w:r>
+          </w:p>
+        </w:tc>
+        <w:tc>
+          <w:tcPr>
+            <w:tcW w:w="3129" w:type="dxa"/>
+            <w:tcBorders>
+              <w:top w:val="nil"/>
+              <w:left w:val="nil"/>
+              <w:bottom w:val="single" w:sz="8" w:space="0" w:color="auto"/>
+              <w:right w:val="single" w:sz="8" w:space="0" w:color="auto"/>
+            </w:tcBorders>
+            <w:shd w:val="clear" w:color="auto" w:fill="auto"/>
+            <w:noWrap/>
+            <w:vAlign w:val="center"/>
+            <w:hideMark/>
+          </w:tcPr>
+          <w:p>
+            <w:pPr>
+              <w:spacing w:after="0" w:line="240" w:lineRule="auto"/>
+              <w:jc w:val="center"/>
+              <w:rPr>
+                <w:rFonts w:ascii="Calibri" w:eastAsia="Times New Roman" w:hAnsi="Calibri" w:cs="Calibri"/>
+                <w:color w:val="000000"/>
+              </w:rPr>
+            </w:pPr>
+            <w:r>
+              <w:rPr>
+                <w:rFonts w:ascii="Calibri" w:eastAsia="Times New Roman" w:hAnsi="Calibri" w:cs="Calibri"/>
+                <w:color w:val="000000"/>
+              </w:rPr>
+              <w:t> </w:t>
+            </w:r>
+          </w:p>
+        </w:tc>
+        <w:tc>
+          <w:tcPr>
+            <w:tcW w:w="1605" w:type="dxa"/>
+            <w:tcBorders>
+              <w:top w:val="nil"/>
+              <w:left w:val="nil"/>
+              <w:bottom w:val="single" w:sz="8" w:space="0" w:color="auto"/>
+              <w:right w:val="single" w:sz="8" w:space="0" w:color="auto"/>
+            </w:tcBorders>
+            <w:shd w:val="clear" w:color="auto" w:fill="auto"/>
+            <w:noWrap/>
+            <w:vAlign w:val="center"/>
+            <w:hideMark/>
+          </w:tcPr>
+          <w:p>
+            <w:pPr>
+              <w:spacing w:after="0" w:line="240" w:lineRule="auto"/>
+              <w:jc w:val="center"/>
+              <w:rPr>
+                <w:rFonts w:ascii="Calibri" w:eastAsia="Times New Roman" w:hAnsi="Calibri" w:cs="Calibri"/>
+                <w:color w:val="000000"/>
+              </w:rPr>
+            </w:pPr>
+            <w:proofErr w:type="spellStart"/>
+            <w:r>
+              <w:rPr>
+                <w:rFonts w:ascii="Calibri" w:eastAsia="Times New Roman" w:hAnsi="Calibri" w:cs="Calibri"/>
+                <w:color w:val="000000"/>
+              </w:rPr>
+              <w:t>SalesStatus</w:t>
+            </w:r>
+            <w:proofErr w:type="spellEnd"/>
+          </w:p>
+        </w:tc>
+        <w:tc>
+          <w:tcPr>
+            <w:tcW w:w="1239" w:type="dxa"/>
+            <w:tcBorders>
+              <w:top w:val="nil"/>
+              <w:left w:val="nil"/>
+              <w:bottom w:val="single" w:sz="8" w:space="0" w:color="auto"/>
+              <w:right w:val="single" w:sz="8" w:space="0" w:color="auto"/>
+            </w:tcBorders>
+            <w:shd w:val="clear" w:color="auto" w:fill="auto"/>
+            <w:noWrap/>
+            <w:vAlign w:val="center"/>
+            <w:hideMark/>
+          </w:tcPr>
+          <w:p>
+            <w:pPr>
+              <w:spacing w:after="0" w:line="240" w:lineRule="auto"/>
+              <w:jc w:val="center"/>
+              <w:rPr>
+                <w:rFonts w:ascii="Calibri" w:eastAsia="Times New Roman" w:hAnsi="Calibri" w:cs="Calibri"/>
+                <w:color w:val="000000"/>
+              </w:rPr>
+            </w:pPr>
+            <w:r>
+              <w:rPr>
+                <w:rFonts w:ascii="Calibri" w:eastAsia="Times New Roman" w:hAnsi="Calibri" w:cs="Calibri"/>
+                <w:color w:val="000000"/>
+              </w:rPr>
+              <w:t> </w:t>
+            </w:r>
+          </w:p>
+        </w:tc>
+      </w:tr>
+      <w:tr>
+        <w:trPr>
+          <w:trHeight w:val="315"/>
+        </w:trPr>
+        <w:tc>
+          <w:tcPr>
+            <w:tcW w:w="7341" w:type="dxa"/>
+            <w:gridSpan w:val="5"/>
+            <w:tcBorders>
+              <w:top w:val="single" w:sz="8" w:space="0" w:color="auto"/>
+              <w:left w:val="single" w:sz="8" w:space="0" w:color="auto"/>
+              <w:bottom w:val="single" w:sz="8" w:space="0" w:color="auto"/>
+              <w:right w:val="single" w:sz="8" w:space="0" w:color="000000"/>
+            </w:tcBorders>
+            <w:shd w:val="clear" w:color="auto" w:fill="auto"/>
+            <w:noWrap/>
+            <w:vAlign w:val="center"/>
+            <w:hideMark/>
+          </w:tcPr>
+          <w:p>
+            <w:pPr>
+              <w:spacing w:after="0" w:line="240" w:lineRule="auto"/>
+              <w:jc w:val="center"/>
+              <w:rPr>
+                <w:rFonts w:ascii="Calibri" w:eastAsia="Times New Roman" w:hAnsi="Calibri" w:cs="Calibri"/>
+                <w:b/>
+                <w:bCs/>
+                <w:color w:val="000000"/>
+              </w:rPr>
+            </w:pPr>
+            <w:r>
+              <w:rPr>
+                <w:rFonts w:ascii="Calibri" w:eastAsia="Times New Roman" w:hAnsi="Calibri" w:cs="Calibri"/>
+                <w:b/>
+                <w:bCs/>
+                <w:color w:val="000000"/>
               </w:rPr>
               <w:t xml:space="preserve">Facts: </w:t>
             </w:r>
@@ -2315,39 +3215,21 @@
                 <w:rFonts w:ascii="Calibri" w:eastAsia="Times New Roman" w:hAnsi="Calibri" w:cs="Calibri"/>
                 <w:color w:val="000000"/>
               </w:rPr>
-              <w:t xml:space="preserve">Days on Market (calculated from </w:t>
-            </w:r>
-            <w:proofErr w:type="spellStart"/>
-            <w:r>
-              <w:rPr>
-                <w:rFonts w:ascii="Calibri" w:eastAsia="Times New Roman" w:hAnsi="Calibri" w:cs="Calibri"/>
-                <w:color w:val="000000"/>
-              </w:rPr>
-              <w:t>BeginListDate</w:t>
-            </w:r>
-            <w:proofErr w:type="spellEnd"/>
-            <w:r>
-              <w:rPr>
-                <w:rFonts w:ascii="Calibri" w:eastAsia="Times New Roman" w:hAnsi="Calibri" w:cs="Calibri"/>
-                <w:color w:val="000000"/>
-              </w:rPr>
-              <w:t xml:space="preserve">, </w:t>
-            </w:r>
-            <w:proofErr w:type="spellStart"/>
-            <w:r>
-              <w:rPr>
-                <w:rFonts w:ascii="Calibri" w:eastAsia="Times New Roman" w:hAnsi="Calibri" w:cs="Calibri"/>
-                <w:color w:val="000000"/>
-              </w:rPr>
-              <w:t>EndListDate</w:t>
-            </w:r>
-            <w:proofErr w:type="spellEnd"/>
-            <w:r>
-              <w:rPr>
-                <w:rFonts w:ascii="Calibri" w:eastAsia="Times New Roman" w:hAnsi="Calibri" w:cs="Calibri"/>
-                <w:color w:val="000000"/>
-              </w:rPr>
-              <w:t>)</w:t>
+              <w:t>Days on Market, Commi</w:t>
+            </w:r>
+            <w:r>
+              <w:rPr>
+                <w:rFonts w:ascii="Calibri" w:eastAsia="Times New Roman" w:hAnsi="Calibri" w:cs="Calibri"/>
+                <w:color w:val="000000"/>
+              </w:rPr>
+              <w:t>ssion Rate, Asking Price, Bid</w:t>
+            </w:r>
+            <w:r>
+              <w:rPr>
+                <w:rFonts w:ascii="Calibri" w:eastAsia="Times New Roman" w:hAnsi="Calibri" w:cs="Calibri"/>
+                <w:color w:val="000000"/>
+              </w:rPr>
+              <w:t xml:space="preserve"> Price</w:t>
             </w:r>
           </w:p>
         </w:tc>
@@ -2362,6 +3244,14 @@
           <w:szCs w:val="24"/>
         </w:rPr>
       </w:pPr>
+      <w:r>
+        <w:rPr>
+          <w:rFonts w:ascii="Times New Roman" w:eastAsia="Times New Roman" w:hAnsi="Times New Roman" w:cs="Times New Roman"/>
+          <w:sz w:val="24"/>
+          <w:szCs w:val="24"/>
+        </w:rPr>
+        <w:fldChar w:fldCharType="end"/>
+      </w:r>
     </w:p>
     <w:sectPr>
       <w:pgSz w:w="12240" w:h="15840"/>

</xml_diff>